<commit_message>
try using docx template within docx template
</commit_message>
<xml_diff>
--- a/docassemble/MLHMotionRegardingChildSupport/data/templates/Instructions_-_Motion.docx
+++ b/docassemble/MLHMotionRegardingChildSupport/data/templates/Instructions_-_Motion.docx
@@ -4,11 +4,39 @@
   <w:body>
     <w:p>
       <w:pPr>
+        <w:rPr>
+          <w:b/>
+          <w:sz w:val="28"/>
+          <w:szCs w:val="28"/>
+        </w:rPr>
+      </w:pPr>
+      <w:r>
+        <w:t xml:space="preserve">{{p </w:t>
+      </w:r>
+      <w:proofErr w:type="spellStart"/>
+      <w:r>
+        <w:t>include_docx_template</w:t>
+      </w:r>
+      <w:proofErr w:type="spellEnd"/>
+      <w:r>
+        <w:t>('</w:t>
+      </w:r>
+      <w:r>
+        <w:t>cover_sheet</w:t>
+      </w:r>
+      <w:r>
+        <w:t>.docx') }}</w:t>
+      </w:r>
+      <w:r>
+        <w:br w:type="page"/>
+      </w:r>
+    </w:p>
+    <w:p>
+      <w:pPr>
         <w:pStyle w:val="Heading2"/>
       </w:pPr>
-      <w:bookmarkStart w:id="0" w:name="_heading=h.n8thwvdqs194" w:colFirst="0" w:colLast="0"/>
-      <w:bookmarkEnd w:id="0"/>
-      <w:r>
+      <w:r>
+        <w:lastRenderedPageBreak/>
         <w:t>Instructions for Motion Regarding Support</w:t>
       </w:r>
     </w:p>
@@ -26,21 +54,21 @@
           <w:color w:val="000000"/>
         </w:rPr>
       </w:pPr>
-      <w:bookmarkStart w:id="1" w:name="_heading=h.gjdgxs" w:colFirst="0" w:colLast="0"/>
+      <w:bookmarkStart w:id="0" w:name="_heading=h.gjdgxs" w:colFirst="0" w:colLast="0"/>
+      <w:bookmarkEnd w:id="0"/>
+      <w:r>
+        <w:rPr>
+          <w:color w:val="000000"/>
+        </w:rPr>
+        <w:t>These are step-by-step instructions to help you with your Motion Regarding Support.</w:t>
+      </w:r>
+    </w:p>
+    <w:p>
+      <w:pPr>
+        <w:pStyle w:val="Heading3"/>
+      </w:pPr>
+      <w:bookmarkStart w:id="1" w:name="_heading=h.z7hnnpuii549" w:colFirst="0" w:colLast="0"/>
       <w:bookmarkEnd w:id="1"/>
-      <w:r>
-        <w:rPr>
-          <w:color w:val="000000"/>
-        </w:rPr>
-        <w:t>These are step-by-step instructions to help you with your Motion Regarding Support.</w:t>
-      </w:r>
-    </w:p>
-    <w:p>
-      <w:pPr>
-        <w:pStyle w:val="Heading3"/>
-      </w:pPr>
-      <w:bookmarkStart w:id="2" w:name="_heading=h.z7hnnpuii549" w:colFirst="0" w:colLast="0"/>
-      <w:bookmarkEnd w:id="2"/>
       <w:r>
         <w:t>Step 1: Prepare your forms and find out how you will file</w:t>
       </w:r>
@@ -91,23 +119,7 @@
           <w:color w:val="222222"/>
           <w:highlight w:val="white"/>
         </w:rPr>
-        <w:t xml:space="preserve">Some of the other steps may have slightly different information depending on how you </w:t>
-      </w:r>
-      <w:proofErr w:type="gramStart"/>
-      <w:r>
-        <w:rPr>
-          <w:color w:val="222222"/>
-          <w:highlight w:val="white"/>
-        </w:rPr>
-        <w:t>will file</w:t>
-      </w:r>
-      <w:proofErr w:type="gramEnd"/>
-      <w:r>
-        <w:rPr>
-          <w:color w:val="222222"/>
-          <w:highlight w:val="white"/>
-        </w:rPr>
-        <w:t xml:space="preserve"> with the court. Each court decides how it will accept documents for filing. Contact your court to find out which methods are available. Depending on your court, you may be able to file by: </w:t>
+        <w:t xml:space="preserve">Some of the other steps may have slightly different information depending on how you will file with the court. Each court decides how it will accept documents for filing. Contact your court to find out which methods are available. Depending on your court, you may be able to file by: </w:t>
       </w:r>
     </w:p>
     <w:p>
@@ -294,8 +306,8 @@
       <w:pPr>
         <w:pStyle w:val="Heading3"/>
       </w:pPr>
-      <w:bookmarkStart w:id="3" w:name="_heading=h.sxdtoi38obi" w:colFirst="0" w:colLast="0"/>
-      <w:bookmarkEnd w:id="3"/>
+      <w:bookmarkStart w:id="2" w:name="_heading=h.sxdtoi38obi" w:colFirst="0" w:colLast="0"/>
+      <w:bookmarkEnd w:id="2"/>
       <w:r>
         <w:t>Step 2: Get a hearing date</w:t>
       </w:r>
@@ -353,8 +365,8 @@
       <w:pPr>
         <w:pStyle w:val="Heading3"/>
       </w:pPr>
-      <w:bookmarkStart w:id="4" w:name="_heading=h.5f4ep0qee9te" w:colFirst="0" w:colLast="0"/>
-      <w:bookmarkEnd w:id="4"/>
+      <w:bookmarkStart w:id="3" w:name="_heading=h.5f4ep0qee9te" w:colFirst="0" w:colLast="0"/>
+      <w:bookmarkEnd w:id="3"/>
       <w:r>
         <w:t>Step 3: Get your court fees waived (if you qualify)</w:t>
       </w:r>
@@ -440,17 +452,8 @@
           <w:color w:val="222222"/>
           <w:highlight w:val="white"/>
         </w:rPr>
-        <w:t>You receive public assistance based on having low income (examples: FAP, SNAP, Healthy Michigan, CHIP, ESO, FIP, TANF, WIC, SSI</w:t>
-      </w:r>
-      <w:proofErr w:type="gramStart"/>
-      <w:r>
-        <w:rPr>
-          <w:color w:val="222222"/>
-          <w:highlight w:val="white"/>
-        </w:rPr>
-        <w:t>);</w:t>
-      </w:r>
-      <w:proofErr w:type="gramEnd"/>
+        <w:t>You receive public assistance based on having low income (examples: FAP, SNAP, Healthy Michigan, CHIP, ESO, FIP, TANF, WIC, SSI);</w:t>
+      </w:r>
     </w:p>
     <w:p>
       <w:pPr>
@@ -544,34 +547,34 @@
       <w:pPr>
         <w:pStyle w:val="Heading3"/>
       </w:pPr>
-      <w:bookmarkStart w:id="5" w:name="_heading=h.ejt8r9qtmzzv" w:colFirst="0" w:colLast="0"/>
+      <w:bookmarkStart w:id="4" w:name="_heading=h.ejt8r9qtmzzv" w:colFirst="0" w:colLast="0"/>
+      <w:bookmarkEnd w:id="4"/>
+      <w:r>
+        <w:t xml:space="preserve">Step 4: Sign your forms </w:t>
+      </w:r>
+    </w:p>
+    <w:p>
+      <w:pPr>
+        <w:spacing w:after="160" w:line="256" w:lineRule="auto"/>
+        <w:rPr>
+          <w:color w:val="222222"/>
+          <w:highlight w:val="white"/>
+        </w:rPr>
+      </w:pPr>
+      <w:r>
+        <w:rPr>
+          <w:color w:val="222222"/>
+          <w:highlight w:val="white"/>
+        </w:rPr>
+        <w:t>You must sign and date the Motion Regarding Support form. If you are filing a Fee Waiver Request, also sign and date it.</w:t>
+      </w:r>
+    </w:p>
+    <w:p>
+      <w:pPr>
+        <w:pStyle w:val="Heading3"/>
+      </w:pPr>
+      <w:bookmarkStart w:id="5" w:name="_heading=h.29jg7z7cb7lb" w:colFirst="0" w:colLast="0"/>
       <w:bookmarkEnd w:id="5"/>
-      <w:r>
-        <w:t xml:space="preserve">Step 4: Sign your forms </w:t>
-      </w:r>
-    </w:p>
-    <w:p>
-      <w:pPr>
-        <w:spacing w:after="160" w:line="256" w:lineRule="auto"/>
-        <w:rPr>
-          <w:color w:val="222222"/>
-          <w:highlight w:val="white"/>
-        </w:rPr>
-      </w:pPr>
-      <w:r>
-        <w:rPr>
-          <w:color w:val="222222"/>
-          <w:highlight w:val="white"/>
-        </w:rPr>
-        <w:t>You must sign and date the Motion Regarding Support form. If you are filing a Fee Waiver Request, also sign and date it.</w:t>
-      </w:r>
-    </w:p>
-    <w:p>
-      <w:pPr>
-        <w:pStyle w:val="Heading3"/>
-      </w:pPr>
-      <w:bookmarkStart w:id="6" w:name="_heading=h.29jg7z7cb7lb" w:colFirst="0" w:colLast="0"/>
-      <w:bookmarkEnd w:id="6"/>
       <w:r>
         <w:t>Step 5: Make copies</w:t>
       </w:r>
@@ -702,8 +705,8 @@
       <w:pPr>
         <w:pStyle w:val="Heading3"/>
       </w:pPr>
-      <w:bookmarkStart w:id="7" w:name="_heading=h.js8q3p3r4x6c" w:colFirst="0" w:colLast="0"/>
-      <w:bookmarkEnd w:id="7"/>
+      <w:bookmarkStart w:id="6" w:name="_heading=h.js8q3p3r4x6c" w:colFirst="0" w:colLast="0"/>
+      <w:bookmarkEnd w:id="6"/>
       <w:r>
         <w:t>Step 6: File your motion with filing fee</w:t>
       </w:r>
@@ -796,31 +799,15 @@
           <w:color w:val="222222"/>
           <w:highlight w:val="white"/>
         </w:rPr>
-        <w:t xml:space="preserve">Pay the filing fee or file a Fee Waiver Request along with the Motion Regarding Support. If you are filing in person at the court clerk's office, give the clerk </w:t>
-      </w:r>
-      <w:proofErr w:type="gramStart"/>
-      <w:r>
-        <w:rPr>
-          <w:color w:val="222222"/>
-          <w:highlight w:val="white"/>
-        </w:rPr>
-        <w:t>all of</w:t>
-      </w:r>
-      <w:proofErr w:type="gramEnd"/>
-      <w:r>
-        <w:rPr>
-          <w:color w:val="222222"/>
-          <w:highlight w:val="white"/>
-        </w:rPr>
-        <w:t xml:space="preserve"> the copies of your papers. The clerk will return any copies that the court doesn’t need. </w:t>
+        <w:t xml:space="preserve">Pay the filing fee or file a Fee Waiver Request along with the Motion Regarding Support. If you are filing in person at the court clerk's office, give the clerk all of the copies of your papers. The clerk will return any copies that the court doesn’t need. </w:t>
       </w:r>
     </w:p>
     <w:p>
       <w:pPr>
         <w:pStyle w:val="Heading3"/>
       </w:pPr>
-      <w:bookmarkStart w:id="8" w:name="_heading=h.v3m1nixdo0pz" w:colFirst="0" w:colLast="0"/>
-      <w:bookmarkEnd w:id="8"/>
+      <w:bookmarkStart w:id="7" w:name="_heading=h.v3m1nixdo0pz" w:colFirst="0" w:colLast="0"/>
+      <w:bookmarkEnd w:id="7"/>
       <w:r>
         <w:t>Step 7: Serve the papers on the other party</w:t>
       </w:r>
@@ -925,23 +912,7 @@
           <w:color w:val="222222"/>
           <w:highlight w:val="white"/>
         </w:rPr>
-        <w:t xml:space="preserve"> to file documents electronically, your documents will be served electronically </w:t>
-      </w:r>
-      <w:proofErr w:type="gramStart"/>
-      <w:r>
-        <w:rPr>
-          <w:color w:val="222222"/>
-          <w:highlight w:val="white"/>
-        </w:rPr>
-        <w:t>as long as</w:t>
-      </w:r>
-      <w:proofErr w:type="gramEnd"/>
-      <w:r>
-        <w:rPr>
-          <w:color w:val="222222"/>
-          <w:highlight w:val="white"/>
-        </w:rPr>
-        <w:t xml:space="preserve"> the other party is also using </w:t>
+        <w:t xml:space="preserve"> to file documents electronically, your documents will be served electronically as long as the other party is also using </w:t>
       </w:r>
       <w:proofErr w:type="spellStart"/>
       <w:r>
@@ -973,23 +944,7 @@
           <w:color w:val="222222"/>
           <w:highlight w:val="white"/>
         </w:rPr>
-        <w:t xml:space="preserve">, you will need to </w:t>
-      </w:r>
-      <w:proofErr w:type="gramStart"/>
-      <w:r>
-        <w:rPr>
-          <w:color w:val="222222"/>
-          <w:highlight w:val="white"/>
-        </w:rPr>
-        <w:t>serve</w:t>
-      </w:r>
-      <w:proofErr w:type="gramEnd"/>
-      <w:r>
-        <w:rPr>
-          <w:color w:val="222222"/>
-          <w:highlight w:val="white"/>
-        </w:rPr>
-        <w:t xml:space="preserve"> the documents by e-mail, if possible, or by regular mail if electronic options are not available.</w:t>
+        <w:t>, you will need to serve the documents by e-mail, if possible, or by regular mail if electronic options are not available.</w:t>
       </w:r>
     </w:p>
     <w:p>
@@ -1148,17 +1103,8 @@
           <w:color w:val="222222"/>
           <w:highlight w:val="white"/>
         </w:rPr>
-        <w:t xml:space="preserve">All documents must be in PDF </w:t>
-      </w:r>
-      <w:proofErr w:type="gramStart"/>
-      <w:r>
-        <w:rPr>
-          <w:color w:val="222222"/>
-          <w:highlight w:val="white"/>
-        </w:rPr>
-        <w:t>format;</w:t>
-      </w:r>
-      <w:proofErr w:type="gramEnd"/>
+        <w:t>All documents must be in PDF format;</w:t>
+      </w:r>
     </w:p>
     <w:p>
       <w:pPr>
@@ -1176,17 +1122,8 @@
           <w:color w:val="222222"/>
           <w:highlight w:val="white"/>
         </w:rPr>
-        <w:t xml:space="preserve">The e-mail subject line must include the name of the court, case name, case number, and the title of each document being </w:t>
-      </w:r>
-      <w:proofErr w:type="gramStart"/>
-      <w:r>
-        <w:rPr>
-          <w:color w:val="222222"/>
-          <w:highlight w:val="white"/>
-        </w:rPr>
-        <w:t>sent;</w:t>
-      </w:r>
-      <w:proofErr w:type="gramEnd"/>
+        <w:t>The e-mail subject line must include the name of the court, case name, case number, and the title of each document being sent;</w:t>
+      </w:r>
     </w:p>
     <w:p>
       <w:pPr>
@@ -1204,17 +1141,8 @@
           <w:color w:val="222222"/>
           <w:highlight w:val="white"/>
         </w:rPr>
-        <w:t xml:space="preserve">If you e-mail a document at or before 11:59 p.m., it is considered served on that day. If you send the e-mail on a Saturday, Sunday, or legal holiday, it is considered served on the next business </w:t>
-      </w:r>
-      <w:proofErr w:type="gramStart"/>
-      <w:r>
-        <w:rPr>
-          <w:color w:val="222222"/>
-          <w:highlight w:val="white"/>
-        </w:rPr>
-        <w:t>day;</w:t>
-      </w:r>
-      <w:proofErr w:type="gramEnd"/>
+        <w:t>If you e-mail a document at or before 11:59 p.m., it is considered served on that day. If you send the e-mail on a Saturday, Sunday, or legal holiday, it is considered served on the next business day;</w:t>
+      </w:r>
     </w:p>
     <w:p>
       <w:pPr>
@@ -1239,137 +1167,105 @@
       <w:pPr>
         <w:pStyle w:val="Heading3"/>
       </w:pPr>
-      <w:bookmarkStart w:id="9" w:name="_heading=h.pg7xtjzckwui" w:colFirst="0" w:colLast="0"/>
+      <w:bookmarkStart w:id="8" w:name="_heading=h.pg7xtjzckwui" w:colFirst="0" w:colLast="0"/>
+      <w:bookmarkEnd w:id="8"/>
+      <w:r>
+        <w:t>Step 8: File the Certificate of Mailing</w:t>
+      </w:r>
+    </w:p>
+    <w:p>
+      <w:pPr>
+        <w:spacing w:after="160" w:line="256" w:lineRule="auto"/>
+        <w:rPr>
+          <w:color w:val="222222"/>
+          <w:highlight w:val="white"/>
+        </w:rPr>
+      </w:pPr>
+      <w:r>
+        <w:rPr>
+          <w:color w:val="222222"/>
+          <w:highlight w:val="white"/>
+        </w:rPr>
+        <w:t>Complete the Certificate of Mailing on one copy of the Motion Regarding Support if you will be filing it electronically. If you will be filing in person or by mail, complete the Certificate of Mailing on all three remaining copies of your motion. File two copies, and keep one copy for your records.</w:t>
+      </w:r>
+    </w:p>
+    <w:p>
+      <w:pPr>
+        <w:spacing w:after="160" w:line="256" w:lineRule="auto"/>
+        <w:rPr>
+          <w:color w:val="222222"/>
+          <w:highlight w:val="white"/>
+        </w:rPr>
+      </w:pPr>
+      <w:r>
+        <w:rPr>
+          <w:color w:val="222222"/>
+          <w:highlight w:val="white"/>
+        </w:rPr>
+        <w:t xml:space="preserve">If you served the other party electronically, cross out the part of the Certificate of Mailing that says “by first-class mail addressed to the last-known addresses as defined in MCR 3.203” and write in how you served your documents. If it is by e-mail, be sure to include the e-mail address that you used. For example, you could write “I served this document by e-mail to emailaddress@email.com.” </w:t>
+      </w:r>
+    </w:p>
+    <w:p>
+      <w:pPr>
+        <w:spacing w:after="160" w:line="256" w:lineRule="auto"/>
+        <w:rPr>
+          <w:b/>
+          <w:color w:val="222222"/>
+          <w:highlight w:val="white"/>
+        </w:rPr>
+      </w:pPr>
+      <w:r>
+        <w:rPr>
+          <w:b/>
+          <w:color w:val="222222"/>
+          <w:highlight w:val="white"/>
+        </w:rPr>
+        <w:t xml:space="preserve">If you served the other party using </w:t>
+      </w:r>
+      <w:proofErr w:type="spellStart"/>
+      <w:r>
+        <w:rPr>
+          <w:b/>
+          <w:color w:val="222222"/>
+          <w:highlight w:val="white"/>
+        </w:rPr>
+        <w:t>MiFILE</w:t>
+      </w:r>
+      <w:proofErr w:type="spellEnd"/>
+      <w:r>
+        <w:rPr>
+          <w:b/>
+          <w:color w:val="222222"/>
+          <w:highlight w:val="white"/>
+        </w:rPr>
+        <w:t xml:space="preserve">, you will not need to file a Certificate of Mailing. </w:t>
+      </w:r>
+      <w:proofErr w:type="spellStart"/>
+      <w:r>
+        <w:rPr>
+          <w:b/>
+          <w:color w:val="222222"/>
+          <w:highlight w:val="white"/>
+        </w:rPr>
+        <w:t>MiFILE</w:t>
+      </w:r>
+      <w:proofErr w:type="spellEnd"/>
+      <w:r>
+        <w:rPr>
+          <w:b/>
+          <w:color w:val="222222"/>
+          <w:highlight w:val="white"/>
+        </w:rPr>
+        <w:t xml:space="preserve"> will create and file a Proof of Service for you.</w:t>
+      </w:r>
+    </w:p>
+    <w:p>
+      <w:pPr>
+        <w:pStyle w:val="Heading3"/>
+      </w:pPr>
+      <w:bookmarkStart w:id="9" w:name="_heading=h.y140xovggbit" w:colFirst="0" w:colLast="0"/>
       <w:bookmarkEnd w:id="9"/>
       <w:r>
-        <w:t>Step 8: File the Certificate of Mailing</w:t>
-      </w:r>
-    </w:p>
-    <w:p>
-      <w:pPr>
-        <w:spacing w:after="160" w:line="256" w:lineRule="auto"/>
-        <w:rPr>
-          <w:color w:val="222222"/>
-          <w:highlight w:val="white"/>
-        </w:rPr>
-      </w:pPr>
-      <w:r>
-        <w:rPr>
-          <w:color w:val="222222"/>
-          <w:highlight w:val="white"/>
-        </w:rPr>
-        <w:t xml:space="preserve">Complete the Certificate of Mailing on one copy of the Motion Regarding Support if you will be filing it electronically. If you will be filing in person or by mail, complete the Certificate of Mailing on all three remaining copies of your motion. File two </w:t>
-      </w:r>
-      <w:proofErr w:type="gramStart"/>
-      <w:r>
-        <w:rPr>
-          <w:color w:val="222222"/>
-          <w:highlight w:val="white"/>
-        </w:rPr>
-        <w:t>copies, and</w:t>
-      </w:r>
-      <w:proofErr w:type="gramEnd"/>
-      <w:r>
-        <w:rPr>
-          <w:color w:val="222222"/>
-          <w:highlight w:val="white"/>
-        </w:rPr>
-        <w:t xml:space="preserve"> keep one copy for your records.</w:t>
-      </w:r>
-    </w:p>
-    <w:p>
-      <w:pPr>
-        <w:spacing w:after="160" w:line="256" w:lineRule="auto"/>
-        <w:rPr>
-          <w:color w:val="222222"/>
-          <w:highlight w:val="white"/>
-        </w:rPr>
-      </w:pPr>
-      <w:r>
-        <w:rPr>
-          <w:color w:val="222222"/>
-          <w:highlight w:val="white"/>
-        </w:rPr>
-        <w:t xml:space="preserve">If you served the other party electronically, cross out the part of the Certificate of Mailing that </w:t>
-      </w:r>
-      <w:proofErr w:type="gramStart"/>
-      <w:r>
-        <w:rPr>
-          <w:color w:val="222222"/>
-          <w:highlight w:val="white"/>
-        </w:rPr>
-        <w:t>says</w:t>
-      </w:r>
-      <w:proofErr w:type="gramEnd"/>
-      <w:r>
-        <w:rPr>
-          <w:color w:val="222222"/>
-          <w:highlight w:val="white"/>
-        </w:rPr>
-        <w:t xml:space="preserve"> “by first-class mail addressed to the last-known addresses as defined in MCR 3.203” and write in how you served your documents. If it is by e-mail, be sure to include the e-mail address that you used. For example, you could write “I served this document by e-mail to emailaddress@email.com.” </w:t>
-      </w:r>
-    </w:p>
-    <w:p>
-      <w:pPr>
-        <w:spacing w:after="160" w:line="256" w:lineRule="auto"/>
-        <w:rPr>
-          <w:b/>
-          <w:color w:val="222222"/>
-          <w:highlight w:val="white"/>
-        </w:rPr>
-      </w:pPr>
-      <w:r>
-        <w:rPr>
-          <w:b/>
-          <w:color w:val="222222"/>
-          <w:highlight w:val="white"/>
-        </w:rPr>
-        <w:t xml:space="preserve">If you served the other party using </w:t>
-      </w:r>
-      <w:proofErr w:type="spellStart"/>
-      <w:r>
-        <w:rPr>
-          <w:b/>
-          <w:color w:val="222222"/>
-          <w:highlight w:val="white"/>
-        </w:rPr>
-        <w:t>MiFILE</w:t>
-      </w:r>
-      <w:proofErr w:type="spellEnd"/>
-      <w:r>
-        <w:rPr>
-          <w:b/>
-          <w:color w:val="222222"/>
-          <w:highlight w:val="white"/>
-        </w:rPr>
-        <w:t xml:space="preserve">, you will not need to file a Certificate of Mailing. </w:t>
-      </w:r>
-      <w:proofErr w:type="spellStart"/>
-      <w:r>
-        <w:rPr>
-          <w:b/>
-          <w:color w:val="222222"/>
-          <w:highlight w:val="white"/>
-        </w:rPr>
-        <w:t>MiFILE</w:t>
-      </w:r>
-      <w:proofErr w:type="spellEnd"/>
-      <w:r>
-        <w:rPr>
-          <w:b/>
-          <w:color w:val="222222"/>
-          <w:highlight w:val="white"/>
-        </w:rPr>
-        <w:t xml:space="preserve"> will create and file a Proof of Service for you.</w:t>
-      </w:r>
-    </w:p>
-    <w:p>
-      <w:pPr>
-        <w:pStyle w:val="Heading3"/>
-      </w:pPr>
-      <w:bookmarkStart w:id="10" w:name="_heading=h.y140xovggbit" w:colFirst="0" w:colLast="0"/>
-      <w:bookmarkEnd w:id="10"/>
-      <w:r>
         <w:t>Step 9: Prepare for the hearing</w:t>
       </w:r>
     </w:p>
@@ -1386,23 +1282,7 @@
           <w:color w:val="222222"/>
           <w:highlight w:val="white"/>
         </w:rPr>
-        <w:t xml:space="preserve">The other party has the right to file a response to your Motion Regarding Support. If a response is filed, make sure you read it before you attend the </w:t>
-      </w:r>
-      <w:proofErr w:type="gramStart"/>
-      <w:r>
-        <w:rPr>
-          <w:color w:val="222222"/>
-          <w:highlight w:val="white"/>
-        </w:rPr>
-        <w:t>hearing</w:t>
-      </w:r>
-      <w:proofErr w:type="gramEnd"/>
-      <w:r>
-        <w:rPr>
-          <w:color w:val="222222"/>
-          <w:highlight w:val="white"/>
-        </w:rPr>
-        <w:t xml:space="preserve"> so you know what arguments the other party is likely to make in court. </w:t>
+        <w:t xml:space="preserve">The other party has the right to file a response to your Motion Regarding Support. If a response is filed, make sure you read it before you attend the hearing so you know what arguments the other party is likely to make in court. </w:t>
       </w:r>
     </w:p>
     <w:p>
@@ -1519,8 +1399,8 @@
       <w:pPr>
         <w:pStyle w:val="Heading3"/>
       </w:pPr>
-      <w:bookmarkStart w:id="11" w:name="_heading=h.4hr011hk9ur6" w:colFirst="0" w:colLast="0"/>
-      <w:bookmarkEnd w:id="11"/>
+      <w:bookmarkStart w:id="10" w:name="_heading=h.4hr011hk9ur6" w:colFirst="0" w:colLast="0"/>
+      <w:bookmarkEnd w:id="10"/>
       <w:r>
         <w:t>Step 10: Attend the hearing</w:t>
       </w:r>
@@ -1606,25 +1486,7 @@
           <w:color w:val="222222"/>
           <w:highlight w:val="white"/>
         </w:rPr>
-        <w:t xml:space="preserve">Bring to your court hearing an original plus two copies of any document you wish the court to consider when </w:t>
-      </w:r>
-      <w:proofErr w:type="gramStart"/>
-      <w:r>
-        <w:rPr>
-          <w:b/>
-          <w:color w:val="222222"/>
-          <w:highlight w:val="white"/>
-        </w:rPr>
-        <w:t>making a decision</w:t>
-      </w:r>
-      <w:proofErr w:type="gramEnd"/>
-      <w:r>
-        <w:rPr>
-          <w:b/>
-          <w:color w:val="222222"/>
-          <w:highlight w:val="white"/>
-        </w:rPr>
-        <w:t xml:space="preserve"> in your case.</w:t>
+        <w:t>Bring to your court hearing an original plus two copies of any document you wish the court to consider when making a decision in your case.</w:t>
       </w:r>
     </w:p>
     <w:p>
@@ -1732,23 +1594,7 @@
           <w:color w:val="222222"/>
           <w:highlight w:val="white"/>
         </w:rPr>
-        <w:t xml:space="preserve">The facts or reasons for your request (bring papers showing your income, such as pay stubs, W-2 forms, income tax forms, </w:t>
-      </w:r>
-      <w:proofErr w:type="gramStart"/>
-      <w:r>
-        <w:rPr>
-          <w:color w:val="222222"/>
-          <w:highlight w:val="white"/>
-        </w:rPr>
-        <w:t>child care</w:t>
-      </w:r>
-      <w:proofErr w:type="gramEnd"/>
-      <w:r>
-        <w:rPr>
-          <w:color w:val="222222"/>
-          <w:highlight w:val="white"/>
-        </w:rPr>
-        <w:t xml:space="preserve"> expenses, health care expenses, etc.)</w:t>
+        <w:t>The facts or reasons for your request (bring papers showing your income, such as pay stubs, W-2 forms, income tax forms, child care expenses, health care expenses, etc.)</w:t>
       </w:r>
     </w:p>
     <w:p>
@@ -1834,17 +1680,8 @@
           <w:color w:val="222222"/>
           <w:highlight w:val="white"/>
         </w:rPr>
-        <w:t xml:space="preserve">The judge may award child support or change the support amount to the amount you </w:t>
-      </w:r>
-      <w:proofErr w:type="gramStart"/>
-      <w:r>
-        <w:rPr>
-          <w:color w:val="222222"/>
-          <w:highlight w:val="white"/>
-        </w:rPr>
-        <w:t>requested;</w:t>
-      </w:r>
-      <w:proofErr w:type="gramEnd"/>
+        <w:t>The judge may award child support or change the support amount to the amount you requested;</w:t>
+      </w:r>
     </w:p>
     <w:p>
       <w:pPr>
@@ -1862,17 +1699,8 @@
           <w:color w:val="222222"/>
           <w:highlight w:val="white"/>
         </w:rPr>
-        <w:t xml:space="preserve">The judge may award child support or change the support amount, but order a different amount than you </w:t>
-      </w:r>
-      <w:proofErr w:type="gramStart"/>
-      <w:r>
-        <w:rPr>
-          <w:color w:val="222222"/>
-          <w:highlight w:val="white"/>
-        </w:rPr>
-        <w:t>requested;</w:t>
-      </w:r>
-      <w:proofErr w:type="gramEnd"/>
+        <w:t>The judge may award child support or change the support amount, but order a different amount than you requested;</w:t>
+      </w:r>
     </w:p>
     <w:p>
       <w:pPr>
@@ -1940,23 +1768,7 @@
           <w:color w:val="222222"/>
           <w:highlight w:val="white"/>
         </w:rPr>
-        <w:t xml:space="preserve">The judge may not </w:t>
-      </w:r>
-      <w:proofErr w:type="gramStart"/>
-      <w:r>
-        <w:rPr>
-          <w:color w:val="222222"/>
-          <w:highlight w:val="white"/>
-        </w:rPr>
-        <w:t>make a decision</w:t>
-      </w:r>
-      <w:proofErr w:type="gramEnd"/>
-      <w:r>
-        <w:rPr>
-          <w:color w:val="222222"/>
-          <w:highlight w:val="white"/>
-        </w:rPr>
-        <w:t xml:space="preserve"> at the hearing. Instead, the judge might refer the motion to the </w:t>
+        <w:t xml:space="preserve">The judge may not make a decision at the hearing. Instead, the judge might refer the motion to the </w:t>
       </w:r>
       <w:hyperlink r:id="rId24">
         <w:r>
@@ -1980,74 +1792,100 @@
       <w:pPr>
         <w:pStyle w:val="Heading3"/>
       </w:pPr>
-      <w:bookmarkStart w:id="12" w:name="_heading=h.q1287eo6c2wn" w:colFirst="0" w:colLast="0"/>
+      <w:bookmarkStart w:id="11" w:name="_heading=h.q1287eo6c2wn" w:colFirst="0" w:colLast="0"/>
+      <w:bookmarkEnd w:id="11"/>
+      <w:r>
+        <w:t>Step 11: File the signed Uniform Child Support Order</w:t>
+      </w:r>
+    </w:p>
+    <w:p>
+      <w:pPr>
+        <w:spacing w:after="160" w:line="256" w:lineRule="auto"/>
+        <w:rPr>
+          <w:color w:val="222222"/>
+          <w:highlight w:val="white"/>
+        </w:rPr>
+      </w:pPr>
+      <w:r>
+        <w:rPr>
+          <w:color w:val="222222"/>
+          <w:highlight w:val="white"/>
+        </w:rPr>
+        <w:t>Make five copies of the signed order. File the original and one copy with the clerk. The clerk will return the other copies to you.</w:t>
+      </w:r>
+    </w:p>
+    <w:p>
+      <w:pPr>
+        <w:spacing w:after="160" w:line="256" w:lineRule="auto"/>
+        <w:rPr>
+          <w:color w:val="222222"/>
+          <w:highlight w:val="white"/>
+        </w:rPr>
+      </w:pPr>
+      <w:r>
+        <w:rPr>
+          <w:color w:val="222222"/>
+          <w:highlight w:val="white"/>
+        </w:rPr>
+        <w:t>If there is a Deviation Addendum in your case, make three copies of it. File the original and one copy with the clerk. The second copy is to serve on the other party, and the third copy is for your own records.</w:t>
+      </w:r>
+    </w:p>
+    <w:p>
+      <w:pPr>
+        <w:spacing w:after="160" w:line="256" w:lineRule="auto"/>
+        <w:rPr>
+          <w:color w:val="222222"/>
+          <w:highlight w:val="white"/>
+        </w:rPr>
+      </w:pPr>
+      <w:r>
+        <w:rPr>
+          <w:color w:val="222222"/>
+          <w:highlight w:val="white"/>
+        </w:rPr>
+        <w:t xml:space="preserve">If you are filing either by e-mail or using </w:t>
+      </w:r>
+      <w:proofErr w:type="spellStart"/>
+      <w:r>
+        <w:rPr>
+          <w:color w:val="222222"/>
+          <w:highlight w:val="white"/>
+        </w:rPr>
+        <w:t>MiFILE</w:t>
+      </w:r>
+      <w:proofErr w:type="spellEnd"/>
+      <w:r>
+        <w:rPr>
+          <w:color w:val="222222"/>
+          <w:highlight w:val="white"/>
+        </w:rPr>
+        <w:t>, you will not need to make copies.</w:t>
+      </w:r>
+    </w:p>
+    <w:p>
+      <w:pPr>
+        <w:pStyle w:val="Heading3"/>
+      </w:pPr>
+      <w:bookmarkStart w:id="12" w:name="_heading=h.869b0kma06kl" w:colFirst="0" w:colLast="0"/>
       <w:bookmarkEnd w:id="12"/>
       <w:r>
-        <w:t>Step 11: File the signed Uniform Child Support Order</w:t>
-      </w:r>
-    </w:p>
-    <w:p>
-      <w:pPr>
-        <w:spacing w:after="160" w:line="256" w:lineRule="auto"/>
-        <w:rPr>
-          <w:color w:val="222222"/>
-          <w:highlight w:val="white"/>
-        </w:rPr>
-      </w:pPr>
-      <w:r>
-        <w:rPr>
-          <w:color w:val="222222"/>
-          <w:highlight w:val="white"/>
-        </w:rPr>
-        <w:t>Make five copies of the signed order. File the original and one copy with the clerk. The clerk will return the other copies to you.</w:t>
-      </w:r>
-    </w:p>
-    <w:p>
-      <w:pPr>
-        <w:spacing w:after="160" w:line="256" w:lineRule="auto"/>
-        <w:rPr>
-          <w:color w:val="222222"/>
-          <w:highlight w:val="white"/>
-        </w:rPr>
-      </w:pPr>
-      <w:r>
-        <w:rPr>
-          <w:color w:val="222222"/>
-          <w:highlight w:val="white"/>
-        </w:rPr>
-        <w:t xml:space="preserve">If there is a Deviation Addendum in your case, make three copies of it. File the original and one copy with the clerk. The second copy is to </w:t>
-      </w:r>
-      <w:proofErr w:type="gramStart"/>
-      <w:r>
-        <w:rPr>
-          <w:color w:val="222222"/>
-          <w:highlight w:val="white"/>
-        </w:rPr>
-        <w:t>serve on</w:t>
-      </w:r>
-      <w:proofErr w:type="gramEnd"/>
-      <w:r>
-        <w:rPr>
-          <w:color w:val="222222"/>
-          <w:highlight w:val="white"/>
-        </w:rPr>
-        <w:t xml:space="preserve"> the other party, and the third copy is for your own records.</w:t>
-      </w:r>
-    </w:p>
-    <w:p>
-      <w:pPr>
-        <w:spacing w:after="160" w:line="256" w:lineRule="auto"/>
-        <w:rPr>
-          <w:color w:val="222222"/>
-          <w:highlight w:val="white"/>
-        </w:rPr>
-      </w:pPr>
-      <w:r>
-        <w:rPr>
-          <w:color w:val="222222"/>
-          <w:highlight w:val="white"/>
-        </w:rPr>
-        <w:t xml:space="preserve">If you are filing either by e-mail or using </w:t>
+        <w:t>Step 12: Serve the signed Uniform Child Support Order on the other party</w:t>
+      </w:r>
+    </w:p>
+    <w:p>
+      <w:pPr>
+        <w:spacing w:after="160" w:line="256" w:lineRule="auto"/>
+        <w:rPr>
+          <w:color w:val="222222"/>
+          <w:highlight w:val="white"/>
+        </w:rPr>
+      </w:pPr>
+      <w:r>
+        <w:rPr>
+          <w:color w:val="222222"/>
+          <w:highlight w:val="white"/>
+        </w:rPr>
+        <w:t xml:space="preserve">Unless the other party was served with the order at the hearing, you must serve (send) the order to the other party within 7 days after the judge signs it. If there is a Deviation Addendum in your case, also serve a copy of it. Look back to Step 7 for information on how to serve papers. If you file these documents in </w:t>
       </w:r>
       <w:proofErr w:type="spellStart"/>
       <w:r>
@@ -2063,74 +1901,32 @@
           <w:color w:val="222222"/>
           <w:highlight w:val="white"/>
         </w:rPr>
-        <w:t>, you will not need to make copies.</w:t>
+        <w:t xml:space="preserve">, you can serve the other party through </w:t>
+      </w:r>
+      <w:proofErr w:type="spellStart"/>
+      <w:r>
+        <w:rPr>
+          <w:color w:val="222222"/>
+          <w:highlight w:val="white"/>
+        </w:rPr>
+        <w:t>MiFILE</w:t>
+      </w:r>
+      <w:proofErr w:type="spellEnd"/>
+      <w:r>
+        <w:rPr>
+          <w:color w:val="222222"/>
+          <w:highlight w:val="white"/>
+        </w:rPr>
+        <w:t xml:space="preserve"> at that time.</w:t>
       </w:r>
     </w:p>
     <w:p>
       <w:pPr>
         <w:pStyle w:val="Heading3"/>
       </w:pPr>
-      <w:bookmarkStart w:id="13" w:name="_heading=h.869b0kma06kl" w:colFirst="0" w:colLast="0"/>
+      <w:bookmarkStart w:id="13" w:name="_heading=h.mas7rmyc5o6z" w:colFirst="0" w:colLast="0"/>
       <w:bookmarkEnd w:id="13"/>
       <w:r>
-        <w:t>Step 12: Serve the signed Uniform Child Support Order on the other party</w:t>
-      </w:r>
-    </w:p>
-    <w:p>
-      <w:pPr>
-        <w:spacing w:after="160" w:line="256" w:lineRule="auto"/>
-        <w:rPr>
-          <w:color w:val="222222"/>
-          <w:highlight w:val="white"/>
-        </w:rPr>
-      </w:pPr>
-      <w:r>
-        <w:rPr>
-          <w:color w:val="222222"/>
-          <w:highlight w:val="white"/>
-        </w:rPr>
-        <w:t xml:space="preserve">Unless the other party was served with the order at the hearing, you must serve (send) the order to the other party within 7 days after the judge signs it. If there is a Deviation Addendum in your case, also serve a copy of it. Look back to Step 7 for information on how to serve papers. If you file these documents in </w:t>
-      </w:r>
-      <w:proofErr w:type="spellStart"/>
-      <w:r>
-        <w:rPr>
-          <w:color w:val="222222"/>
-          <w:highlight w:val="white"/>
-        </w:rPr>
-        <w:t>MiFILE</w:t>
-      </w:r>
-      <w:proofErr w:type="spellEnd"/>
-      <w:r>
-        <w:rPr>
-          <w:color w:val="222222"/>
-          <w:highlight w:val="white"/>
-        </w:rPr>
-        <w:t xml:space="preserve">, you can serve the other party through </w:t>
-      </w:r>
-      <w:proofErr w:type="spellStart"/>
-      <w:r>
-        <w:rPr>
-          <w:color w:val="222222"/>
-          <w:highlight w:val="white"/>
-        </w:rPr>
-        <w:t>MiFILE</w:t>
-      </w:r>
-      <w:proofErr w:type="spellEnd"/>
-      <w:r>
-        <w:rPr>
-          <w:color w:val="222222"/>
-          <w:highlight w:val="white"/>
-        </w:rPr>
-        <w:t xml:space="preserve"> at that time.</w:t>
-      </w:r>
-    </w:p>
-    <w:p>
-      <w:pPr>
-        <w:pStyle w:val="Heading3"/>
-      </w:pPr>
-      <w:bookmarkStart w:id="14" w:name="_heading=h.mas7rmyc5o6z" w:colFirst="0" w:colLast="0"/>
-      <w:bookmarkEnd w:id="14"/>
-      <w:r>
         <w:t>Step 13: Complete and file a Certificate of Mailing</w:t>
       </w:r>
     </w:p>
@@ -2147,23 +1943,7 @@
           <w:color w:val="222222"/>
           <w:highlight w:val="white"/>
         </w:rPr>
-        <w:t xml:space="preserve">If you are going to file the Certificate of Mailing in person at the courthouse or by mail, complete the Certificate of Mailing on the three remaining copies of the Uniform Child Support Order. File two copies and keep one copy for your records. If you are going to file electronically, you only need to complete the Certificate of Mailing </w:t>
-      </w:r>
-      <w:proofErr w:type="gramStart"/>
-      <w:r>
-        <w:rPr>
-          <w:color w:val="222222"/>
-          <w:highlight w:val="white"/>
-        </w:rPr>
-        <w:t>on</w:t>
-      </w:r>
-      <w:proofErr w:type="gramEnd"/>
-      <w:r>
-        <w:rPr>
-          <w:color w:val="222222"/>
-          <w:highlight w:val="white"/>
-        </w:rPr>
-        <w:t xml:space="preserve"> one copy.</w:t>
+        <w:t>If you are going to file the Certificate of Mailing in person at the courthouse or by mail, complete the Certificate of Mailing on the three remaining copies of the Uniform Child Support Order. File two copies and keep one copy for your records. If you are going to file electronically, you only need to complete the Certificate of Mailing on one copy.</w:t>
       </w:r>
     </w:p>
     <w:p>
@@ -3608,7 +3388,6 @@
   <w:style w:type="character" w:default="1" w:styleId="DefaultParagraphFont">
     <w:name w:val="Default Paragraph Font"/>
     <w:uiPriority w:val="1"/>
-    <w:semiHidden/>
     <w:unhideWhenUsed/>
   </w:style>
   <w:style w:type="table" w:default="1" w:styleId="TableNormal">

</xml_diff>

<commit_message>
refer to template file properly, fix page break placement
</commit_message>
<xml_diff>
--- a/docassemble/MLHMotionRegardingChildSupport/data/templates/Instructions_-_Motion.docx
+++ b/docassemble/MLHMotionRegardingChildSupport/data/templates/Instructions_-_Motion.docx
@@ -3,23 +3,19 @@
 <w:document xmlns:wpc="http://schemas.microsoft.com/office/word/2010/wordprocessingCanvas" xmlns:cx="http://schemas.microsoft.com/office/drawing/2014/chartex" xmlns:cx1="http://schemas.microsoft.com/office/drawing/2015/9/8/chartex" xmlns:cx2="http://schemas.microsoft.com/office/drawing/2015/10/21/chartex" xmlns:cx3="http://schemas.microsoft.com/office/drawing/2016/5/9/chartex" xmlns:cx4="http://schemas.microsoft.com/office/drawing/2016/5/10/chartex" xmlns:cx5="http://schemas.microsoft.com/office/drawing/2016/5/11/chartex" xmlns:cx6="http://schemas.microsoft.com/office/drawing/2016/5/12/chartex" xmlns:cx7="http://schemas.microsoft.com/office/drawing/2016/5/13/chartex" xmlns:cx8="http://schemas.microsoft.com/office/drawing/2016/5/14/chartex" xmlns:mc="http://schemas.openxmlformats.org/markup-compatibility/2006" xmlns:aink="http://schemas.microsoft.com/office/drawing/2016/ink" xmlns:am3d="http://schemas.microsoft.com/office/drawing/2017/model3d" xmlns:o="urn:schemas-microsoft-com:office:office" xmlns:oel="http://schemas.microsoft.com/office/2019/extlst" xmlns:r="http://schemas.openxmlformats.org/officeDocument/2006/relationships" xmlns:m="http://schemas.openxmlformats.org/officeDocument/2006/math" xmlns:v="urn:schemas-microsoft-com:vml" xmlns:wp14="http://schemas.microsoft.com/office/word/2010/wordprocessingDrawing" xmlns:wp="http://schemas.openxmlformats.org/drawingml/2006/wordprocessingDrawing" xmlns:w10="urn:schemas-microsoft-com:office:word" xmlns:w="http://schemas.openxmlformats.org/wordprocessingml/2006/main" xmlns:w14="http://schemas.microsoft.com/office/word/2010/wordml" xmlns:w15="http://schemas.microsoft.com/office/word/2012/wordml" xmlns:w16cex="http://schemas.microsoft.com/office/word/2018/wordml/cex" xmlns:w16cid="http://schemas.microsoft.com/office/word/2016/wordml/cid" xmlns:w16="http://schemas.microsoft.com/office/word/2018/wordml" xmlns:w16du="http://schemas.microsoft.com/office/word/2023/wordml/word16du" xmlns:w16sdtdh="http://schemas.microsoft.com/office/word/2020/wordml/sdtdatahash" xmlns:w16se="http://schemas.microsoft.com/office/word/2015/wordml/symex" xmlns:wpg="http://schemas.microsoft.com/office/word/2010/wordprocessingGroup" xmlns:wpi="http://schemas.microsoft.com/office/word/2010/wordprocessingInk" xmlns:wne="http://schemas.microsoft.com/office/word/2006/wordml" xmlns:wps="http://schemas.microsoft.com/office/word/2010/wordprocessingShape" mc:Ignorable="w14 w15 w16se w16cid w16 w16cex w16sdtdh w16du wp14">
   <w:body>
     <w:p>
-      <w:pPr>
-        <w:rPr>
-          <w:b/>
-          <w:sz w:val="28"/>
-          <w:szCs w:val="28"/>
-        </w:rPr>
-      </w:pPr>
-      <w:r>
-        <w:t xml:space="preserve">{{p </w:t>
-      </w:r>
-      <w:proofErr w:type="spellStart"/>
-      <w:r>
-        <w:t>include_docx_template</w:t>
-      </w:r>
-      <w:proofErr w:type="spellEnd"/>
-      <w:r>
-        <w:t>('</w:t>
+      <w:r>
+        <w:t>{{p include_docx_template('</w:t>
+      </w:r>
+      <w:proofErr w:type="gramStart"/>
+      <w:r>
+        <w:t>docassemble.</w:t>
+      </w:r>
+      <w:r>
+        <w:t>mlhframework</w:t>
+      </w:r>
+      <w:proofErr w:type="gramEnd"/>
+      <w:r>
+        <w:t>:data/templates/</w:t>
       </w:r>
       <w:r>
         <w:t>cover_sheet</w:t>
@@ -27,6 +23,8 @@
       <w:r>
         <w:t>.docx') }}</w:t>
       </w:r>
+    </w:p>
+    <w:p>
       <w:r>
         <w:br w:type="page"/>
       </w:r>
@@ -119,7 +117,23 @@
           <w:color w:val="222222"/>
           <w:highlight w:val="white"/>
         </w:rPr>
-        <w:t xml:space="preserve">Some of the other steps may have slightly different information depending on how you will file with the court. Each court decides how it will accept documents for filing. Contact your court to find out which methods are available. Depending on your court, you may be able to file by: </w:t>
+        <w:t xml:space="preserve">Some of the other steps may have slightly different information depending on how you </w:t>
+      </w:r>
+      <w:proofErr w:type="gramStart"/>
+      <w:r>
+        <w:rPr>
+          <w:color w:val="222222"/>
+          <w:highlight w:val="white"/>
+        </w:rPr>
+        <w:t>will file</w:t>
+      </w:r>
+      <w:proofErr w:type="gramEnd"/>
+      <w:r>
+        <w:rPr>
+          <w:color w:val="222222"/>
+          <w:highlight w:val="white"/>
+        </w:rPr>
+        <w:t xml:space="preserve"> with the court. Each court decides how it will accept documents for filing. Contact your court to find out which methods are available. Depending on your court, you may be able to file by: </w:t>
       </w:r>
     </w:p>
     <w:p>
@@ -452,8 +466,17 @@
           <w:color w:val="222222"/>
           <w:highlight w:val="white"/>
         </w:rPr>
-        <w:t>You receive public assistance based on having low income (examples: FAP, SNAP, Healthy Michigan, CHIP, ESO, FIP, TANF, WIC, SSI);</w:t>
-      </w:r>
+        <w:t>You receive public assistance based on having low income (examples: FAP, SNAP, Healthy Michigan, CHIP, ESO, FIP, TANF, WIC, SSI</w:t>
+      </w:r>
+      <w:proofErr w:type="gramStart"/>
+      <w:r>
+        <w:rPr>
+          <w:color w:val="222222"/>
+          <w:highlight w:val="white"/>
+        </w:rPr>
+        <w:t>);</w:t>
+      </w:r>
+      <w:proofErr w:type="gramEnd"/>
     </w:p>
     <w:p>
       <w:pPr>
@@ -799,7 +822,23 @@
           <w:color w:val="222222"/>
           <w:highlight w:val="white"/>
         </w:rPr>
-        <w:t xml:space="preserve">Pay the filing fee or file a Fee Waiver Request along with the Motion Regarding Support. If you are filing in person at the court clerk's office, give the clerk all of the copies of your papers. The clerk will return any copies that the court doesn’t need. </w:t>
+        <w:t xml:space="preserve">Pay the filing fee or file a Fee Waiver Request along with the Motion Regarding Support. If you are filing in person at the court clerk's office, give the clerk </w:t>
+      </w:r>
+      <w:proofErr w:type="gramStart"/>
+      <w:r>
+        <w:rPr>
+          <w:color w:val="222222"/>
+          <w:highlight w:val="white"/>
+        </w:rPr>
+        <w:t>all of</w:t>
+      </w:r>
+      <w:proofErr w:type="gramEnd"/>
+      <w:r>
+        <w:rPr>
+          <w:color w:val="222222"/>
+          <w:highlight w:val="white"/>
+        </w:rPr>
+        <w:t xml:space="preserve"> the copies of your papers. The clerk will return any copies that the court doesn’t need. </w:t>
       </w:r>
     </w:p>
     <w:p>
@@ -912,7 +951,23 @@
           <w:color w:val="222222"/>
           <w:highlight w:val="white"/>
         </w:rPr>
-        <w:t xml:space="preserve"> to file documents electronically, your documents will be served electronically as long as the other party is also using </w:t>
+        <w:t xml:space="preserve"> to file documents electronically, your documents will be served electronically </w:t>
+      </w:r>
+      <w:proofErr w:type="gramStart"/>
+      <w:r>
+        <w:rPr>
+          <w:color w:val="222222"/>
+          <w:highlight w:val="white"/>
+        </w:rPr>
+        <w:t>as long as</w:t>
+      </w:r>
+      <w:proofErr w:type="gramEnd"/>
+      <w:r>
+        <w:rPr>
+          <w:color w:val="222222"/>
+          <w:highlight w:val="white"/>
+        </w:rPr>
+        <w:t xml:space="preserve"> the other party is also using </w:t>
       </w:r>
       <w:proofErr w:type="spellStart"/>
       <w:r>
@@ -944,7 +999,23 @@
           <w:color w:val="222222"/>
           <w:highlight w:val="white"/>
         </w:rPr>
-        <w:t>, you will need to serve the documents by e-mail, if possible, or by regular mail if electronic options are not available.</w:t>
+        <w:t xml:space="preserve">, you will need to </w:t>
+      </w:r>
+      <w:proofErr w:type="gramStart"/>
+      <w:r>
+        <w:rPr>
+          <w:color w:val="222222"/>
+          <w:highlight w:val="white"/>
+        </w:rPr>
+        <w:t>serve</w:t>
+      </w:r>
+      <w:proofErr w:type="gramEnd"/>
+      <w:r>
+        <w:rPr>
+          <w:color w:val="222222"/>
+          <w:highlight w:val="white"/>
+        </w:rPr>
+        <w:t xml:space="preserve"> the documents by e-mail, if possible, or by regular mail if electronic options are not available.</w:t>
       </w:r>
     </w:p>
     <w:p>
@@ -1103,8 +1174,17 @@
           <w:color w:val="222222"/>
           <w:highlight w:val="white"/>
         </w:rPr>
-        <w:t>All documents must be in PDF format;</w:t>
-      </w:r>
+        <w:t xml:space="preserve">All documents must be in PDF </w:t>
+      </w:r>
+      <w:proofErr w:type="gramStart"/>
+      <w:r>
+        <w:rPr>
+          <w:color w:val="222222"/>
+          <w:highlight w:val="white"/>
+        </w:rPr>
+        <w:t>format;</w:t>
+      </w:r>
+      <w:proofErr w:type="gramEnd"/>
     </w:p>
     <w:p>
       <w:pPr>
@@ -1122,8 +1202,17 @@
           <w:color w:val="222222"/>
           <w:highlight w:val="white"/>
         </w:rPr>
-        <w:t>The e-mail subject line must include the name of the court, case name, case number, and the title of each document being sent;</w:t>
-      </w:r>
+        <w:t xml:space="preserve">The e-mail subject line must include the name of the court, case name, case number, and the title of each document being </w:t>
+      </w:r>
+      <w:proofErr w:type="gramStart"/>
+      <w:r>
+        <w:rPr>
+          <w:color w:val="222222"/>
+          <w:highlight w:val="white"/>
+        </w:rPr>
+        <w:t>sent;</w:t>
+      </w:r>
+      <w:proofErr w:type="gramEnd"/>
     </w:p>
     <w:p>
       <w:pPr>
@@ -1141,8 +1230,17 @@
           <w:color w:val="222222"/>
           <w:highlight w:val="white"/>
         </w:rPr>
-        <w:t>If you e-mail a document at or before 11:59 p.m., it is considered served on that day. If you send the e-mail on a Saturday, Sunday, or legal holiday, it is considered served on the next business day;</w:t>
-      </w:r>
+        <w:t xml:space="preserve">If you e-mail a document at or before 11:59 p.m., it is considered served on that day. If you send the e-mail on a Saturday, Sunday, or legal holiday, it is considered served on the next business </w:t>
+      </w:r>
+      <w:proofErr w:type="gramStart"/>
+      <w:r>
+        <w:rPr>
+          <w:color w:val="222222"/>
+          <w:highlight w:val="white"/>
+        </w:rPr>
+        <w:t>day;</w:t>
+      </w:r>
+      <w:proofErr w:type="gramEnd"/>
     </w:p>
     <w:p>
       <w:pPr>
@@ -1186,23 +1284,55 @@
           <w:color w:val="222222"/>
           <w:highlight w:val="white"/>
         </w:rPr>
-        <w:t>Complete the Certificate of Mailing on one copy of the Motion Regarding Support if you will be filing it electronically. If you will be filing in person or by mail, complete the Certificate of Mailing on all three remaining copies of your motion. File two copies, and keep one copy for your records.</w:t>
-      </w:r>
-    </w:p>
-    <w:p>
-      <w:pPr>
-        <w:spacing w:after="160" w:line="256" w:lineRule="auto"/>
-        <w:rPr>
-          <w:color w:val="222222"/>
-          <w:highlight w:val="white"/>
-        </w:rPr>
-      </w:pPr>
-      <w:r>
-        <w:rPr>
-          <w:color w:val="222222"/>
-          <w:highlight w:val="white"/>
-        </w:rPr>
-        <w:t xml:space="preserve">If you served the other party electronically, cross out the part of the Certificate of Mailing that says “by first-class mail addressed to the last-known addresses as defined in MCR 3.203” and write in how you served your documents. If it is by e-mail, be sure to include the e-mail address that you used. For example, you could write “I served this document by e-mail to emailaddress@email.com.” </w:t>
+        <w:t xml:space="preserve">Complete the Certificate of Mailing on one copy of the Motion Regarding Support if you will be filing it electronically. If you will be filing in person or by mail, complete the Certificate of Mailing on all three remaining copies of your motion. File two </w:t>
+      </w:r>
+      <w:proofErr w:type="gramStart"/>
+      <w:r>
+        <w:rPr>
+          <w:color w:val="222222"/>
+          <w:highlight w:val="white"/>
+        </w:rPr>
+        <w:t>copies, and</w:t>
+      </w:r>
+      <w:proofErr w:type="gramEnd"/>
+      <w:r>
+        <w:rPr>
+          <w:color w:val="222222"/>
+          <w:highlight w:val="white"/>
+        </w:rPr>
+        <w:t xml:space="preserve"> keep one copy for your records.</w:t>
+      </w:r>
+    </w:p>
+    <w:p>
+      <w:pPr>
+        <w:spacing w:after="160" w:line="256" w:lineRule="auto"/>
+        <w:rPr>
+          <w:color w:val="222222"/>
+          <w:highlight w:val="white"/>
+        </w:rPr>
+      </w:pPr>
+      <w:r>
+        <w:rPr>
+          <w:color w:val="222222"/>
+          <w:highlight w:val="white"/>
+        </w:rPr>
+        <w:t xml:space="preserve">If you served the other party electronically, cross out the part of the Certificate of Mailing that </w:t>
+      </w:r>
+      <w:proofErr w:type="gramStart"/>
+      <w:r>
+        <w:rPr>
+          <w:color w:val="222222"/>
+          <w:highlight w:val="white"/>
+        </w:rPr>
+        <w:t>says</w:t>
+      </w:r>
+      <w:proofErr w:type="gramEnd"/>
+      <w:r>
+        <w:rPr>
+          <w:color w:val="222222"/>
+          <w:highlight w:val="white"/>
+        </w:rPr>
+        <w:t xml:space="preserve"> “by first-class mail addressed to the last-known addresses as defined in MCR 3.203” and write in how you served your documents. If it is by e-mail, be sure to include the e-mail address that you used. For example, you could write “I served this document by e-mail to emailaddress@email.com.” </w:t>
       </w:r>
     </w:p>
     <w:p>
@@ -1282,7 +1412,23 @@
           <w:color w:val="222222"/>
           <w:highlight w:val="white"/>
         </w:rPr>
-        <w:t xml:space="preserve">The other party has the right to file a response to your Motion Regarding Support. If a response is filed, make sure you read it before you attend the hearing so you know what arguments the other party is likely to make in court. </w:t>
+        <w:t xml:space="preserve">The other party has the right to file a response to your Motion Regarding Support. If a response is filed, make sure you read it before you attend the </w:t>
+      </w:r>
+      <w:proofErr w:type="gramStart"/>
+      <w:r>
+        <w:rPr>
+          <w:color w:val="222222"/>
+          <w:highlight w:val="white"/>
+        </w:rPr>
+        <w:t>hearing</w:t>
+      </w:r>
+      <w:proofErr w:type="gramEnd"/>
+      <w:r>
+        <w:rPr>
+          <w:color w:val="222222"/>
+          <w:highlight w:val="white"/>
+        </w:rPr>
+        <w:t xml:space="preserve"> so you know what arguments the other party is likely to make in court. </w:t>
       </w:r>
     </w:p>
     <w:p>
@@ -1486,7 +1632,25 @@
           <w:color w:val="222222"/>
           <w:highlight w:val="white"/>
         </w:rPr>
-        <w:t>Bring to your court hearing an original plus two copies of any document you wish the court to consider when making a decision in your case.</w:t>
+        <w:t xml:space="preserve">Bring to your court hearing an original plus two copies of any document you wish the court to consider when </w:t>
+      </w:r>
+      <w:proofErr w:type="gramStart"/>
+      <w:r>
+        <w:rPr>
+          <w:b/>
+          <w:color w:val="222222"/>
+          <w:highlight w:val="white"/>
+        </w:rPr>
+        <w:t>making a decision</w:t>
+      </w:r>
+      <w:proofErr w:type="gramEnd"/>
+      <w:r>
+        <w:rPr>
+          <w:b/>
+          <w:color w:val="222222"/>
+          <w:highlight w:val="white"/>
+        </w:rPr>
+        <w:t xml:space="preserve"> in your case.</w:t>
       </w:r>
     </w:p>
     <w:p>
@@ -1594,7 +1758,23 @@
           <w:color w:val="222222"/>
           <w:highlight w:val="white"/>
         </w:rPr>
-        <w:t>The facts or reasons for your request (bring papers showing your income, such as pay stubs, W-2 forms, income tax forms, child care expenses, health care expenses, etc.)</w:t>
+        <w:t xml:space="preserve">The facts or reasons for your request (bring papers showing your income, such as pay stubs, W-2 forms, income tax forms, </w:t>
+      </w:r>
+      <w:proofErr w:type="gramStart"/>
+      <w:r>
+        <w:rPr>
+          <w:color w:val="222222"/>
+          <w:highlight w:val="white"/>
+        </w:rPr>
+        <w:t>child care</w:t>
+      </w:r>
+      <w:proofErr w:type="gramEnd"/>
+      <w:r>
+        <w:rPr>
+          <w:color w:val="222222"/>
+          <w:highlight w:val="white"/>
+        </w:rPr>
+        <w:t xml:space="preserve"> expenses, health care expenses, etc.)</w:t>
       </w:r>
     </w:p>
     <w:p>
@@ -1680,8 +1860,17 @@
           <w:color w:val="222222"/>
           <w:highlight w:val="white"/>
         </w:rPr>
-        <w:t>The judge may award child support or change the support amount to the amount you requested;</w:t>
-      </w:r>
+        <w:t xml:space="preserve">The judge may award child support or change the support amount to the amount you </w:t>
+      </w:r>
+      <w:proofErr w:type="gramStart"/>
+      <w:r>
+        <w:rPr>
+          <w:color w:val="222222"/>
+          <w:highlight w:val="white"/>
+        </w:rPr>
+        <w:t>requested;</w:t>
+      </w:r>
+      <w:proofErr w:type="gramEnd"/>
     </w:p>
     <w:p>
       <w:pPr>
@@ -1699,8 +1888,17 @@
           <w:color w:val="222222"/>
           <w:highlight w:val="white"/>
         </w:rPr>
-        <w:t>The judge may award child support or change the support amount, but order a different amount than you requested;</w:t>
-      </w:r>
+        <w:t xml:space="preserve">The judge may award child support or change the support amount, but order a different amount than you </w:t>
+      </w:r>
+      <w:proofErr w:type="gramStart"/>
+      <w:r>
+        <w:rPr>
+          <w:color w:val="222222"/>
+          <w:highlight w:val="white"/>
+        </w:rPr>
+        <w:t>requested;</w:t>
+      </w:r>
+      <w:proofErr w:type="gramEnd"/>
     </w:p>
     <w:p>
       <w:pPr>
@@ -1768,7 +1966,23 @@
           <w:color w:val="222222"/>
           <w:highlight w:val="white"/>
         </w:rPr>
-        <w:t xml:space="preserve">The judge may not make a decision at the hearing. Instead, the judge might refer the motion to the </w:t>
+        <w:t xml:space="preserve">The judge may not </w:t>
+      </w:r>
+      <w:proofErr w:type="gramStart"/>
+      <w:r>
+        <w:rPr>
+          <w:color w:val="222222"/>
+          <w:highlight w:val="white"/>
+        </w:rPr>
+        <w:t>make a decision</w:t>
+      </w:r>
+      <w:proofErr w:type="gramEnd"/>
+      <w:r>
+        <w:rPr>
+          <w:color w:val="222222"/>
+          <w:highlight w:val="white"/>
+        </w:rPr>
+        <w:t xml:space="preserve"> at the hearing. Instead, the judge might refer the motion to the </w:t>
       </w:r>
       <w:hyperlink r:id="rId24">
         <w:r>
@@ -1827,7 +2041,23 @@
           <w:color w:val="222222"/>
           <w:highlight w:val="white"/>
         </w:rPr>
-        <w:t>If there is a Deviation Addendum in your case, make three copies of it. File the original and one copy with the clerk. The second copy is to serve on the other party, and the third copy is for your own records.</w:t>
+        <w:t xml:space="preserve">If there is a Deviation Addendum in your case, make three copies of it. File the original and one copy with the clerk. The second copy is to </w:t>
+      </w:r>
+      <w:proofErr w:type="gramStart"/>
+      <w:r>
+        <w:rPr>
+          <w:color w:val="222222"/>
+          <w:highlight w:val="white"/>
+        </w:rPr>
+        <w:t>serve on</w:t>
+      </w:r>
+      <w:proofErr w:type="gramEnd"/>
+      <w:r>
+        <w:rPr>
+          <w:color w:val="222222"/>
+          <w:highlight w:val="white"/>
+        </w:rPr>
+        <w:t xml:space="preserve"> the other party, and the third copy is for your own records.</w:t>
       </w:r>
     </w:p>
     <w:p>
@@ -1943,7 +2173,23 @@
           <w:color w:val="222222"/>
           <w:highlight w:val="white"/>
         </w:rPr>
-        <w:t>If you are going to file the Certificate of Mailing in person at the courthouse or by mail, complete the Certificate of Mailing on the three remaining copies of the Uniform Child Support Order. File two copies and keep one copy for your records. If you are going to file electronically, you only need to complete the Certificate of Mailing on one copy.</w:t>
+        <w:t xml:space="preserve">If you are going to file the Certificate of Mailing in person at the courthouse or by mail, complete the Certificate of Mailing on the three remaining copies of the Uniform Child Support Order. File two copies and keep one copy for your records. If you are going to file electronically, you only need to complete the Certificate of Mailing </w:t>
+      </w:r>
+      <w:proofErr w:type="gramStart"/>
+      <w:r>
+        <w:rPr>
+          <w:color w:val="222222"/>
+          <w:highlight w:val="white"/>
+        </w:rPr>
+        <w:t>on</w:t>
+      </w:r>
+      <w:proofErr w:type="gramEnd"/>
+      <w:r>
+        <w:rPr>
+          <w:color w:val="222222"/>
+          <w:highlight w:val="white"/>
+        </w:rPr>
+        <w:t xml:space="preserve"> one copy.</w:t>
       </w:r>
     </w:p>
     <w:p>
@@ -3388,6 +3634,7 @@
   <w:style w:type="character" w:default="1" w:styleId="DefaultParagraphFont">
     <w:name w:val="Default Paragraph Font"/>
     <w:uiPriority w:val="1"/>
+    <w:semiHidden/>
     <w:unhideWhenUsed/>
   </w:style>
   <w:style w:type="table" w:default="1" w:styleId="TableNormal">

</xml_diff>

<commit_message>
get initial text working
</commit_message>
<xml_diff>
--- a/docassemble/MLHMotionRegardingChildSupport/data/templates/Instructions_-_Motion.docx
+++ b/docassemble/MLHMotionRegardingChildSupport/data/templates/Instructions_-_Motion.docx
@@ -3,25 +3,19 @@
 <w:document xmlns:wpc="http://schemas.microsoft.com/office/word/2010/wordprocessingCanvas" xmlns:cx="http://schemas.microsoft.com/office/drawing/2014/chartex" xmlns:cx1="http://schemas.microsoft.com/office/drawing/2015/9/8/chartex" xmlns:cx2="http://schemas.microsoft.com/office/drawing/2015/10/21/chartex" xmlns:cx3="http://schemas.microsoft.com/office/drawing/2016/5/9/chartex" xmlns:cx4="http://schemas.microsoft.com/office/drawing/2016/5/10/chartex" xmlns:cx5="http://schemas.microsoft.com/office/drawing/2016/5/11/chartex" xmlns:cx6="http://schemas.microsoft.com/office/drawing/2016/5/12/chartex" xmlns:cx7="http://schemas.microsoft.com/office/drawing/2016/5/13/chartex" xmlns:cx8="http://schemas.microsoft.com/office/drawing/2016/5/14/chartex" xmlns:mc="http://schemas.openxmlformats.org/markup-compatibility/2006" xmlns:aink="http://schemas.microsoft.com/office/drawing/2016/ink" xmlns:am3d="http://schemas.microsoft.com/office/drawing/2017/model3d" xmlns:o="urn:schemas-microsoft-com:office:office" xmlns:oel="http://schemas.microsoft.com/office/2019/extlst" xmlns:r="http://schemas.openxmlformats.org/officeDocument/2006/relationships" xmlns:m="http://schemas.openxmlformats.org/officeDocument/2006/math" xmlns:v="urn:schemas-microsoft-com:vml" xmlns:wp14="http://schemas.microsoft.com/office/word/2010/wordprocessingDrawing" xmlns:wp="http://schemas.openxmlformats.org/drawingml/2006/wordprocessingDrawing" xmlns:w10="urn:schemas-microsoft-com:office:word" xmlns:w="http://schemas.openxmlformats.org/wordprocessingml/2006/main" xmlns:w14="http://schemas.microsoft.com/office/word/2010/wordml" xmlns:w15="http://schemas.microsoft.com/office/word/2012/wordml" xmlns:w16cex="http://schemas.microsoft.com/office/word/2018/wordml/cex" xmlns:w16cid="http://schemas.microsoft.com/office/word/2016/wordml/cid" xmlns:w16="http://schemas.microsoft.com/office/word/2018/wordml" xmlns:w16du="http://schemas.microsoft.com/office/word/2023/wordml/word16du" xmlns:w16sdtdh="http://schemas.microsoft.com/office/word/2020/wordml/sdtdatahash" xmlns:w16se="http://schemas.microsoft.com/office/word/2015/wordml/symex" xmlns:wpg="http://schemas.microsoft.com/office/word/2010/wordprocessingGroup" xmlns:wpi="http://schemas.microsoft.com/office/word/2010/wordprocessingInk" xmlns:wne="http://schemas.microsoft.com/office/word/2006/wordml" xmlns:wps="http://schemas.microsoft.com/office/word/2010/wordprocessingShape" mc:Ignorable="w14 w15 w16se w16cid w16 w16cex w16sdtdh w16du wp14">
   <w:body>
     <w:p>
+      <w:pPr>
+        <w:pStyle w:val="Heading2"/>
+      </w:pPr>
       <w:r>
         <w:t>{{p include_docx_template('</w:t>
       </w:r>
       <w:proofErr w:type="gramStart"/>
       <w:r>
-        <w:t>docassemble.</w:t>
-      </w:r>
-      <w:r>
-        <w:t>mlhframework</w:t>
+        <w:t>docassemble.mlhframework</w:t>
       </w:r>
       <w:proofErr w:type="gramEnd"/>
       <w:r>
-        <w:t>:data/templates/</w:t>
-      </w:r>
-      <w:r>
-        <w:t>cover_sheet</w:t>
-      </w:r>
-      <w:r>
-        <w:t>.docx') }}</w:t>
+        <w:t>:data/templates/cover_sheet.docx') }}</w:t>
       </w:r>
     </w:p>
     <w:p>
@@ -31,7 +25,7 @@
     </w:p>
     <w:p>
       <w:pPr>
-        <w:pStyle w:val="Heading2"/>
+        <w:pStyle w:val="StealthH2"/>
       </w:pPr>
       <w:r>
         <w:lastRenderedPageBreak/>
@@ -86,7 +80,7 @@
         </w:rPr>
         <w:t xml:space="preserve">Complete the </w:t>
       </w:r>
-      <w:hyperlink r:id="rId6">
+      <w:hyperlink r:id="rId7">
         <w:r>
           <w:rPr>
             <w:color w:val="1155CC"/>
@@ -236,7 +230,7 @@
         </w:rPr>
         <w:t xml:space="preserve">You can find contact information for your court on the </w:t>
       </w:r>
-      <w:hyperlink r:id="rId7">
+      <w:hyperlink r:id="rId8">
         <w:r>
           <w:rPr>
             <w:color w:val="1155CC"/>
@@ -262,7 +256,7 @@
           <w:highlight w:val="white"/>
         </w:rPr>
       </w:pPr>
-      <w:hyperlink r:id="rId8">
+      <w:hyperlink r:id="rId9">
         <w:proofErr w:type="spellStart"/>
         <w:r>
           <w:rPr>
@@ -281,7 +275,7 @@
         </w:rPr>
         <w:t xml:space="preserve"> is only available for some courts. Even in courts where it is available, you can only use it for some case types. The State Court Administrative Office keeps a </w:t>
       </w:r>
-      <w:hyperlink r:id="rId9">
+      <w:hyperlink r:id="rId10">
         <w:r>
           <w:rPr>
             <w:color w:val="1155CC"/>
@@ -298,7 +292,7 @@
         </w:rPr>
         <w:t xml:space="preserve">. To learn more, read </w:t>
       </w:r>
-      <w:hyperlink r:id="rId10">
+      <w:hyperlink r:id="rId11">
         <w:r>
           <w:rPr>
             <w:color w:val="1155CC"/>
@@ -341,7 +335,7 @@
         </w:rPr>
         <w:t xml:space="preserve">Contact the court clerk’s office in your county to get a hearing date. In some counties you must contact the </w:t>
       </w:r>
-      <w:hyperlink r:id="rId11">
+      <w:hyperlink r:id="rId12">
         <w:r>
           <w:rPr>
             <w:color w:val="1155CC"/>
@@ -416,7 +410,7 @@
         </w:rPr>
         <w:t xml:space="preserve">If your fees have already been waived in your family case and there is no final judgment or order in your case yet, you don't have to file another Fee Waiver Request. If there is already a final order (not a temporary order) in your case, you will need a new Fee Waiver Request. You can use the </w:t>
       </w:r>
-      <w:hyperlink r:id="rId12">
+      <w:hyperlink r:id="rId13">
         <w:r>
           <w:rPr>
             <w:color w:val="1155CC"/>
@@ -548,7 +542,7 @@
         </w:rPr>
         <w:t xml:space="preserve">To learn more, read </w:t>
       </w:r>
-      <w:hyperlink r:id="rId13">
+      <w:hyperlink r:id="rId14">
         <w:r>
           <w:rPr>
             <w:color w:val="1155CC"/>
@@ -791,7 +785,7 @@
         </w:rPr>
         <w:t xml:space="preserve">File your Motion Regarding Support with the court. If you are filing in person or need contact information for the court, click on </w:t>
       </w:r>
-      <w:hyperlink r:id="rId14">
+      <w:hyperlink r:id="rId15">
         <w:r>
           <w:rPr>
             <w:color w:val="1155CC"/>
@@ -1026,7 +1020,7 @@
           <w:highlight w:val="white"/>
         </w:rPr>
       </w:pPr>
-      <w:hyperlink r:id="rId15">
+      <w:hyperlink r:id="rId16">
         <w:proofErr w:type="spellStart"/>
         <w:r>
           <w:rPr>
@@ -1045,7 +1039,7 @@
         </w:rPr>
         <w:t xml:space="preserve"> is only available for some courts. Even in courts where it is available, you can only use it for some case types. The State Court Administrative Office keeps a </w:t>
       </w:r>
-      <w:hyperlink r:id="rId16">
+      <w:hyperlink r:id="rId17">
         <w:r>
           <w:rPr>
             <w:color w:val="1155CC"/>
@@ -1062,7 +1056,7 @@
         </w:rPr>
         <w:t xml:space="preserve">. To learn more, read </w:t>
       </w:r>
-      <w:hyperlink r:id="rId17">
+      <w:hyperlink r:id="rId18">
         <w:r>
           <w:rPr>
             <w:color w:val="1155CC"/>
@@ -1446,7 +1440,7 @@
         </w:rPr>
         <w:t xml:space="preserve">When you used the </w:t>
       </w:r>
-      <w:hyperlink r:id="rId18">
+      <w:hyperlink r:id="rId19">
         <w:r>
           <w:rPr>
             <w:color w:val="1155CC"/>
@@ -1480,7 +1474,7 @@
         <w:lastRenderedPageBreak/>
         <w:t xml:space="preserve">In general, Michigan law requires judges to order child support calculated using the Michigan Child Support Formula. You can calculate the Formula amount using the </w:t>
       </w:r>
-      <w:hyperlink r:id="rId19">
+      <w:hyperlink r:id="rId20">
         <w:proofErr w:type="spellStart"/>
         <w:r>
           <w:rPr>
@@ -1523,7 +1517,7 @@
         </w:rPr>
         <w:t xml:space="preserve">If you are asking the judge to order a support amount that is different from the Formula amount, fill in the numbers that you are requesting on the Uniform Child Support Order. You must convince the judge that applying the Formula would be unfair or inappropriate. You must also complete and submit the Uniform Child Support Order Deviation Addendum. Be sure to fill in the entire form. If you need help asking for a deviation, you can use the </w:t>
       </w:r>
-      <w:hyperlink r:id="rId20">
+      <w:hyperlink r:id="rId21">
         <w:r>
           <w:rPr>
             <w:color w:val="1155CC"/>
@@ -1566,7 +1560,7 @@
         </w:rPr>
         <w:t xml:space="preserve">Below are brief instructions about attending your court </w:t>
       </w:r>
-      <w:hyperlink r:id="rId21">
+      <w:hyperlink r:id="rId22">
         <w:r>
           <w:rPr>
             <w:color w:val="1155CC"/>
@@ -1583,7 +1577,7 @@
         </w:rPr>
         <w:t xml:space="preserve">. For more detailed instructions about going to court, read </w:t>
       </w:r>
-      <w:hyperlink r:id="rId22">
+      <w:hyperlink r:id="rId23">
         <w:r>
           <w:rPr>
             <w:color w:val="1155CC"/>
@@ -1935,7 +1929,7 @@
         </w:rPr>
         <w:t xml:space="preserve">If the judge decides to award or change child support, the judge may sign your proposed order or direct you to submit an order with different numbers. If the judge signs your proposed order and the other party is at the hearing, you can ask the judge to </w:t>
       </w:r>
-      <w:hyperlink r:id="rId23">
+      <w:hyperlink r:id="rId24">
         <w:r>
           <w:rPr>
             <w:color w:val="1155CC"/>
@@ -1984,7 +1978,7 @@
         </w:rPr>
         <w:t xml:space="preserve"> at the hearing. Instead, the judge might refer the motion to the </w:t>
       </w:r>
-      <w:hyperlink r:id="rId24">
+      <w:hyperlink r:id="rId25">
         <w:r>
           <w:rPr>
             <w:color w:val="1155CC"/>
@@ -2173,23 +2167,7 @@
           <w:color w:val="222222"/>
           <w:highlight w:val="white"/>
         </w:rPr>
-        <w:t xml:space="preserve">If you are going to file the Certificate of Mailing in person at the courthouse or by mail, complete the Certificate of Mailing on the three remaining copies of the Uniform Child Support Order. File two copies and keep one copy for your records. If you are going to file electronically, you only need to complete the Certificate of Mailing </w:t>
-      </w:r>
-      <w:proofErr w:type="gramStart"/>
-      <w:r>
-        <w:rPr>
-          <w:color w:val="222222"/>
-          <w:highlight w:val="white"/>
-        </w:rPr>
-        <w:t>on</w:t>
-      </w:r>
-      <w:proofErr w:type="gramEnd"/>
-      <w:r>
-        <w:rPr>
-          <w:color w:val="222222"/>
-          <w:highlight w:val="white"/>
-        </w:rPr>
-        <w:t xml:space="preserve"> one copy.</w:t>
+        <w:t>If you are going to file the Certificate of Mailing in person at the courthouse or by mail, complete the Certificate of Mailing on the three remaining copies of the Uniform Child Support Order. File two copies and keep one copy for your records. If you are going to file electronically, you only need to complete the Certificate of Mailing on one copy.</w:t>
       </w:r>
     </w:p>
     <w:p>
@@ -2262,6 +2240,7 @@
       </w:r>
     </w:p>
     <w:sectPr>
+      <w:type w:val="continuous"/>
       <w:pgSz w:w="12240" w:h="15840"/>
       <w:pgMar w:top="1440" w:right="1440" w:bottom="1440" w:left="1440" w:header="720" w:footer="720" w:gutter="0"/>
       <w:pgNumType w:start="1"/>
@@ -3539,20 +3518,14 @@
     <w:name w:val="heading 2"/>
     <w:basedOn w:val="Normal"/>
     <w:next w:val="Normal"/>
+    <w:link w:val="Heading2Char"/>
     <w:uiPriority w:val="9"/>
     <w:unhideWhenUsed/>
     <w:qFormat/>
+    <w:rsid w:val="003D52DF"/>
     <w:pPr>
-      <w:keepNext/>
-      <w:keepLines/>
-      <w:spacing w:after="160" w:line="257" w:lineRule="auto"/>
       <w:outlineLvl w:val="1"/>
     </w:pPr>
-    <w:rPr>
-      <w:b/>
-      <w:sz w:val="28"/>
-      <w:szCs w:val="28"/>
-    </w:rPr>
   </w:style>
   <w:style w:type="paragraph" w:styleId="Heading3">
     <w:name w:val="heading 3"/>
@@ -3807,6 +3780,37 @@
       <w:color w:val="666666"/>
       <w:sz w:val="48"/>
       <w:szCs w:val="48"/>
+    </w:rPr>
+  </w:style>
+  <w:style w:type="paragraph" w:customStyle="1" w:styleId="StealthH2">
+    <w:name w:val="Stealth H2"/>
+    <w:basedOn w:val="Heading2"/>
+    <w:link w:val="StealthH2Char"/>
+    <w:qFormat/>
+    <w:rsid w:val="003D52DF"/>
+    <w:pPr>
+      <w:spacing w:after="120"/>
+    </w:pPr>
+    <w:rPr>
+      <w:b/>
+      <w:sz w:val="28"/>
+    </w:rPr>
+  </w:style>
+  <w:style w:type="character" w:customStyle="1" w:styleId="Heading2Char">
+    <w:name w:val="Heading 2 Char"/>
+    <w:basedOn w:val="DefaultParagraphFont"/>
+    <w:link w:val="Heading2"/>
+    <w:uiPriority w:val="9"/>
+    <w:rsid w:val="003D52DF"/>
+  </w:style>
+  <w:style w:type="character" w:customStyle="1" w:styleId="StealthH2Char">
+    <w:name w:val="Stealth H2 Char"/>
+    <w:basedOn w:val="Heading2Char"/>
+    <w:link w:val="StealthH2"/>
+    <w:rsid w:val="003D52DF"/>
+    <w:rPr>
+      <w:b/>
+      <w:sz w:val="28"/>
     </w:rPr>
   </w:style>
 </w:styles>
@@ -4113,6 +4117,10 @@
 </go:gDocsCustomXmlDataStorage>
 </file>
 
+<file path=customXml/item2.xml><?xml version="1.0" encoding="utf-8"?>
+<b:Sources xmlns:b="http://schemas.openxmlformats.org/officeDocument/2006/bibliography" xmlns="http://schemas.openxmlformats.org/officeDocument/2006/bibliography" SelectedStyle="\APASixthEditionOfficeOnline.xsl" StyleName="APA" Version="6"/>
+</file>
+
 <file path=customXml/itemProps1.xml><?xml version="1.0" encoding="utf-8"?>
 <ds:datastoreItem xmlns:ds="http://schemas.openxmlformats.org/officeDocument/2006/customXml" ds:itemID="{11111111-1234-1234-1234-123412341234}">
   <ds:schemaRefs>
@@ -4120,4 +4128,12 @@
     <ds:schemaRef ds:uri="http://schemas.openxmlformats.org/officeDocument/2006/relationships"/>
   </ds:schemaRefs>
 </ds:datastoreItem>
+</file>
+
+<file path=customXml/itemProps2.xml><?xml version="1.0" encoding="utf-8"?>
+<ds:datastoreItem xmlns:ds="http://schemas.openxmlformats.org/officeDocument/2006/customXml" ds:itemID="{9126256C-08B8-4D89-9FAD-32F89A54DEB8}">
+  <ds:schemaRefs>
+    <ds:schemaRef ds:uri="http://schemas.openxmlformats.org/officeDocument/2006/bibliography"/>
+  </ds:schemaRefs>
+</ds:datastoreItem>
 </file>
</xml_diff>

<commit_message>
update instructions template to reference coversheet 2.0
</commit_message>
<xml_diff>
--- a/docassemble/MLHMotionRegardingChildSupport/data/templates/Instructions_-_Motion.docx
+++ b/docassemble/MLHMotionRegardingChildSupport/data/templates/Instructions_-_Motion.docx
@@ -15,7 +15,13 @@
       </w:r>
       <w:proofErr w:type="gramEnd"/>
       <w:r>
-        <w:t>:data/templates/cover_sheet.docx') }}</w:t>
+        <w:t>:data/templates/</w:t>
+      </w:r>
+      <w:r>
+        <w:t>cover_sheet_2.0.docx</w:t>
+      </w:r>
+      <w:r>
+        <w:t>') }}</w:t>
       </w:r>
     </w:p>
     <w:p>
@@ -62,7 +68,10 @@
       <w:bookmarkStart w:id="1" w:name="_heading=h.z7hnnpuii549" w:colFirst="0" w:colLast="0"/>
       <w:bookmarkEnd w:id="1"/>
       <w:r>
-        <w:t>Step 1: Prepare your forms and find out how you will file</w:t>
+        <w:t xml:space="preserve">Step 1: Prepare your forms and </w:t>
+      </w:r>
+      <w:r>
+        <w:t>find out how you will file</w:t>
       </w:r>
     </w:p>
     <w:p>
@@ -392,7 +401,14 @@
           <w:color w:val="222222"/>
           <w:highlight w:val="white"/>
         </w:rPr>
-        <w:t>It will cost you at least $60 to file a motion regarding support. If you are unable to pay the filing fee, you can ask the court to waive it by filing a Fee Waiver Request.</w:t>
+        <w:t xml:space="preserve">It will cost you at least $60 to file a motion regarding support. If you are unable to pay the filing fee, you can ask the court to </w:t>
+      </w:r>
+      <w:r>
+        <w:rPr>
+          <w:color w:val="222222"/>
+          <w:highlight w:val="white"/>
+        </w:rPr>
+        <w:t>waive it by filing a Fee Waiver Request.</w:t>
       </w:r>
     </w:p>
     <w:p>
@@ -912,7 +928,14 @@
           <w:color w:val="222222"/>
           <w:highlight w:val="white"/>
         </w:rPr>
-        <w:t>You must serve documents electronically if you can and if the other party has access to e-mail. If you or the other party can't do this electronically, or if you are not sure, you can serve by regular mail. If you serve by mail, send the papers to the other party’s last known address.</w:t>
+        <w:t xml:space="preserve">You must serve documents electronically if you can and if the other party has access to e-mail. If you or the </w:t>
+      </w:r>
+      <w:r>
+        <w:rPr>
+          <w:color w:val="222222"/>
+          <w:highlight w:val="white"/>
+        </w:rPr>
+        <w:t>other party can't do this electronically, or if you are not sure, you can serve by regular mail. If you serve by mail, send the papers to the other party’s last known address.</w:t>
       </w:r>
     </w:p>
     <w:p>
@@ -993,23 +1016,7 @@
           <w:color w:val="222222"/>
           <w:highlight w:val="white"/>
         </w:rPr>
-        <w:t xml:space="preserve">, you will need to </w:t>
-      </w:r>
-      <w:proofErr w:type="gramStart"/>
-      <w:r>
-        <w:rPr>
-          <w:color w:val="222222"/>
-          <w:highlight w:val="white"/>
-        </w:rPr>
-        <w:t>serve</w:t>
-      </w:r>
-      <w:proofErr w:type="gramEnd"/>
-      <w:r>
-        <w:rPr>
-          <w:color w:val="222222"/>
-          <w:highlight w:val="white"/>
-        </w:rPr>
-        <w:t xml:space="preserve"> the documents by e-mail, if possible, or by regular mail if electronic options are not available.</w:t>
+        <w:t>, you will need to serve the documents by e-mail, if possible, or by regular mail if electronic options are not available.</w:t>
       </w:r>
     </w:p>
     <w:p>
@@ -1660,7 +1667,14 @@
           <w:color w:val="222222"/>
           <w:highlight w:val="white"/>
         </w:rPr>
-        <w:t>Bring the Uniform Child Support Order and two copies. Also bring the Deviation Addendum and two copies if you are asking for a support amount that deviates from the Michigan Child Support Formula.</w:t>
+        <w:t xml:space="preserve">Bring the Uniform Child Support Order and two copies. Also bring the Deviation Addendum and two </w:t>
+      </w:r>
+      <w:r>
+        <w:rPr>
+          <w:color w:val="222222"/>
+          <w:highlight w:val="white"/>
+        </w:rPr>
+        <w:t>copies if you are asking for a support amount that deviates from the Michigan Child Support Formula.</w:t>
       </w:r>
     </w:p>
     <w:p>
@@ -2167,7 +2181,14 @@
           <w:color w:val="222222"/>
           <w:highlight w:val="white"/>
         </w:rPr>
-        <w:t>If you are going to file the Certificate of Mailing in person at the courthouse or by mail, complete the Certificate of Mailing on the three remaining copies of the Uniform Child Support Order. File two copies and keep one copy for your records. If you are going to file electronically, you only need to complete the Certificate of Mailing on one copy.</w:t>
+        <w:t xml:space="preserve">If </w:t>
+      </w:r>
+      <w:r>
+        <w:rPr>
+          <w:color w:val="222222"/>
+          <w:highlight w:val="white"/>
+        </w:rPr>
+        <w:t>you are going to file the Certificate of Mailing in person at the courthouse or by mail, complete the Certificate of Mailing on the three remaining copies of the Uniform Child Support Order. File two copies and keep one copy for your records. If you are going to file electronically, you only need to complete the Certificate of Mailing on one copy.</w:t>
       </w:r>
     </w:p>
     <w:p>
@@ -3607,7 +3628,6 @@
   <w:style w:type="character" w:default="1" w:styleId="DefaultParagraphFont">
     <w:name w:val="Default Paragraph Font"/>
     <w:uiPriority w:val="1"/>
-    <w:semiHidden/>
     <w:unhideWhenUsed/>
   </w:style>
   <w:style w:type="table" w:default="1" w:styleId="TableNormal">
@@ -3811,6 +3831,18 @@
     <w:rPr>
       <w:b/>
       <w:sz w:val="28"/>
+    </w:rPr>
+  </w:style>
+  <w:style w:type="character" w:styleId="UnresolvedMention">
+    <w:name w:val="Unresolved Mention"/>
+    <w:basedOn w:val="DefaultParagraphFont"/>
+    <w:uiPriority w:val="99"/>
+    <w:semiHidden/>
+    <w:unhideWhenUsed/>
+    <w:rsid w:val="00AA79B9"/>
+    <w:rPr>
+      <w:color w:val="605E5C"/>
+      <w:shd w:val="clear" w:color="auto" w:fill="E1DFDD"/>
     </w:rPr>
   </w:style>
 </w:styles>
@@ -4112,28 +4144,28 @@
 </file>
 
 <file path=customXml/item1.xml><?xml version="1.0" encoding="utf-8"?>
+<b:Sources xmlns:b="http://schemas.openxmlformats.org/officeDocument/2006/bibliography" xmlns="http://schemas.openxmlformats.org/officeDocument/2006/bibliography" SelectedStyle="\APASixthEditionOfficeOnline.xsl" StyleName="APA" Version="6"/>
+</file>
+
+<file path=customXml/item2.xml><?xml version="1.0" encoding="utf-8"?>
 <go:gDocsCustomXmlDataStorage xmlns:go="http://customooxmlschemas.google.com/" xmlns:r="http://schemas.openxmlformats.org/officeDocument/2006/relationships" uri="GoogleDocsCustomDataVersion2">
   <go:docsCustomData xmlns:go="http://customooxmlschemas.google.com/" roundtripDataSignature="AMtx7mjac1FaFv6WV3g0GhcUIQ9kG0o+yg==">CgMxLjAyDmgubjh0aHd2ZHFzMTk0MghoLmdqZGd4czIOaC56N2hubnB1aWk1NDkyDWguc3hkdG9pMzhvYmkyDmguNWY0ZXAwcWVlOXRlMg5oLmVqdDhyOXF0bXp6djIOaC4yOWpnN3o3Y2I3bGIyDmguanM4cTNwM3I0eDZjMg5oLnYzbTFuaXhkbzBwejIOaC5wZzd4dGp6Y2t3dWkyDmgueTE0MHhvdmdnYml0Mg5oLjRocjAxMWhrOXVyNjIOaC5xMTI4N2VvNmMyd24yDmguODY5YjBrbWEwNmtsMg5oLm1hczdybXljNW82ejgAciExV3BDbUx3RGV0a2poVzFWLUZiZXdyanhaTmV2Wm8tWm0=</go:docsCustomData>
 </go:gDocsCustomXmlDataStorage>
 </file>
 
-<file path=customXml/item2.xml><?xml version="1.0" encoding="utf-8"?>
-<b:Sources xmlns:b="http://schemas.openxmlformats.org/officeDocument/2006/bibliography" xmlns="http://schemas.openxmlformats.org/officeDocument/2006/bibliography" SelectedStyle="\APASixthEditionOfficeOnline.xsl" StyleName="APA" Version="6"/>
+<file path=customXml/itemProps1.xml><?xml version="1.0" encoding="utf-8"?>
+<ds:datastoreItem xmlns:ds="http://schemas.openxmlformats.org/officeDocument/2006/customXml" ds:itemID="{9126256C-08B8-4D89-9FAD-32F89A54DEB8}">
+  <ds:schemaRefs>
+    <ds:schemaRef ds:uri="http://schemas.openxmlformats.org/officeDocument/2006/bibliography"/>
+  </ds:schemaRefs>
+</ds:datastoreItem>
 </file>
 
-<file path=customXml/itemProps1.xml><?xml version="1.0" encoding="utf-8"?>
+<file path=customXml/itemProps2.xml><?xml version="1.0" encoding="utf-8"?>
 <ds:datastoreItem xmlns:ds="http://schemas.openxmlformats.org/officeDocument/2006/customXml" ds:itemID="{11111111-1234-1234-1234-123412341234}">
   <ds:schemaRefs>
     <ds:schemaRef ds:uri="http://customooxmlschemas.google.com/"/>
     <ds:schemaRef ds:uri="http://schemas.openxmlformats.org/officeDocument/2006/relationships"/>
   </ds:schemaRefs>
 </ds:datastoreItem>
-</file>
-
-<file path=customXml/itemProps2.xml><?xml version="1.0" encoding="utf-8"?>
-<ds:datastoreItem xmlns:ds="http://schemas.openxmlformats.org/officeDocument/2006/customXml" ds:itemID="{9126256C-08B8-4D89-9FAD-32F89A54DEB8}">
-  <ds:schemaRefs>
-    <ds:schemaRef ds:uri="http://schemas.openxmlformats.org/officeDocument/2006/bibliography"/>
-  </ds:schemaRefs>
-</ds:datastoreItem>
 </file>
</xml_diff>

<commit_message>
Update to new version of instructions; checked with screen reader
</commit_message>
<xml_diff>
--- a/docassemble/MLHMotionRegardingChildSupport/data/templates/Instructions_-_Motion.docx
+++ b/docassemble/MLHMotionRegardingChildSupport/data/templates/Instructions_-_Motion.docx
@@ -3,35 +3,24 @@
 <w:document xmlns:wpc="http://schemas.microsoft.com/office/word/2010/wordprocessingCanvas" xmlns:cx="http://schemas.microsoft.com/office/drawing/2014/chartex" xmlns:cx1="http://schemas.microsoft.com/office/drawing/2015/9/8/chartex" xmlns:cx2="http://schemas.microsoft.com/office/drawing/2015/10/21/chartex" xmlns:cx3="http://schemas.microsoft.com/office/drawing/2016/5/9/chartex" xmlns:cx4="http://schemas.microsoft.com/office/drawing/2016/5/10/chartex" xmlns:cx5="http://schemas.microsoft.com/office/drawing/2016/5/11/chartex" xmlns:cx6="http://schemas.microsoft.com/office/drawing/2016/5/12/chartex" xmlns:cx7="http://schemas.microsoft.com/office/drawing/2016/5/13/chartex" xmlns:cx8="http://schemas.microsoft.com/office/drawing/2016/5/14/chartex" xmlns:mc="http://schemas.openxmlformats.org/markup-compatibility/2006" xmlns:aink="http://schemas.microsoft.com/office/drawing/2016/ink" xmlns:am3d="http://schemas.microsoft.com/office/drawing/2017/model3d" xmlns:o="urn:schemas-microsoft-com:office:office" xmlns:oel="http://schemas.microsoft.com/office/2019/extlst" xmlns:r="http://schemas.openxmlformats.org/officeDocument/2006/relationships" xmlns:m="http://schemas.openxmlformats.org/officeDocument/2006/math" xmlns:v="urn:schemas-microsoft-com:vml" xmlns:wp14="http://schemas.microsoft.com/office/word/2010/wordprocessingDrawing" xmlns:wp="http://schemas.openxmlformats.org/drawingml/2006/wordprocessingDrawing" xmlns:w10="urn:schemas-microsoft-com:office:word" xmlns:w="http://schemas.openxmlformats.org/wordprocessingml/2006/main" xmlns:w14="http://schemas.microsoft.com/office/word/2010/wordml" xmlns:w15="http://schemas.microsoft.com/office/word/2012/wordml" xmlns:w16cex="http://schemas.microsoft.com/office/word/2018/wordml/cex" xmlns:w16cid="http://schemas.microsoft.com/office/word/2016/wordml/cid" xmlns:w16="http://schemas.microsoft.com/office/word/2018/wordml" xmlns:w16du="http://schemas.microsoft.com/office/word/2023/wordml/word16du" xmlns:w16sdtdh="http://schemas.microsoft.com/office/word/2020/wordml/sdtdatahash" xmlns:w16se="http://schemas.microsoft.com/office/word/2015/wordml/symex" xmlns:wpg="http://schemas.microsoft.com/office/word/2010/wordprocessingGroup" xmlns:wpi="http://schemas.microsoft.com/office/word/2010/wordprocessingInk" xmlns:wne="http://schemas.microsoft.com/office/word/2006/wordml" xmlns:wps="http://schemas.microsoft.com/office/word/2010/wordprocessingShape" mc:Ignorable="w14 w15 w16se w16cid w16 w16cex w16sdtdh w16du wp14">
   <w:body>
     <w:p>
+      <w:r>
+        <w:t>{{p include_docx_template('docassemble.mlhframework:data/templates/</w:t>
+      </w:r>
+      <w:r>
+        <w:t>cover_sheet_2.0.docx</w:t>
+      </w:r>
+      <w:r>
+        <w:t>') }}</w:t>
+      </w:r>
+    </w:p>
+    <w:p>
+      <w:r>
+        <w:br w:type="page"/>
+      </w:r>
+    </w:p>
+    <w:p>
       <w:pPr>
         <w:pStyle w:val="Heading2"/>
-      </w:pPr>
-      <w:r>
-        <w:t>{{p include_docx_template('</w:t>
-      </w:r>
-      <w:proofErr w:type="gramStart"/>
-      <w:r>
-        <w:t>docassemble.mlhframework</w:t>
-      </w:r>
-      <w:proofErr w:type="gramEnd"/>
-      <w:r>
-        <w:t>:data/templates/</w:t>
-      </w:r>
-      <w:r>
-        <w:t>cover_sheet_2.0.docx</w:t>
-      </w:r>
-      <w:r>
-        <w:t>') }}</w:t>
-      </w:r>
-    </w:p>
-    <w:p>
-      <w:r>
-        <w:br w:type="page"/>
-      </w:r>
-    </w:p>
-    <w:p>
-      <w:pPr>
-        <w:pStyle w:val="StealthH2"/>
       </w:pPr>
       <w:r>
         <w:lastRenderedPageBreak/>
@@ -68,10 +57,7 @@
       <w:bookmarkStart w:id="1" w:name="_heading=h.z7hnnpuii549" w:colFirst="0" w:colLast="0"/>
       <w:bookmarkEnd w:id="1"/>
       <w:r>
-        <w:t xml:space="preserve">Step 1: Prepare your forms and </w:t>
-      </w:r>
-      <w:r>
-        <w:t>find out how you will file</w:t>
+        <w:t>Step 1: Prepare your forms and find out how you will file</w:t>
       </w:r>
     </w:p>
     <w:p>
@@ -120,30 +106,14 @@
           <w:color w:val="222222"/>
           <w:highlight w:val="white"/>
         </w:rPr>
-        <w:t xml:space="preserve">Some of the other steps may have slightly different information depending on how you </w:t>
-      </w:r>
-      <w:proofErr w:type="gramStart"/>
-      <w:r>
-        <w:rPr>
-          <w:color w:val="222222"/>
-          <w:highlight w:val="white"/>
-        </w:rPr>
-        <w:t>will file</w:t>
-      </w:r>
-      <w:proofErr w:type="gramEnd"/>
-      <w:r>
-        <w:rPr>
-          <w:color w:val="222222"/>
-          <w:highlight w:val="white"/>
-        </w:rPr>
-        <w:t xml:space="preserve"> with the court. Each court decides how it will accept documents for filing. Contact your court to find out which methods are available. Depending on your court, you may be able to file by: </w:t>
+        <w:t xml:space="preserve">Some of the other steps may have slightly different information depending on how you will file with the court. Each court decides how it will accept documents for filing. Contact your court to find out which methods are available. Depending on your court, you may be able to file by: </w:t>
       </w:r>
     </w:p>
     <w:p>
       <w:pPr>
         <w:numPr>
           <w:ilvl w:val="0"/>
-          <w:numId w:val="7"/>
+          <w:numId w:val="13"/>
         </w:numPr>
         <w:spacing w:before="180" w:line="256" w:lineRule="auto"/>
         <w:rPr>
@@ -162,7 +132,7 @@
       <w:pPr>
         <w:numPr>
           <w:ilvl w:val="0"/>
-          <w:numId w:val="7"/>
+          <w:numId w:val="13"/>
         </w:numPr>
         <w:spacing w:line="256" w:lineRule="auto"/>
         <w:rPr>
@@ -181,7 +151,7 @@
       <w:pPr>
         <w:numPr>
           <w:ilvl w:val="0"/>
-          <w:numId w:val="7"/>
+          <w:numId w:val="13"/>
         </w:numPr>
         <w:spacing w:line="256" w:lineRule="auto"/>
         <w:rPr>
@@ -209,7 +179,7 @@
       <w:pPr>
         <w:numPr>
           <w:ilvl w:val="0"/>
-          <w:numId w:val="7"/>
+          <w:numId w:val="13"/>
         </w:numPr>
         <w:spacing w:after="180" w:line="256" w:lineRule="auto"/>
         <w:rPr>
@@ -331,51 +301,66 @@
     </w:p>
     <w:p>
       <w:pPr>
-        <w:spacing w:after="160" w:line="256" w:lineRule="auto"/>
-        <w:rPr>
-          <w:color w:val="222222"/>
-          <w:highlight w:val="white"/>
-        </w:rPr>
-      </w:pPr>
-      <w:r>
-        <w:rPr>
-          <w:color w:val="222222"/>
-          <w:highlight w:val="white"/>
-        </w:rPr>
-        <w:t xml:space="preserve">Contact the court clerk’s office in your county to get a hearing date. In some counties you must contact the </w:t>
-      </w:r>
-      <w:hyperlink r:id="rId12">
-        <w:r>
-          <w:rPr>
-            <w:color w:val="1155CC"/>
-            <w:highlight w:val="white"/>
-            <w:u w:val="single"/>
-          </w:rPr>
-          <w:t>Friend of the Court</w:t>
-        </w:r>
-      </w:hyperlink>
-      <w:r>
-        <w:rPr>
-          <w:color w:val="222222"/>
-          <w:highlight w:val="white"/>
-        </w:rPr>
-        <w:t xml:space="preserve"> or the judge’s clerk for a hearing date.</w:t>
-      </w:r>
-    </w:p>
-    <w:p>
-      <w:pPr>
-        <w:spacing w:after="160" w:line="256" w:lineRule="auto"/>
-        <w:rPr>
-          <w:color w:val="222222"/>
-          <w:highlight w:val="white"/>
-        </w:rPr>
-      </w:pPr>
-      <w:r>
-        <w:rPr>
-          <w:color w:val="222222"/>
-          <w:highlight w:val="white"/>
-        </w:rPr>
-        <w:t>On your Motion Regarding Support, there is a Notice of Hearing section. Fill in the Notice of Hearing with the information you get about the hearing date and time, location of the hearing, and name of the judge or referee who will hear the motion.</w:t>
+        <w:spacing w:before="240" w:after="240" w:line="256" w:lineRule="auto"/>
+        <w:rPr>
+          <w:color w:val="222222"/>
+          <w:highlight w:val="white"/>
+        </w:rPr>
+      </w:pPr>
+      <w:r>
+        <w:rPr>
+          <w:b/>
+          <w:color w:val="222222"/>
+          <w:highlight w:val="white"/>
+        </w:rPr>
+        <w:t>If you will be filing in person at the court</w:t>
+      </w:r>
+      <w:r>
+        <w:rPr>
+          <w:color w:val="222222"/>
+          <w:highlight w:val="white"/>
+        </w:rPr>
+        <w:t xml:space="preserve">, you can either call the court before filing to get a hearing date, or wait until you are at the court. If you call ahead of time to get a hearing date, fill out the Notice of Hearing section on your Motion Regarding Support with the information you get about the hearing date, location of hearing, and name of the judge or referee who will hear the motion. If you wait until you are at the court to get a hearing date, remember to fill out the Notice of Hearing on all copies of your motion. </w:t>
+      </w:r>
+    </w:p>
+    <w:p>
+      <w:pPr>
+        <w:spacing w:before="240" w:after="240" w:line="256" w:lineRule="auto"/>
+        <w:rPr>
+          <w:color w:val="222222"/>
+          <w:highlight w:val="white"/>
+        </w:rPr>
+      </w:pPr>
+      <w:r>
+        <w:rPr>
+          <w:b/>
+          <w:color w:val="222222"/>
+          <w:highlight w:val="white"/>
+        </w:rPr>
+        <w:t>If you are not filing in person</w:t>
+      </w:r>
+      <w:r>
+        <w:rPr>
+          <w:color w:val="222222"/>
+          <w:highlight w:val="white"/>
+        </w:rPr>
+        <w:t xml:space="preserve"> (such as filing by </w:t>
+      </w:r>
+      <w:proofErr w:type="spellStart"/>
+      <w:r>
+        <w:rPr>
+          <w:color w:val="222222"/>
+          <w:highlight w:val="white"/>
+        </w:rPr>
+        <w:t>MiFILE</w:t>
+      </w:r>
+      <w:proofErr w:type="spellEnd"/>
+      <w:r>
+        <w:rPr>
+          <w:color w:val="222222"/>
+          <w:highlight w:val="white"/>
+        </w:rPr>
+        <w:t>, e-mail, or mail), call the court clerk's office and ask how they would like the Notice of Hearing section of your motion to be completed. They may give you a hearing date or choice of dates, or they may ask you to leave it blank for the court to assign a date later. If they give you a hearing date, fill out the Notice of Hearing section on your Motion Regarding Support with the information you get about the hearing date, location of hearing, and name of the judge or referee who will hear the motion.</w:t>
       </w:r>
     </w:p>
     <w:p>
@@ -385,7 +370,7 @@
       <w:bookmarkStart w:id="3" w:name="_heading=h.5f4ep0qee9te" w:colFirst="0" w:colLast="0"/>
       <w:bookmarkEnd w:id="3"/>
       <w:r>
-        <w:t>Step 3: Get your court fees waived (if you qualify)</w:t>
+        <w:t>Step 3: Fill out a Fee Waiver Request, if needed</w:t>
       </w:r>
     </w:p>
     <w:p>
@@ -401,14 +386,7 @@
           <w:color w:val="222222"/>
           <w:highlight w:val="white"/>
         </w:rPr>
-        <w:t xml:space="preserve">It will cost you at least $60 to file a motion regarding support. If you are unable to pay the filing fee, you can ask the court to </w:t>
-      </w:r>
-      <w:r>
-        <w:rPr>
-          <w:color w:val="222222"/>
-          <w:highlight w:val="white"/>
-        </w:rPr>
-        <w:t>waive it by filing a Fee Waiver Request.</w:t>
+        <w:t>It will cost you at least $60 to file a motion regarding support. If you are unable to pay the filing fee, you can ask the court to waive it by filing a Fee Waiver Request.</w:t>
       </w:r>
     </w:p>
     <w:p>
@@ -426,7 +404,7 @@
         </w:rPr>
         <w:t xml:space="preserve">If your fees have already been waived in your family case and there is no final judgment or order in your case yet, you don't have to file another Fee Waiver Request. If there is already a final order (not a temporary order) in your case, you will need a new Fee Waiver Request. You can use the </w:t>
       </w:r>
-      <w:hyperlink r:id="rId13">
+      <w:hyperlink r:id="rId12">
         <w:r>
           <w:rPr>
             <w:color w:val="1155CC"/>
@@ -457,6 +435,7 @@
           <w:color w:val="222222"/>
           <w:highlight w:val="white"/>
         </w:rPr>
+        <w:lastRenderedPageBreak/>
         <w:t>The clerk of the court must automatically approve your fee waiver if any of these are true:</w:t>
       </w:r>
     </w:p>
@@ -464,7 +443,7 @@
       <w:pPr>
         <w:numPr>
           <w:ilvl w:val="0"/>
-          <w:numId w:val="5"/>
+          <w:numId w:val="10"/>
         </w:numPr>
         <w:spacing w:before="180" w:line="256" w:lineRule="auto"/>
         <w:rPr>
@@ -476,23 +455,14 @@
           <w:color w:val="222222"/>
           <w:highlight w:val="white"/>
         </w:rPr>
-        <w:t>You receive public assistance based on having low income (examples: FAP, SNAP, Healthy Michigan, CHIP, ESO, FIP, TANF, WIC, SSI</w:t>
-      </w:r>
-      <w:proofErr w:type="gramStart"/>
-      <w:r>
-        <w:rPr>
-          <w:color w:val="222222"/>
-          <w:highlight w:val="white"/>
-        </w:rPr>
-        <w:t>);</w:t>
-      </w:r>
-      <w:proofErr w:type="gramEnd"/>
+        <w:t>You receive public assistance based on having low income (examples: FAP, SNAP, Healthy Michigan, CHIP, ESO, FIP, TANF, WIC, SSI);</w:t>
+      </w:r>
     </w:p>
     <w:p>
       <w:pPr>
         <w:numPr>
           <w:ilvl w:val="0"/>
-          <w:numId w:val="5"/>
+          <w:numId w:val="10"/>
         </w:numPr>
         <w:spacing w:line="256" w:lineRule="auto"/>
         <w:rPr>
@@ -511,7 +481,7 @@
       <w:pPr>
         <w:numPr>
           <w:ilvl w:val="0"/>
-          <w:numId w:val="5"/>
+          <w:numId w:val="10"/>
         </w:numPr>
         <w:spacing w:after="180" w:line="256" w:lineRule="auto"/>
         <w:rPr>
@@ -539,7 +509,6 @@
           <w:color w:val="222222"/>
           <w:highlight w:val="white"/>
         </w:rPr>
-        <w:lastRenderedPageBreak/>
         <w:t>If you do not fit into one of these three categories, a judge will review your Fee Waiver Request. The judge must waive your fees if you show that your gross household income is under 125% of the federal poverty level. If your gross household income is over 125% of the federal poverty level, but you show that paying fees would be a financial hardship for you, the judge must also waive your fees.</w:t>
       </w:r>
     </w:p>
@@ -558,7 +527,7 @@
         </w:rPr>
         <w:t xml:space="preserve">To learn more, read </w:t>
       </w:r>
-      <w:hyperlink r:id="rId14">
+      <w:hyperlink r:id="rId13">
         <w:r>
           <w:rPr>
             <w:color w:val="1155CC"/>
@@ -588,18 +557,34 @@
     </w:p>
     <w:p>
       <w:pPr>
-        <w:spacing w:after="160" w:line="256" w:lineRule="auto"/>
-        <w:rPr>
-          <w:color w:val="222222"/>
-          <w:highlight w:val="white"/>
-        </w:rPr>
-      </w:pPr>
-      <w:r>
-        <w:rPr>
-          <w:color w:val="222222"/>
-          <w:highlight w:val="white"/>
-        </w:rPr>
-        <w:t>You must sign and date the Motion Regarding Support form. If you are filing a Fee Waiver Request, also sign and date it.</w:t>
+        <w:spacing w:before="240" w:after="240" w:line="256" w:lineRule="auto"/>
+        <w:rPr>
+          <w:color w:val="222222"/>
+          <w:highlight w:val="white"/>
+        </w:rPr>
+      </w:pPr>
+      <w:r>
+        <w:rPr>
+          <w:color w:val="222222"/>
+          <w:highlight w:val="white"/>
+        </w:rPr>
+        <w:t>You must sign and date the Motion Regarding Support form. If you chose to sign electronically, this is already done. The electronic signature will look like this: /s/ Your Name.</w:t>
+      </w:r>
+    </w:p>
+    <w:p>
+      <w:pPr>
+        <w:spacing w:before="240" w:after="240" w:line="256" w:lineRule="auto"/>
+        <w:rPr>
+          <w:color w:val="222222"/>
+          <w:highlight w:val="white"/>
+        </w:rPr>
+      </w:pPr>
+      <w:r>
+        <w:rPr>
+          <w:color w:val="222222"/>
+          <w:highlight w:val="white"/>
+        </w:rPr>
+        <w:t>If you are filing a Fee Waiver Request, also sign and date it.</w:t>
       </w:r>
     </w:p>
     <w:p>
@@ -632,7 +617,7 @@
       <w:pPr>
         <w:numPr>
           <w:ilvl w:val="0"/>
-          <w:numId w:val="6"/>
+          <w:numId w:val="11"/>
         </w:numPr>
         <w:spacing w:before="180" w:line="256" w:lineRule="auto"/>
         <w:rPr>
@@ -659,7 +644,7 @@
       <w:pPr>
         <w:numPr>
           <w:ilvl w:val="0"/>
-          <w:numId w:val="6"/>
+          <w:numId w:val="11"/>
         </w:numPr>
         <w:spacing w:after="180" w:line="256" w:lineRule="auto"/>
         <w:rPr>
@@ -735,11 +720,13 @@
       </w:r>
     </w:p>
     <w:p>
-      <w:pPr>
-        <w:pStyle w:val="Heading3"/>
-      </w:pPr>
       <w:bookmarkStart w:id="6" w:name="_heading=h.js8q3p3r4x6c" w:colFirst="0" w:colLast="0"/>
       <w:bookmarkEnd w:id="6"/>
+    </w:p>
+    <w:p>
+      <w:pPr>
+        <w:pStyle w:val="Heading3"/>
+      </w:pPr>
       <w:r>
         <w:t>Step 6: File your motion with filing fee</w:t>
       </w:r>
@@ -801,7 +788,7 @@
         </w:rPr>
         <w:t xml:space="preserve">File your Motion Regarding Support with the court. If you are filing in person or need contact information for the court, click on </w:t>
       </w:r>
-      <w:hyperlink r:id="rId15">
+      <w:hyperlink r:id="rId14">
         <w:r>
           <w:rPr>
             <w:color w:val="1155CC"/>
@@ -832,23 +819,23 @@
           <w:color w:val="222222"/>
           <w:highlight w:val="white"/>
         </w:rPr>
-        <w:t xml:space="preserve">Pay the filing fee or file a Fee Waiver Request along with the Motion Regarding Support. If you are filing in person at the court clerk's office, give the clerk </w:t>
-      </w:r>
-      <w:proofErr w:type="gramStart"/>
-      <w:r>
-        <w:rPr>
-          <w:color w:val="222222"/>
-          <w:highlight w:val="white"/>
-        </w:rPr>
-        <w:t>all of</w:t>
-      </w:r>
-      <w:proofErr w:type="gramEnd"/>
-      <w:r>
-        <w:rPr>
-          <w:color w:val="222222"/>
-          <w:highlight w:val="white"/>
-        </w:rPr>
-        <w:t xml:space="preserve"> the copies of your papers. The clerk will return any copies that the court doesn’t need. </w:t>
+        <w:t>Pay the filing fee or file a Fee Waiver Request along with the Motion Regarding Support.</w:t>
+      </w:r>
+    </w:p>
+    <w:p>
+      <w:pPr>
+        <w:spacing w:after="160" w:line="256" w:lineRule="auto"/>
+        <w:rPr>
+          <w:color w:val="222222"/>
+          <w:highlight w:val="white"/>
+        </w:rPr>
+      </w:pPr>
+      <w:r>
+        <w:rPr>
+          <w:color w:val="222222"/>
+          <w:highlight w:val="white"/>
+        </w:rPr>
+        <w:t xml:space="preserve">If you are filing in person at the court clerk's office and you did not already get a hearing date for your motion, remember to ask the clerk for a hearing date. Then fill out the Notice of Hearing section of your motion on the original and all copies. Give the clerk all the copies of your papers. The clerk will return the copies the court doesn’t need. </w:t>
       </w:r>
     </w:p>
     <w:p>
@@ -858,12 +845,13 @@
       <w:bookmarkStart w:id="7" w:name="_heading=h.v3m1nixdo0pz" w:colFirst="0" w:colLast="0"/>
       <w:bookmarkEnd w:id="7"/>
       <w:r>
+        <w:lastRenderedPageBreak/>
         <w:t>Step 7: Serve the papers on the other party</w:t>
       </w:r>
     </w:p>
     <w:p>
       <w:pPr>
-        <w:spacing w:after="160" w:line="256" w:lineRule="auto"/>
+        <w:spacing w:before="240" w:after="240" w:line="256" w:lineRule="auto"/>
         <w:rPr>
           <w:color w:val="222222"/>
           <w:highlight w:val="white"/>
@@ -881,10 +869,11 @@
       <w:pPr>
         <w:numPr>
           <w:ilvl w:val="0"/>
-          <w:numId w:val="2"/>
+          <w:numId w:val="8"/>
         </w:numPr>
-        <w:spacing w:before="180" w:line="256" w:lineRule="auto"/>
-        <w:rPr>
+        <w:spacing w:before="240" w:line="256" w:lineRule="auto"/>
+        <w:rPr>
+          <w:color w:val="222222"/>
           <w:highlight w:val="white"/>
         </w:rPr>
       </w:pPr>
@@ -900,10 +889,11 @@
       <w:pPr>
         <w:numPr>
           <w:ilvl w:val="0"/>
-          <w:numId w:val="2"/>
+          <w:numId w:val="8"/>
         </w:numPr>
-        <w:spacing w:after="180" w:line="256" w:lineRule="auto"/>
-        <w:rPr>
+        <w:spacing w:after="240" w:line="256" w:lineRule="auto"/>
+        <w:rPr>
+          <w:color w:val="222222"/>
           <w:highlight w:val="white"/>
         </w:rPr>
       </w:pPr>
@@ -917,41 +907,33 @@
     </w:p>
     <w:p>
       <w:pPr>
-        <w:spacing w:after="160" w:line="256" w:lineRule="auto"/>
-        <w:rPr>
-          <w:color w:val="222222"/>
-          <w:highlight w:val="white"/>
-        </w:rPr>
-      </w:pPr>
-      <w:r>
-        <w:rPr>
-          <w:color w:val="222222"/>
-          <w:highlight w:val="white"/>
-        </w:rPr>
-        <w:t xml:space="preserve">You must serve documents electronically if you can and if the other party has access to e-mail. If you or the </w:t>
-      </w:r>
-      <w:r>
-        <w:rPr>
-          <w:color w:val="222222"/>
-          <w:highlight w:val="white"/>
-        </w:rPr>
-        <w:t>other party can't do this electronically, or if you are not sure, you can serve by regular mail. If you serve by mail, send the papers to the other party’s last known address.</w:t>
-      </w:r>
-    </w:p>
-    <w:p>
-      <w:pPr>
-        <w:spacing w:after="160" w:line="256" w:lineRule="auto"/>
-        <w:rPr>
-          <w:color w:val="222222"/>
-          <w:highlight w:val="white"/>
-        </w:rPr>
-      </w:pPr>
-      <w:r>
-        <w:rPr>
-          <w:color w:val="222222"/>
-          <w:highlight w:val="white"/>
-        </w:rPr>
-        <w:lastRenderedPageBreak/>
+        <w:spacing w:before="240" w:after="240" w:line="256" w:lineRule="auto"/>
+        <w:rPr>
+          <w:color w:val="222222"/>
+          <w:highlight w:val="white"/>
+        </w:rPr>
+      </w:pPr>
+      <w:r>
+        <w:rPr>
+          <w:color w:val="222222"/>
+          <w:highlight w:val="white"/>
+        </w:rPr>
+        <w:t>You must serve documents electronically if you can and if the other party has access to e-mail. If you or the other party can't do this electronically, or if you are not sure, you can serve by regular mail. If you serve by mail, send the papers to the other party’s last known address.</w:t>
+      </w:r>
+    </w:p>
+    <w:p>
+      <w:pPr>
+        <w:spacing w:before="240" w:after="240" w:line="256" w:lineRule="auto"/>
+        <w:rPr>
+          <w:color w:val="222222"/>
+          <w:highlight w:val="white"/>
+        </w:rPr>
+      </w:pPr>
+      <w:r>
+        <w:rPr>
+          <w:color w:val="222222"/>
+          <w:highlight w:val="white"/>
+        </w:rPr>
         <w:t xml:space="preserve">If you are using </w:t>
       </w:r>
       <w:proofErr w:type="spellStart"/>
@@ -968,23 +950,7 @@
           <w:color w:val="222222"/>
           <w:highlight w:val="white"/>
         </w:rPr>
-        <w:t xml:space="preserve"> to file documents electronically, your documents will be served electronically </w:t>
-      </w:r>
-      <w:proofErr w:type="gramStart"/>
-      <w:r>
-        <w:rPr>
-          <w:color w:val="222222"/>
-          <w:highlight w:val="white"/>
-        </w:rPr>
-        <w:t>as long as</w:t>
-      </w:r>
-      <w:proofErr w:type="gramEnd"/>
-      <w:r>
-        <w:rPr>
-          <w:color w:val="222222"/>
-          <w:highlight w:val="white"/>
-        </w:rPr>
-        <w:t xml:space="preserve"> the other party is also using </w:t>
+        <w:t xml:space="preserve"> to file documents electronically, your documents will be served electronically as long as the other party is also using </w:t>
       </w:r>
       <w:proofErr w:type="spellStart"/>
       <w:r>
@@ -1021,13 +987,13 @@
     </w:p>
     <w:p>
       <w:pPr>
-        <w:spacing w:after="160" w:line="256" w:lineRule="auto"/>
-        <w:rPr>
-          <w:color w:val="222222"/>
-          <w:highlight w:val="white"/>
-        </w:rPr>
-      </w:pPr>
-      <w:hyperlink r:id="rId16">
+        <w:spacing w:before="240" w:after="240" w:line="256" w:lineRule="auto"/>
+        <w:rPr>
+          <w:color w:val="222222"/>
+          <w:highlight w:val="white"/>
+        </w:rPr>
+      </w:pPr>
+      <w:hyperlink r:id="rId15">
         <w:proofErr w:type="spellStart"/>
         <w:r>
           <w:rPr>
@@ -1046,7 +1012,7 @@
         </w:rPr>
         <w:t xml:space="preserve"> is only available for some courts. Even in courts where it is available, you can only use it for some case types. The State Court Administrative Office keeps a </w:t>
       </w:r>
-      <w:hyperlink r:id="rId17">
+      <w:hyperlink r:id="rId16">
         <w:r>
           <w:rPr>
             <w:color w:val="1155CC"/>
@@ -1061,29 +1027,12 @@
           <w:color w:val="222222"/>
           <w:highlight w:val="white"/>
         </w:rPr>
-        <w:t xml:space="preserve">. To learn more, read </w:t>
-      </w:r>
-      <w:hyperlink r:id="rId18">
-        <w:r>
-          <w:rPr>
-            <w:color w:val="1155CC"/>
-            <w:highlight w:val="white"/>
-            <w:u w:val="single"/>
-          </w:rPr>
-          <w:t>What Is E-Filing?</w:t>
-        </w:r>
-      </w:hyperlink>
-      <w:r>
-        <w:rPr>
-          <w:color w:val="222222"/>
-          <w:highlight w:val="white"/>
-        </w:rPr>
-        <w:t>.</w:t>
-      </w:r>
-    </w:p>
-    <w:p>
-      <w:pPr>
-        <w:spacing w:after="160" w:line="256" w:lineRule="auto"/>
+        <w:t>. To learn more, read What Is E-Filing?.</w:t>
+      </w:r>
+    </w:p>
+    <w:p>
+      <w:pPr>
+        <w:spacing w:before="240" w:after="240" w:line="256" w:lineRule="auto"/>
         <w:rPr>
           <w:color w:val="222222"/>
           <w:highlight w:val="white"/>
@@ -1145,7 +1094,7 @@
     </w:p>
     <w:p>
       <w:pPr>
-        <w:spacing w:after="160" w:line="256" w:lineRule="auto"/>
+        <w:spacing w:before="240" w:after="240" w:line="256" w:lineRule="auto"/>
         <w:rPr>
           <w:color w:val="222222"/>
           <w:highlight w:val="white"/>
@@ -1161,332 +1110,241 @@
     </w:p>
     <w:p>
       <w:pPr>
+        <w:spacing w:before="240" w:line="256" w:lineRule="auto"/>
+        <w:ind w:left="720" w:hanging="360"/>
+        <w:rPr>
+          <w:color w:val="222222"/>
+          <w:highlight w:val="white"/>
+        </w:rPr>
+      </w:pPr>
+      <w:r>
+        <w:rPr>
+          <w:color w:val="222222"/>
+          <w:highlight w:val="white"/>
+        </w:rPr>
+        <w:t>All documents must be in PDF format;</w:t>
+      </w:r>
+    </w:p>
+    <w:p>
+      <w:pPr>
+        <w:spacing w:line="256" w:lineRule="auto"/>
+        <w:ind w:left="720" w:hanging="360"/>
+        <w:rPr>
+          <w:color w:val="222222"/>
+          <w:highlight w:val="white"/>
+        </w:rPr>
+      </w:pPr>
+      <w:r>
+        <w:rPr>
+          <w:color w:val="222222"/>
+          <w:highlight w:val="white"/>
+        </w:rPr>
+        <w:t>The e-mail subject line must include the name of the court, case name, case number, and the title of each document being sent;</w:t>
+      </w:r>
+    </w:p>
+    <w:p>
+      <w:pPr>
+        <w:spacing w:line="256" w:lineRule="auto"/>
+        <w:ind w:left="720" w:hanging="360"/>
+        <w:rPr>
+          <w:color w:val="222222"/>
+          <w:highlight w:val="white"/>
+        </w:rPr>
+      </w:pPr>
+      <w:r>
+        <w:rPr>
+          <w:color w:val="222222"/>
+          <w:highlight w:val="white"/>
+        </w:rPr>
+        <w:t>If you e-mail a document at or before 11:59 p.m., it is considered served on that day. If you send the e-mail on a Saturday, Sunday, or legal holiday, it is considered served on the next business day;</w:t>
+      </w:r>
+    </w:p>
+    <w:p>
+      <w:pPr>
+        <w:spacing w:after="240" w:line="256" w:lineRule="auto"/>
+        <w:ind w:left="720" w:hanging="360"/>
+        <w:rPr>
+          <w:color w:val="222222"/>
+          <w:highlight w:val="white"/>
+        </w:rPr>
+      </w:pPr>
+      <w:r>
+        <w:rPr>
+          <w:color w:val="222222"/>
+          <w:highlight w:val="white"/>
+        </w:rPr>
+        <w:t>Do not delete any e-mails you send to the other party, especially e-mails that served court documents. You must keep a record of sent items until a judgment or final order is entered and all appeals have been completed.</w:t>
+      </w:r>
+    </w:p>
+    <w:p>
+      <w:pPr>
+        <w:pStyle w:val="Heading3"/>
+      </w:pPr>
+      <w:bookmarkStart w:id="8" w:name="_heading=h.pg7xtjzckwui" w:colFirst="0" w:colLast="0"/>
+      <w:bookmarkEnd w:id="8"/>
+      <w:r>
+        <w:t>Step 8: File the Certificate of Mailing</w:t>
+      </w:r>
+    </w:p>
+    <w:p>
+      <w:pPr>
+        <w:spacing w:before="240" w:after="240" w:line="256" w:lineRule="auto"/>
+        <w:rPr>
+          <w:color w:val="222222"/>
+          <w:highlight w:val="white"/>
+        </w:rPr>
+      </w:pPr>
+      <w:r>
+        <w:rPr>
+          <w:b/>
+          <w:color w:val="222222"/>
+          <w:highlight w:val="white"/>
+        </w:rPr>
+        <w:t xml:space="preserve">If you served the other party using </w:t>
+      </w:r>
+      <w:proofErr w:type="spellStart"/>
+      <w:r>
+        <w:rPr>
+          <w:b/>
+          <w:color w:val="222222"/>
+          <w:highlight w:val="white"/>
+        </w:rPr>
+        <w:t>MiFILE</w:t>
+      </w:r>
+      <w:proofErr w:type="spellEnd"/>
+      <w:r>
+        <w:rPr>
+          <w:color w:val="222222"/>
+          <w:highlight w:val="white"/>
+        </w:rPr>
+        <w:t xml:space="preserve">, you will not need to file a Certificate of Mailing. </w:t>
+      </w:r>
+      <w:proofErr w:type="spellStart"/>
+      <w:r>
+        <w:rPr>
+          <w:color w:val="222222"/>
+          <w:highlight w:val="white"/>
+        </w:rPr>
+        <w:t>MiFILE</w:t>
+      </w:r>
+      <w:proofErr w:type="spellEnd"/>
+      <w:r>
+        <w:rPr>
+          <w:color w:val="222222"/>
+          <w:highlight w:val="white"/>
+        </w:rPr>
+        <w:t xml:space="preserve"> will create and file a Proof of Service for you instead.</w:t>
+      </w:r>
+    </w:p>
+    <w:p>
+      <w:pPr>
+        <w:spacing w:before="240" w:after="240" w:line="256" w:lineRule="auto"/>
+        <w:rPr>
+          <w:color w:val="222222"/>
+          <w:highlight w:val="white"/>
+        </w:rPr>
+      </w:pPr>
+      <w:r>
+        <w:rPr>
+          <w:b/>
+          <w:color w:val="222222"/>
+          <w:highlight w:val="white"/>
+        </w:rPr>
+        <w:t xml:space="preserve">If you did not serve the other party using </w:t>
+      </w:r>
+      <w:proofErr w:type="spellStart"/>
+      <w:r>
+        <w:rPr>
+          <w:b/>
+          <w:color w:val="222222"/>
+          <w:highlight w:val="white"/>
+        </w:rPr>
+        <w:t>MiFILE</w:t>
+      </w:r>
+      <w:proofErr w:type="spellEnd"/>
+      <w:r>
+        <w:rPr>
+          <w:color w:val="222222"/>
+          <w:highlight w:val="white"/>
+        </w:rPr>
+        <w:t>:</w:t>
+      </w:r>
+    </w:p>
+    <w:p>
+      <w:pPr>
+        <w:spacing w:before="240" w:after="240" w:line="256" w:lineRule="auto"/>
+        <w:rPr>
+          <w:color w:val="222222"/>
+          <w:highlight w:val="white"/>
+        </w:rPr>
+      </w:pPr>
+      <w:r>
+        <w:rPr>
+          <w:color w:val="222222"/>
+          <w:highlight w:val="white"/>
+        </w:rPr>
+        <w:t>Complete the Certificate of Mailing on one copy of the Motion Regarding Support if you will be filing it electronically. If you will be filing in person or by mail, complete the Certificate of Mailing on all three remaining copies of your motion. File two copies, and keep one copy for your records.</w:t>
+      </w:r>
+    </w:p>
+    <w:p>
+      <w:pPr>
+        <w:spacing w:before="240" w:after="240" w:line="256" w:lineRule="auto"/>
+        <w:rPr>
+          <w:b/>
+          <w:color w:val="222222"/>
+          <w:highlight w:val="white"/>
+        </w:rPr>
+      </w:pPr>
+      <w:r>
+        <w:rPr>
+          <w:color w:val="222222"/>
+          <w:highlight w:val="white"/>
+        </w:rPr>
+        <w:lastRenderedPageBreak/>
+        <w:t>If you served the other party electronically, cross out the part of the Certificate of Mailing that says “by first-class mail addressed to the last-known addresses as defined in MCR 3.203” and write in how you served your documents. If it is by e-mail, include the e-mail address that you used. For example, you could write “I served this document by e-mail to emailaddress@email.com.”</w:t>
+      </w:r>
+    </w:p>
+    <w:p>
+      <w:pPr>
+        <w:pStyle w:val="Heading3"/>
+      </w:pPr>
+      <w:bookmarkStart w:id="9" w:name="_heading=h.y140xovggbit" w:colFirst="0" w:colLast="0"/>
+      <w:bookmarkEnd w:id="9"/>
+      <w:r>
+        <w:t>Step 9: Prepare for the hearing</w:t>
+      </w:r>
+    </w:p>
+    <w:p>
+      <w:r>
+        <w:t>Depending on your answers in the Do-It-Yourself Motion to Change or Get Child Support tool, you may need to complete forms before your court hearing.</w:t>
+      </w:r>
+    </w:p>
+    <w:p/>
+    <w:p>
+      <w:pPr>
+        <w:pStyle w:val="ListParagraph"/>
         <w:numPr>
           <w:ilvl w:val="0"/>
-          <w:numId w:val="3"/>
+          <w:numId w:val="14"/>
         </w:numPr>
-        <w:spacing w:before="180" w:line="256" w:lineRule="auto"/>
-        <w:rPr>
-          <w:highlight w:val="white"/>
-        </w:rPr>
-      </w:pPr>
-      <w:r>
-        <w:rPr>
-          <w:color w:val="222222"/>
-          <w:highlight w:val="white"/>
-        </w:rPr>
-        <w:t xml:space="preserve">All documents must be in PDF </w:t>
-      </w:r>
-      <w:proofErr w:type="gramStart"/>
-      <w:r>
-        <w:rPr>
-          <w:color w:val="222222"/>
-          <w:highlight w:val="white"/>
-        </w:rPr>
-        <w:t>format;</w:t>
-      </w:r>
-      <w:proofErr w:type="gramEnd"/>
-    </w:p>
-    <w:p>
-      <w:pPr>
-        <w:numPr>
-          <w:ilvl w:val="0"/>
-          <w:numId w:val="3"/>
-        </w:numPr>
-        <w:spacing w:line="256" w:lineRule="auto"/>
-        <w:rPr>
-          <w:highlight w:val="white"/>
-        </w:rPr>
-      </w:pPr>
-      <w:r>
-        <w:rPr>
-          <w:color w:val="222222"/>
-          <w:highlight w:val="white"/>
-        </w:rPr>
-        <w:t xml:space="preserve">The e-mail subject line must include the name of the court, case name, case number, and the title of each document being </w:t>
-      </w:r>
-      <w:proofErr w:type="gramStart"/>
-      <w:r>
-        <w:rPr>
-          <w:color w:val="222222"/>
-          <w:highlight w:val="white"/>
-        </w:rPr>
-        <w:t>sent;</w:t>
-      </w:r>
-      <w:proofErr w:type="gramEnd"/>
-    </w:p>
-    <w:p>
-      <w:pPr>
-        <w:numPr>
-          <w:ilvl w:val="0"/>
-          <w:numId w:val="3"/>
-        </w:numPr>
-        <w:spacing w:line="256" w:lineRule="auto"/>
-        <w:rPr>
-          <w:highlight w:val="white"/>
-        </w:rPr>
-      </w:pPr>
-      <w:r>
-        <w:rPr>
-          <w:color w:val="222222"/>
-          <w:highlight w:val="white"/>
-        </w:rPr>
-        <w:t xml:space="preserve">If you e-mail a document at or before 11:59 p.m., it is considered served on that day. If you send the e-mail on a Saturday, Sunday, or legal holiday, it is considered served on the next business </w:t>
-      </w:r>
-      <w:proofErr w:type="gramStart"/>
-      <w:r>
-        <w:rPr>
-          <w:color w:val="222222"/>
-          <w:highlight w:val="white"/>
-        </w:rPr>
-        <w:t>day;</w:t>
-      </w:r>
-      <w:proofErr w:type="gramEnd"/>
-    </w:p>
-    <w:p>
-      <w:pPr>
-        <w:numPr>
-          <w:ilvl w:val="0"/>
-          <w:numId w:val="3"/>
-        </w:numPr>
-        <w:spacing w:after="180" w:line="256" w:lineRule="auto"/>
-        <w:rPr>
-          <w:highlight w:val="white"/>
-        </w:rPr>
-      </w:pPr>
-      <w:r>
-        <w:rPr>
-          <w:color w:val="222222"/>
-          <w:highlight w:val="white"/>
-        </w:rPr>
-        <w:t>Do not delete any e-mails you send to the other party, especially e-mails that served court documents. You must keep a record of sent items until a judgment or final order is entered and all appeals have been completed.</w:t>
-      </w:r>
-    </w:p>
-    <w:p>
-      <w:pPr>
-        <w:pStyle w:val="Heading3"/>
-      </w:pPr>
-      <w:bookmarkStart w:id="8" w:name="_heading=h.pg7xtjzckwui" w:colFirst="0" w:colLast="0"/>
-      <w:bookmarkEnd w:id="8"/>
-      <w:r>
-        <w:t>Step 8: File the Certificate of Mailing</w:t>
-      </w:r>
-    </w:p>
-    <w:p>
-      <w:pPr>
-        <w:spacing w:after="160" w:line="256" w:lineRule="auto"/>
-        <w:rPr>
-          <w:color w:val="222222"/>
-          <w:highlight w:val="white"/>
-        </w:rPr>
-      </w:pPr>
-      <w:r>
-        <w:rPr>
-          <w:color w:val="222222"/>
-          <w:highlight w:val="white"/>
-        </w:rPr>
-        <w:t xml:space="preserve">Complete the Certificate of Mailing on one copy of the Motion Regarding Support if you will be filing it electronically. If you will be filing in person or by mail, complete the Certificate of Mailing on all three remaining copies of your motion. File two </w:t>
-      </w:r>
-      <w:proofErr w:type="gramStart"/>
-      <w:r>
-        <w:rPr>
-          <w:color w:val="222222"/>
-          <w:highlight w:val="white"/>
-        </w:rPr>
-        <w:t>copies, and</w:t>
-      </w:r>
-      <w:proofErr w:type="gramEnd"/>
-      <w:r>
-        <w:rPr>
-          <w:color w:val="222222"/>
-          <w:highlight w:val="white"/>
-        </w:rPr>
-        <w:t xml:space="preserve"> keep one copy for your records.</w:t>
-      </w:r>
-    </w:p>
-    <w:p>
-      <w:pPr>
-        <w:spacing w:after="160" w:line="256" w:lineRule="auto"/>
-        <w:rPr>
-          <w:color w:val="222222"/>
-          <w:highlight w:val="white"/>
-        </w:rPr>
-      </w:pPr>
-      <w:r>
-        <w:rPr>
-          <w:color w:val="222222"/>
-          <w:highlight w:val="white"/>
-        </w:rPr>
-        <w:t xml:space="preserve">If you served the other party electronically, cross out the part of the Certificate of Mailing that </w:t>
-      </w:r>
-      <w:proofErr w:type="gramStart"/>
-      <w:r>
-        <w:rPr>
-          <w:color w:val="222222"/>
-          <w:highlight w:val="white"/>
-        </w:rPr>
-        <w:t>says</w:t>
-      </w:r>
-      <w:proofErr w:type="gramEnd"/>
-      <w:r>
-        <w:rPr>
-          <w:color w:val="222222"/>
-          <w:highlight w:val="white"/>
-        </w:rPr>
-        <w:t xml:space="preserve"> “by first-class mail addressed to the last-known addresses as defined in MCR 3.203” and write in how you served your documents. If it is by e-mail, be sure to include the e-mail address that you used. For example, you could write “I served this document by e-mail to emailaddress@email.com.” </w:t>
-      </w:r>
-    </w:p>
-    <w:p>
-      <w:pPr>
-        <w:spacing w:after="160" w:line="256" w:lineRule="auto"/>
         <w:rPr>
           <w:b/>
-          <w:color w:val="222222"/>
-          <w:highlight w:val="white"/>
         </w:rPr>
       </w:pPr>
       <w:r>
         <w:rPr>
           <w:b/>
-          <w:color w:val="222222"/>
-          <w:highlight w:val="white"/>
-        </w:rPr>
-        <w:t xml:space="preserve">If you served the other party using </w:t>
-      </w:r>
-      <w:proofErr w:type="spellStart"/>
-      <w:r>
-        <w:rPr>
-          <w:b/>
-          <w:color w:val="222222"/>
-          <w:highlight w:val="white"/>
-        </w:rPr>
-        <w:t>MiFILE</w:t>
-      </w:r>
-      <w:proofErr w:type="spellEnd"/>
-      <w:r>
-        <w:rPr>
-          <w:b/>
-          <w:color w:val="222222"/>
-          <w:highlight w:val="white"/>
-        </w:rPr>
-        <w:t xml:space="preserve">, you will not need to file a Certificate of Mailing. </w:t>
-      </w:r>
-      <w:proofErr w:type="spellStart"/>
-      <w:r>
-        <w:rPr>
-          <w:b/>
-          <w:color w:val="222222"/>
-          <w:highlight w:val="white"/>
-        </w:rPr>
-        <w:t>MiFILE</w:t>
-      </w:r>
-      <w:proofErr w:type="spellEnd"/>
-      <w:r>
-        <w:rPr>
-          <w:b/>
-          <w:color w:val="222222"/>
-          <w:highlight w:val="white"/>
-        </w:rPr>
-        <w:t xml:space="preserve"> will create and file a Proof of Service for you.</w:t>
-      </w:r>
-    </w:p>
-    <w:p>
-      <w:pPr>
-        <w:pStyle w:val="Heading3"/>
-      </w:pPr>
-      <w:bookmarkStart w:id="9" w:name="_heading=h.y140xovggbit" w:colFirst="0" w:colLast="0"/>
-      <w:bookmarkEnd w:id="9"/>
-      <w:r>
-        <w:t>Step 9: Prepare for the hearing</w:t>
-      </w:r>
-    </w:p>
-    <w:p>
-      <w:pPr>
-        <w:spacing w:after="160" w:line="256" w:lineRule="auto"/>
-        <w:rPr>
-          <w:color w:val="222222"/>
-          <w:highlight w:val="white"/>
-        </w:rPr>
-      </w:pPr>
-      <w:r>
-        <w:rPr>
-          <w:color w:val="222222"/>
-          <w:highlight w:val="white"/>
-        </w:rPr>
-        <w:t xml:space="preserve">The other party has the right to file a response to your Motion Regarding Support. If a response is filed, make sure you read it before you attend the </w:t>
-      </w:r>
-      <w:proofErr w:type="gramStart"/>
-      <w:r>
-        <w:rPr>
-          <w:color w:val="222222"/>
-          <w:highlight w:val="white"/>
-        </w:rPr>
-        <w:t>hearing</w:t>
-      </w:r>
-      <w:proofErr w:type="gramEnd"/>
-      <w:r>
-        <w:rPr>
-          <w:color w:val="222222"/>
-          <w:highlight w:val="white"/>
-        </w:rPr>
-        <w:t xml:space="preserve"> so you know what arguments the other party is likely to make in court. </w:t>
-      </w:r>
-    </w:p>
-    <w:p>
-      <w:pPr>
-        <w:spacing w:after="160" w:line="256" w:lineRule="auto"/>
-        <w:rPr>
-          <w:color w:val="222222"/>
-          <w:highlight w:val="white"/>
-        </w:rPr>
-      </w:pPr>
-      <w:r>
-        <w:rPr>
-          <w:color w:val="222222"/>
-          <w:highlight w:val="white"/>
-        </w:rPr>
-        <w:t xml:space="preserve">When you used the </w:t>
-      </w:r>
-      <w:hyperlink r:id="rId19">
-        <w:r>
-          <w:rPr>
-            <w:color w:val="1155CC"/>
-            <w:highlight w:val="white"/>
-            <w:u w:val="single"/>
-          </w:rPr>
-          <w:t>Do-It-Yourself Motion to Change or Get Child Support</w:t>
-        </w:r>
-      </w:hyperlink>
-      <w:r>
-        <w:rPr>
-          <w:color w:val="222222"/>
-          <w:highlight w:val="white"/>
-        </w:rPr>
-        <w:t xml:space="preserve"> tool, you got a Uniform Child Support Order and a Deviation Addendum form that were mostly blank. Before the hearing, complete these forms. You only need the Deviation Addendum if you are asking the judge to order a support amount that is different from the Michigan Child Support Formula amount.</w:t>
-      </w:r>
-    </w:p>
-    <w:p>
-      <w:pPr>
-        <w:spacing w:after="160" w:line="256" w:lineRule="auto"/>
-        <w:rPr>
-          <w:color w:val="222222"/>
-          <w:highlight w:val="white"/>
-        </w:rPr>
-      </w:pPr>
-      <w:r>
-        <w:rPr>
-          <w:color w:val="222222"/>
-          <w:highlight w:val="white"/>
-        </w:rPr>
-        <w:lastRenderedPageBreak/>
-        <w:t xml:space="preserve">In general, Michigan law requires judges to order child support calculated using the Michigan Child Support Formula. You can calculate the Formula amount using the </w:t>
-      </w:r>
-      <w:hyperlink r:id="rId20">
+          <w:bCs/>
+        </w:rPr>
+        <w:t xml:space="preserve">If you were unable to use the </w:t>
+      </w:r>
+      <w:hyperlink r:id="rId17">
         <w:proofErr w:type="spellStart"/>
         <w:r>
           <w:rPr>
+            <w:b/>
+            <w:bCs/>
             <w:color w:val="1155CC"/>
-            <w:highlight w:val="white"/>
             <w:u w:val="single"/>
           </w:rPr>
           <w:t>MiChildSupport</w:t>
@@ -1494,221 +1352,232 @@
         <w:proofErr w:type="spellEnd"/>
         <w:r>
           <w:rPr>
+            <w:b/>
+            <w:bCs/>
             <w:color w:val="1155CC"/>
-            <w:highlight w:val="white"/>
             <w:u w:val="single"/>
           </w:rPr>
           <w:t xml:space="preserve"> Calculator</w:t>
         </w:r>
       </w:hyperlink>
       <w:r>
-        <w:rPr>
-          <w:color w:val="222222"/>
-          <w:highlight w:val="white"/>
-        </w:rPr>
-        <w:t xml:space="preserve">. On the results page, you will see the child support values. Write down these numbers in the corresponding spaces on the Uniform Child Support Order. Also print the Results page from the Calculator in case the judge or the other party has questions about the numbers you used to calculate support. </w:t>
-      </w:r>
-    </w:p>
-    <w:p>
-      <w:pPr>
-        <w:spacing w:after="160" w:line="256" w:lineRule="auto"/>
-        <w:rPr>
-          <w:color w:val="222222"/>
-          <w:highlight w:val="white"/>
-        </w:rPr>
-      </w:pPr>
-      <w:r>
-        <w:rPr>
-          <w:color w:val="222222"/>
-          <w:highlight w:val="white"/>
-        </w:rPr>
-        <w:t xml:space="preserve">If you are asking the judge to order a support amount that is different from the Formula amount, fill in the numbers that you are requesting on the Uniform Child Support Order. You must convince the judge that applying the Formula would be unfair or inappropriate. You must also complete and submit the Uniform Child Support Order Deviation Addendum. Be sure to fill in the entire form. If you need help asking for a deviation, you can use the </w:t>
-      </w:r>
-      <w:hyperlink r:id="rId21">
+        <w:t xml:space="preserve"> to figure out the support amount you want, then the only form you got along with your motion is a Referral Order (FOC 12). You will need to bring this form with you to your hearing, but you do not need to fill anything out. The judge will fill out the order.</w:t>
+      </w:r>
+    </w:p>
+    <w:p>
+      <w:pPr>
+        <w:pStyle w:val="ListParagraph"/>
+        <w:numPr>
+          <w:ilvl w:val="0"/>
+          <w:numId w:val="14"/>
+        </w:numPr>
+        <w:rPr>
+          <w:b/>
+        </w:rPr>
+      </w:pPr>
+      <w:r>
+        <w:rPr>
+          <w:b/>
+          <w:bCs/>
+        </w:rPr>
+        <w:t xml:space="preserve">If the child support amount you are asking for was calculated using the </w:t>
+      </w:r>
+      <w:proofErr w:type="spellStart"/>
+      <w:r>
+        <w:rPr>
+          <w:b/>
+          <w:bCs/>
+        </w:rPr>
+        <w:t>MiChildSupport</w:t>
+      </w:r>
+      <w:proofErr w:type="spellEnd"/>
+      <w:r>
+        <w:rPr>
+          <w:b/>
+          <w:bCs/>
+        </w:rPr>
+        <w:t xml:space="preserve"> Calculator</w:t>
+      </w:r>
+      <w:r>
+        <w:t xml:space="preserve">, then you got a Uniform Child Support Order (FOC 10). You will need to fill out this form and bring it to your hearing. On the results page you got from the </w:t>
+      </w:r>
+      <w:proofErr w:type="spellStart"/>
+      <w:r>
+        <w:t>MiChildSupport</w:t>
+      </w:r>
+      <w:proofErr w:type="spellEnd"/>
+      <w:r>
+        <w:t xml:space="preserve"> Calculator, you will see the child support numbers. Write down these numbers in the corresponding spaces on the Uniform Child Support Order. Also print the Results page from the Calculator. Make two extra copies of the completed FOC 10 and the Results page. You will take all the copies with you to the hearing. You will need to give one copy of each form to the other party and one copy of each form to the judge.</w:t>
+      </w:r>
+    </w:p>
+    <w:p>
+      <w:pPr>
+        <w:pStyle w:val="ListParagraph"/>
+        <w:numPr>
+          <w:ilvl w:val="0"/>
+          <w:numId w:val="14"/>
+        </w:numPr>
+        <w:rPr>
+          <w:b/>
+        </w:rPr>
+      </w:pPr>
+      <w:bookmarkStart w:id="10" w:name="_heading=h.t30o7qwbesix" w:colFirst="0" w:colLast="0"/>
+      <w:bookmarkEnd w:id="10"/>
+      <w:r>
+        <w:rPr>
+          <w:b/>
+          <w:bCs/>
+        </w:rPr>
+        <w:t xml:space="preserve">If the child support amount you are asking for is different from the amount you calculated using the </w:t>
+      </w:r>
+      <w:proofErr w:type="spellStart"/>
+      <w:r>
+        <w:rPr>
+          <w:b/>
+          <w:bCs/>
+        </w:rPr>
+        <w:t>MiChildSupport</w:t>
+      </w:r>
+      <w:proofErr w:type="spellEnd"/>
+      <w:r>
+        <w:rPr>
+          <w:b/>
+          <w:bCs/>
+        </w:rPr>
+        <w:t xml:space="preserve"> Calculator</w:t>
+      </w:r>
+      <w:r>
+        <w:t xml:space="preserve">, you got a Uniform Child Support Order (FOC 10) AND a Child Support Order Deviation Addendum (FOC 10d). You need to fill out both of these forms and bring them to your hearing. Fill out the FOC 10 with the numbers you are asking the judge to order. For detailed information on filling out the Deviation Addendum, read the article </w:t>
+      </w:r>
+      <w:hyperlink r:id="rId18">
         <w:r>
           <w:rPr>
             <w:color w:val="1155CC"/>
-            <w:highlight w:val="white"/>
             <w:u w:val="single"/>
           </w:rPr>
-          <w:t>Guide to Legal Help</w:t>
+          <w:t>Changing a Child Support Order</w:t>
         </w:r>
       </w:hyperlink>
       <w:r>
-        <w:rPr>
-          <w:color w:val="222222"/>
-          <w:highlight w:val="white"/>
-        </w:rPr>
-        <w:t xml:space="preserve"> to find a lawyer.</w:t>
-      </w:r>
-    </w:p>
-    <w:p>
-      <w:pPr>
-        <w:pStyle w:val="Heading3"/>
-      </w:pPr>
-      <w:bookmarkStart w:id="10" w:name="_heading=h.4hr011hk9ur6" w:colFirst="0" w:colLast="0"/>
-      <w:bookmarkEnd w:id="10"/>
-      <w:r>
-        <w:t>Step 10: Attend the hearing</w:t>
-      </w:r>
-    </w:p>
-    <w:p>
-      <w:pPr>
-        <w:spacing w:after="160" w:line="256" w:lineRule="auto"/>
-        <w:rPr>
-          <w:color w:val="222222"/>
-          <w:highlight w:val="white"/>
-        </w:rPr>
-      </w:pPr>
-      <w:r>
-        <w:rPr>
-          <w:color w:val="222222"/>
-          <w:highlight w:val="white"/>
-        </w:rPr>
-        <w:t xml:space="preserve">Below are brief instructions about attending your court </w:t>
-      </w:r>
-      <w:hyperlink r:id="rId22">
+        <w:t xml:space="preserve"> or </w:t>
+      </w:r>
+      <w:hyperlink r:id="rId19">
         <w:r>
           <w:rPr>
             <w:color w:val="1155CC"/>
-            <w:highlight w:val="white"/>
             <w:u w:val="single"/>
           </w:rPr>
-          <w:t>hearing</w:t>
+          <w:t>Getting a Child Support Order</w:t>
         </w:r>
       </w:hyperlink>
       <w:r>
-        <w:rPr>
-          <w:color w:val="222222"/>
-          <w:highlight w:val="white"/>
-        </w:rPr>
-        <w:t xml:space="preserve">. For more detailed instructions about going to court, read </w:t>
-      </w:r>
-      <w:hyperlink r:id="rId23">
+        <w:t xml:space="preserve">. Make two extra copies of the completed FOC 10, the FOC 10d, and the Results page from the </w:t>
+      </w:r>
+      <w:proofErr w:type="spellStart"/>
+      <w:r>
+        <w:t>MiChildSupport</w:t>
+      </w:r>
+      <w:proofErr w:type="spellEnd"/>
+      <w:r>
+        <w:t xml:space="preserve"> Calculator. You will take all the copies with you to the hearing. You will need to give one copy of each form to the other party and one copy of each form to the judge.</w:t>
+      </w:r>
+    </w:p>
+    <w:p>
+      <w:bookmarkStart w:id="11" w:name="_heading=h.akqhcu2p901f" w:colFirst="0" w:colLast="0"/>
+      <w:bookmarkEnd w:id="11"/>
+      <w:r>
+        <w:t xml:space="preserve">The other party has the right to file a response to your Motion Regarding Support. If they send you a response, make sure you read it before you attend the hearing so you know what arguments the other party is likely to make in court. </w:t>
+      </w:r>
+    </w:p>
+    <w:p/>
+    <w:p>
+      <w:pPr>
+        <w:pStyle w:val="Heading3"/>
+      </w:pPr>
+      <w:bookmarkStart w:id="12" w:name="_heading=h.4hr011hk9ur6" w:colFirst="0" w:colLast="0"/>
+      <w:bookmarkEnd w:id="12"/>
+      <w:r>
+        <w:t>Step 10: Attend the hearing</w:t>
+      </w:r>
+    </w:p>
+    <w:p>
+      <w:pPr>
+        <w:spacing w:before="240" w:after="240"/>
+      </w:pPr>
+      <w:r>
+        <w:t xml:space="preserve">Below are brief instructions about attending your court hearing. For more detailed instructions about going to court, read </w:t>
+      </w:r>
+      <w:hyperlink r:id="rId20">
         <w:r>
           <w:rPr>
             <w:color w:val="1155CC"/>
-            <w:highlight w:val="white"/>
             <w:u w:val="single"/>
           </w:rPr>
           <w:t>What to Expect When You Go to Court</w:t>
         </w:r>
       </w:hyperlink>
       <w:r>
-        <w:rPr>
-          <w:color w:val="222222"/>
-          <w:highlight w:val="white"/>
-        </w:rPr>
         <w:t>.</w:t>
       </w:r>
     </w:p>
     <w:p>
       <w:pPr>
-        <w:spacing w:after="160" w:line="256" w:lineRule="auto"/>
-        <w:rPr>
-          <w:color w:val="222222"/>
-          <w:highlight w:val="white"/>
-        </w:rPr>
-      </w:pPr>
-      <w:r>
-        <w:rPr>
-          <w:color w:val="222222"/>
-          <w:highlight w:val="white"/>
-        </w:rPr>
+        <w:spacing w:before="240" w:after="240"/>
+      </w:pPr>
+      <w:r>
         <w:t>Go to the hearing location on the scheduled day and time. Dress neatly. Arrive 10 or 15 minutes before your scheduled hearing time. Go to the clerk and tell them your name, that you are there for a hearing, and that you are representing yourself. Follow the clerk’s directions and do not interrupt any hearing in progress.</w:t>
       </w:r>
     </w:p>
     <w:p>
       <w:pPr>
-        <w:spacing w:after="160" w:line="256" w:lineRule="auto"/>
+        <w:spacing w:before="240" w:after="240"/>
+      </w:pPr>
+      <w:r>
+        <w:lastRenderedPageBreak/>
+        <w:t xml:space="preserve">Bring to your court hearing an original plus two copies of your forms. Look back to Step 9 to identify these forms. Your forms will depend on how you answered in the Do-It-Yourself Motion to Change or Get Child Support tool. </w:t>
+      </w:r>
+    </w:p>
+    <w:p>
+      <w:pPr>
+        <w:spacing w:before="240" w:after="240"/>
         <w:rPr>
           <w:b/>
-          <w:color w:val="222222"/>
-          <w:highlight w:val="white"/>
-        </w:rPr>
-      </w:pPr>
+        </w:rPr>
+      </w:pPr>
+      <w:r>
+        <w:t xml:space="preserve">If the other party is at the hearing, give them a copy of your forms, including your Uniform Child Support Order, Deviation Addendum (if you have one), and </w:t>
+      </w:r>
+      <w:proofErr w:type="spellStart"/>
+      <w:r>
+        <w:t>MiChildSupport</w:t>
+      </w:r>
+      <w:proofErr w:type="spellEnd"/>
+      <w:r>
+        <w:t xml:space="preserve"> Calculator results. </w:t>
+      </w:r>
       <w:r>
         <w:rPr>
           <w:b/>
-          <w:color w:val="222222"/>
-          <w:highlight w:val="white"/>
-        </w:rPr>
-        <w:t xml:space="preserve">Bring to your court hearing an original plus two copies of any document you wish the court to consider when </w:t>
-      </w:r>
-      <w:proofErr w:type="gramStart"/>
-      <w:r>
-        <w:rPr>
-          <w:b/>
-          <w:color w:val="222222"/>
-          <w:highlight w:val="white"/>
-        </w:rPr>
-        <w:t>making a decision</w:t>
-      </w:r>
-      <w:proofErr w:type="gramEnd"/>
-      <w:r>
-        <w:rPr>
-          <w:b/>
-          <w:color w:val="222222"/>
-          <w:highlight w:val="white"/>
-        </w:rPr>
-        <w:t xml:space="preserve"> in your case.</w:t>
-      </w:r>
-    </w:p>
-    <w:p>
-      <w:pPr>
-        <w:spacing w:after="160" w:line="256" w:lineRule="auto"/>
-        <w:rPr>
-          <w:color w:val="222222"/>
-          <w:highlight w:val="white"/>
-        </w:rPr>
-      </w:pPr>
-      <w:r>
-        <w:rPr>
-          <w:color w:val="222222"/>
-          <w:highlight w:val="white"/>
-        </w:rPr>
-        <w:t xml:space="preserve">Bring the Uniform Child Support Order and two copies. Also bring the Deviation Addendum and two </w:t>
-      </w:r>
-      <w:r>
-        <w:rPr>
-          <w:color w:val="222222"/>
-          <w:highlight w:val="white"/>
-        </w:rPr>
-        <w:t>copies if you are asking for a support amount that deviates from the Michigan Child Support Formula.</w:t>
-      </w:r>
-    </w:p>
-    <w:p>
-      <w:pPr>
-        <w:spacing w:after="160" w:line="256" w:lineRule="auto"/>
-        <w:rPr>
-          <w:color w:val="222222"/>
-          <w:highlight w:val="white"/>
-        </w:rPr>
-      </w:pPr>
-      <w:r>
-        <w:rPr>
-          <w:color w:val="222222"/>
-          <w:highlight w:val="white"/>
-        </w:rPr>
-        <w:t>When you are called, go to the place you are directed. Be prepared to state:</w:t>
+        </w:rPr>
+        <w:t>If all you have is a Referral Order to give to the judge, you will need to give a copy to the other party after the judge signs the order.</w:t>
+      </w:r>
+    </w:p>
+    <w:p>
+      <w:pPr>
+        <w:spacing w:before="240" w:after="240"/>
+      </w:pPr>
+      <w:r>
+        <w:t>When your case is called, go to the place you are directed. Be prepared to state:</w:t>
       </w:r>
     </w:p>
     <w:p>
       <w:pPr>
         <w:numPr>
           <w:ilvl w:val="0"/>
-          <w:numId w:val="4"/>
+          <w:numId w:val="9"/>
         </w:numPr>
-        <w:spacing w:before="180" w:line="256" w:lineRule="auto"/>
-        <w:rPr>
-          <w:highlight w:val="white"/>
-        </w:rPr>
-      </w:pPr>
-      <w:r>
-        <w:rPr>
-          <w:color w:val="222222"/>
-          <w:highlight w:val="white"/>
-        </w:rPr>
+      </w:pPr>
+      <w:r>
         <w:t>Your name</w:t>
       </w:r>
     </w:p>
@@ -1716,18 +1585,10 @@
       <w:pPr>
         <w:numPr>
           <w:ilvl w:val="0"/>
-          <w:numId w:val="4"/>
+          <w:numId w:val="9"/>
         </w:numPr>
-        <w:spacing w:line="256" w:lineRule="auto"/>
-        <w:rPr>
-          <w:highlight w:val="white"/>
-        </w:rPr>
-      </w:pPr>
-      <w:r>
-        <w:rPr>
-          <w:color w:val="222222"/>
-          <w:highlight w:val="white"/>
-        </w:rPr>
+      </w:pPr>
+      <w:r>
         <w:t>That you are representing yourself</w:t>
       </w:r>
     </w:p>
@@ -1735,18 +1596,10 @@
       <w:pPr>
         <w:numPr>
           <w:ilvl w:val="0"/>
-          <w:numId w:val="4"/>
+          <w:numId w:val="9"/>
         </w:numPr>
-        <w:spacing w:line="256" w:lineRule="auto"/>
-        <w:rPr>
-          <w:highlight w:val="white"/>
-        </w:rPr>
-      </w:pPr>
-      <w:r>
-        <w:rPr>
-          <w:color w:val="222222"/>
-          <w:highlight w:val="white"/>
-        </w:rPr>
+      </w:pPr>
+      <w:r>
         <w:t>That you need a child support order or a change in a child support order</w:t>
       </w:r>
     </w:p>
@@ -1754,54 +1607,87 @@
       <w:pPr>
         <w:numPr>
           <w:ilvl w:val="0"/>
-          <w:numId w:val="4"/>
+          <w:numId w:val="9"/>
         </w:numPr>
-        <w:spacing w:line="256" w:lineRule="auto"/>
-        <w:rPr>
-          <w:highlight w:val="white"/>
-        </w:rPr>
-      </w:pPr>
-      <w:r>
-        <w:rPr>
-          <w:color w:val="222222"/>
-          <w:highlight w:val="white"/>
-        </w:rPr>
-        <w:t xml:space="preserve">The facts or reasons for your request (bring papers showing your income, such as pay stubs, W-2 forms, income tax forms, </w:t>
-      </w:r>
-      <w:proofErr w:type="gramStart"/>
-      <w:r>
-        <w:rPr>
-          <w:color w:val="222222"/>
-          <w:highlight w:val="white"/>
-        </w:rPr>
-        <w:t>child care</w:t>
-      </w:r>
-      <w:proofErr w:type="gramEnd"/>
-      <w:r>
-        <w:rPr>
-          <w:color w:val="222222"/>
-          <w:highlight w:val="white"/>
-        </w:rPr>
-        <w:t xml:space="preserve"> expenses, health care expenses, etc.)</w:t>
-      </w:r>
-    </w:p>
-    <w:p>
-      <w:pPr>
-        <w:numPr>
-          <w:ilvl w:val="0"/>
-          <w:numId w:val="4"/>
-        </w:numPr>
-        <w:spacing w:after="180" w:line="256" w:lineRule="auto"/>
-        <w:rPr>
-          <w:highlight w:val="white"/>
-        </w:rPr>
-      </w:pPr>
-      <w:r>
-        <w:rPr>
-          <w:color w:val="222222"/>
-          <w:highlight w:val="white"/>
-        </w:rPr>
-        <w:t>Whether you have witnesses in court who are willing to testify</w:t>
+        <w:spacing w:after="240"/>
+      </w:pPr>
+      <w:r>
+        <w:t>The facts or reasons for your request (bring papers showing your income, such as pay stubs, W-2 forms, income tax forms, child care expenses, health care expenses, etc.)</w:t>
+      </w:r>
+    </w:p>
+    <w:p>
+      <w:pPr>
+        <w:spacing w:before="240" w:after="240"/>
+      </w:pPr>
+      <w:r>
+        <w:t>Clearly and directly answer any questions the judge or referee has.</w:t>
+      </w:r>
+    </w:p>
+    <w:p>
+      <w:pPr>
+        <w:spacing w:before="240" w:after="240"/>
+      </w:pPr>
+      <w:r>
+        <w:t>If the other party is in court, they will also have a chance to speak. When the other party talks, take notes. Do not interrupt. After the other party speaks, you will have another chance to talk. Taking notes will help you with this.</w:t>
+      </w:r>
+    </w:p>
+    <w:p>
+      <w:pPr>
+        <w:spacing w:before="240" w:after="240"/>
+      </w:pPr>
+      <w:r>
+        <w:t>Your case may have one of the following outcomes:</w:t>
+      </w:r>
+    </w:p>
+    <w:p>
+      <w:pPr>
+        <w:ind w:left="720" w:hanging="360"/>
+      </w:pPr>
+      <w:r>
+        <w:t>The judge may award child support or change the support amount to the amount you requested;</w:t>
+      </w:r>
+    </w:p>
+    <w:p>
+      <w:pPr>
+        <w:ind w:left="720" w:hanging="360"/>
+      </w:pPr>
+      <w:r>
+        <w:t>The judge may award child support or change the support amount, but order a different amount than you requested;</w:t>
+      </w:r>
+    </w:p>
+    <w:p>
+      <w:pPr>
+        <w:spacing w:after="240"/>
+        <w:ind w:left="720" w:hanging="360"/>
+      </w:pPr>
+      <w:r>
+        <w:t>The judge could deny your motion, and the existing support order could stay in place.</w:t>
+      </w:r>
+    </w:p>
+    <w:p>
+      <w:pPr>
+        <w:spacing w:before="240" w:after="240"/>
+      </w:pPr>
+      <w:r>
+        <w:t>If the judge decides to award or change child support, the judge may sign your proposed order or direct you to submit an order with different numbers.</w:t>
+      </w:r>
+    </w:p>
+    <w:p>
+      <w:pPr>
+        <w:spacing w:before="240" w:after="240"/>
+      </w:pPr>
+      <w:r>
+        <w:t>Or the judge might not make a decision at the hearing. Instead, the judge might refer the motion to the Friend of the Court (FOC) or schedule an evidentiary hearing. In some counties, you may meet with a FOC referee instead of a judge. If the FOC makes a recommendation in your case, or if a referee makes a recommended order, the judge will consider it. Either type of recommendation can become a final order in your case, but you will have a chance to object to it before that can happen.</w:t>
+      </w:r>
+    </w:p>
+    <w:p>
+      <w:pPr>
+        <w:pStyle w:val="Heading3"/>
+      </w:pPr>
+      <w:bookmarkStart w:id="13" w:name="_heading=h.q1287eo6c2wn" w:colFirst="0" w:colLast="0"/>
+      <w:bookmarkEnd w:id="13"/>
+      <w:r>
+        <w:t>Step 11: File the signed Uniform Child Support Order</w:t>
       </w:r>
     </w:p>
     <w:p>
@@ -1817,7 +1703,7 @@
           <w:color w:val="222222"/>
           <w:highlight w:val="white"/>
         </w:rPr>
-        <w:t>Clearly and directly answer any questions the judge or referee has. If the judge or referee wants to hear from your witnesses, ask them to say what they know about the situation.</w:t>
+        <w:t>File the signed Uniform Child Support Order. If you are filing in person at the court clerk’s office, ask for five copies. File one copy with the clerk (this is the copy for the Friend of the Court). The clerk will return the other copies to you.</w:t>
       </w:r>
     </w:p>
     <w:p>
@@ -1833,7 +1719,7 @@
           <w:color w:val="222222"/>
           <w:highlight w:val="white"/>
         </w:rPr>
-        <w:t>If the other party is in court, they will also have a chance to speak. When the other party talks, take notes. Do not interrupt. After the other party speaks, you will have another chance to talk. Taking notes will help you with this.</w:t>
+        <w:t xml:space="preserve">If there is a Deviation Addendum in your case, file it and ask for three copies. File one copy with the clerk (this is the copy for the Friend of the Court). </w:t>
       </w:r>
     </w:p>
     <w:p>
@@ -1849,83 +1735,34 @@
           <w:color w:val="222222"/>
           <w:highlight w:val="white"/>
         </w:rPr>
-        <w:t>Your case may have one of the following outcomes:</w:t>
-      </w:r>
-    </w:p>
-    <w:p>
-      <w:pPr>
-        <w:numPr>
-          <w:ilvl w:val="0"/>
-          <w:numId w:val="1"/>
-        </w:numPr>
-        <w:spacing w:before="180" w:line="256" w:lineRule="auto"/>
-        <w:rPr>
-          <w:highlight w:val="white"/>
-        </w:rPr>
-      </w:pPr>
-      <w:r>
-        <w:rPr>
-          <w:color w:val="222222"/>
-          <w:highlight w:val="white"/>
-        </w:rPr>
-        <w:t xml:space="preserve">The judge may award child support or change the support amount to the amount you </w:t>
-      </w:r>
-      <w:proofErr w:type="gramStart"/>
-      <w:r>
-        <w:rPr>
-          <w:color w:val="222222"/>
-          <w:highlight w:val="white"/>
-        </w:rPr>
-        <w:t>requested;</w:t>
-      </w:r>
-      <w:proofErr w:type="gramEnd"/>
-    </w:p>
-    <w:p>
-      <w:pPr>
-        <w:numPr>
-          <w:ilvl w:val="0"/>
-          <w:numId w:val="1"/>
-        </w:numPr>
-        <w:spacing w:line="256" w:lineRule="auto"/>
-        <w:rPr>
-          <w:highlight w:val="white"/>
-        </w:rPr>
-      </w:pPr>
-      <w:r>
-        <w:rPr>
-          <w:color w:val="222222"/>
-          <w:highlight w:val="white"/>
-        </w:rPr>
-        <w:t xml:space="preserve">The judge may award child support or change the support amount, but order a different amount than you </w:t>
-      </w:r>
-      <w:proofErr w:type="gramStart"/>
-      <w:r>
-        <w:rPr>
-          <w:color w:val="222222"/>
-          <w:highlight w:val="white"/>
-        </w:rPr>
-        <w:t>requested;</w:t>
-      </w:r>
-      <w:proofErr w:type="gramEnd"/>
-    </w:p>
-    <w:p>
-      <w:pPr>
-        <w:numPr>
-          <w:ilvl w:val="0"/>
-          <w:numId w:val="1"/>
-        </w:numPr>
-        <w:spacing w:after="180" w:line="256" w:lineRule="auto"/>
-        <w:rPr>
-          <w:highlight w:val="white"/>
-        </w:rPr>
-      </w:pPr>
-      <w:r>
-        <w:rPr>
-          <w:color w:val="222222"/>
-          <w:highlight w:val="white"/>
-        </w:rPr>
+        <w:t xml:space="preserve">If you are filing either by e-mail or using </w:t>
+      </w:r>
+      <w:proofErr w:type="spellStart"/>
+      <w:r>
+        <w:rPr>
+          <w:color w:val="222222"/>
+          <w:highlight w:val="white"/>
+        </w:rPr>
+        <w:t>MiFILE</w:t>
+      </w:r>
+      <w:proofErr w:type="spellEnd"/>
+      <w:r>
+        <w:rPr>
+          <w:color w:val="222222"/>
+          <w:highlight w:val="white"/>
+        </w:rPr>
+        <w:t>, you will not need to make copies.</w:t>
+      </w:r>
+    </w:p>
+    <w:p>
+      <w:pPr>
+        <w:pStyle w:val="Heading3"/>
+      </w:pPr>
+      <w:bookmarkStart w:id="14" w:name="_heading=h.869b0kma06kl" w:colFirst="0" w:colLast="0"/>
+      <w:bookmarkEnd w:id="14"/>
+      <w:r>
         <w:lastRenderedPageBreak/>
-        <w:t>The judge could deny your motion, and the existing support order could stay in place.</w:t>
+        <w:t>Step 12: Serve the signed Uniform Child Support Order on the other party</w:t>
       </w:r>
     </w:p>
     <w:p>
@@ -1941,24 +1778,49 @@
           <w:color w:val="222222"/>
           <w:highlight w:val="white"/>
         </w:rPr>
-        <w:t xml:space="preserve">If the judge decides to award or change child support, the judge may sign your proposed order or direct you to submit an order with different numbers. If the judge signs your proposed order and the other party is at the hearing, you can ask the judge to </w:t>
-      </w:r>
-      <w:hyperlink r:id="rId24">
-        <w:r>
-          <w:rPr>
-            <w:color w:val="1155CC"/>
-            <w:highlight w:val="white"/>
-            <w:u w:val="single"/>
-          </w:rPr>
-          <w:t>serve</w:t>
-        </w:r>
-      </w:hyperlink>
-      <w:r>
-        <w:rPr>
-          <w:color w:val="222222"/>
-          <w:highlight w:val="white"/>
-        </w:rPr>
-        <w:t xml:space="preserve"> them with a copy of the order in the courtroom, or you can give them the order.</w:t>
+        <w:t xml:space="preserve">Unless the other party was served with the order at the hearing, you must serve (send) the order to the other party within 7 days after the judge signs it. If there is a Deviation Addendum in your case, also serve a copy of it. Look back to Step 7 for information on how to serve papers. If you file these documents in </w:t>
+      </w:r>
+      <w:proofErr w:type="spellStart"/>
+      <w:r>
+        <w:rPr>
+          <w:color w:val="222222"/>
+          <w:highlight w:val="white"/>
+        </w:rPr>
+        <w:t>MiFILE</w:t>
+      </w:r>
+      <w:proofErr w:type="spellEnd"/>
+      <w:r>
+        <w:rPr>
+          <w:color w:val="222222"/>
+          <w:highlight w:val="white"/>
+        </w:rPr>
+        <w:t xml:space="preserve">, you can serve the other party through </w:t>
+      </w:r>
+      <w:proofErr w:type="spellStart"/>
+      <w:r>
+        <w:rPr>
+          <w:color w:val="222222"/>
+          <w:highlight w:val="white"/>
+        </w:rPr>
+        <w:t>MiFILE</w:t>
+      </w:r>
+      <w:proofErr w:type="spellEnd"/>
+      <w:r>
+        <w:rPr>
+          <w:color w:val="222222"/>
+          <w:highlight w:val="white"/>
+        </w:rPr>
+        <w:t xml:space="preserve"> at that time.</w:t>
+      </w:r>
+    </w:p>
+    <w:p>
+      <w:pPr>
+        <w:pStyle w:val="Heading3"/>
+      </w:pPr>
+      <w:bookmarkStart w:id="15" w:name="_heading=h.mas7rmyc5o6z" w:colFirst="0" w:colLast="0"/>
+      <w:bookmarkEnd w:id="15"/>
+      <w:r>
+        <w:t>Step 13: Complete and file a Certificate of Mailing</w:t>
       </w:r>
     </w:p>
     <w:p>
@@ -1974,291 +1836,82 @@
           <w:color w:val="222222"/>
           <w:highlight w:val="white"/>
         </w:rPr>
-        <w:t xml:space="preserve">The judge may not </w:t>
-      </w:r>
-      <w:proofErr w:type="gramStart"/>
-      <w:r>
-        <w:rPr>
-          <w:color w:val="222222"/>
-          <w:highlight w:val="white"/>
-        </w:rPr>
-        <w:t>make a decision</w:t>
-      </w:r>
-      <w:proofErr w:type="gramEnd"/>
-      <w:r>
-        <w:rPr>
-          <w:color w:val="222222"/>
-          <w:highlight w:val="white"/>
-        </w:rPr>
-        <w:t xml:space="preserve"> at the hearing. Instead, the judge might refer the motion to the </w:t>
-      </w:r>
-      <w:hyperlink r:id="rId25">
-        <w:r>
-          <w:rPr>
-            <w:color w:val="1155CC"/>
-            <w:highlight w:val="white"/>
-            <w:u w:val="single"/>
-          </w:rPr>
-          <w:t>Friend of the Court (FOC)</w:t>
-        </w:r>
-      </w:hyperlink>
-      <w:r>
-        <w:rPr>
-          <w:color w:val="222222"/>
-          <w:highlight w:val="white"/>
-        </w:rPr>
-        <w:t xml:space="preserve"> or schedule a trial. In some counties, you may meet with a FOC referee instead of a judge. If the FOC makes a recommendation in your case, or if a referee makes a recommended order, the judge will consider it. Either type of recommendation can become a final order in your case, but you will have a chance to object to it before that can happen.</w:t>
+        <w:t>If you are going to file the Certificate of Mailing in person at the courthouse or by mail, complete the Certificate of Mailing on the three remaining copies of the Uniform Child Support Order. File two copies and keep one copy for your records. If you are going to file electronically, you only need to complete the Certificate of Mailing on one copy.</w:t>
+      </w:r>
+    </w:p>
+    <w:p>
+      <w:pPr>
+        <w:spacing w:after="160" w:line="256" w:lineRule="auto"/>
+        <w:rPr>
+          <w:color w:val="222222"/>
+          <w:highlight w:val="white"/>
+        </w:rPr>
+      </w:pPr>
+      <w:r>
+        <w:rPr>
+          <w:color w:val="222222"/>
+          <w:highlight w:val="white"/>
+        </w:rPr>
+        <w:t xml:space="preserve">If you served the Uniform Child Support Order electronically, cross out “by first-class mail addressed to their last-known addresses as defined in MCR 3.203” and write in how you served your documents. If it is by e-mail, include the e-mail address you used. For example, you could write “I served this document by e-mail to emailaddress@email.com.” </w:t>
+      </w:r>
+    </w:p>
+    <w:p>
+      <w:pPr>
+        <w:spacing w:after="160" w:line="256" w:lineRule="auto"/>
+        <w:rPr>
+          <w:color w:val="222222"/>
+          <w:highlight w:val="white"/>
+        </w:rPr>
+      </w:pPr>
+      <w:r>
+        <w:rPr>
+          <w:b/>
+          <w:color w:val="222222"/>
+          <w:highlight w:val="white"/>
+        </w:rPr>
+        <w:t xml:space="preserve">If you served the other party using </w:t>
+      </w:r>
+      <w:proofErr w:type="spellStart"/>
+      <w:r>
+        <w:rPr>
+          <w:b/>
+          <w:color w:val="222222"/>
+          <w:highlight w:val="white"/>
+        </w:rPr>
+        <w:t>MiFILE</w:t>
+      </w:r>
+      <w:proofErr w:type="spellEnd"/>
+      <w:r>
+        <w:rPr>
+          <w:b/>
+          <w:color w:val="222222"/>
+          <w:highlight w:val="white"/>
+        </w:rPr>
+        <w:t xml:space="preserve">, you will not need to file a Certificate of Mailing. </w:t>
+      </w:r>
+      <w:proofErr w:type="spellStart"/>
+      <w:r>
+        <w:rPr>
+          <w:b/>
+          <w:color w:val="222222"/>
+          <w:highlight w:val="white"/>
+        </w:rPr>
+        <w:t>MiFILE</w:t>
+      </w:r>
+      <w:proofErr w:type="spellEnd"/>
+      <w:r>
+        <w:rPr>
+          <w:b/>
+          <w:color w:val="222222"/>
+          <w:highlight w:val="white"/>
+        </w:rPr>
+        <w:t xml:space="preserve"> will create and file a Proof of Service for you.</w:t>
       </w:r>
     </w:p>
     <w:p>
       <w:pPr>
         <w:pStyle w:val="Heading3"/>
       </w:pPr>
-      <w:bookmarkStart w:id="11" w:name="_heading=h.q1287eo6c2wn" w:colFirst="0" w:colLast="0"/>
-      <w:bookmarkEnd w:id="11"/>
-      <w:r>
-        <w:t>Step 11: File the signed Uniform Child Support Order</w:t>
-      </w:r>
-    </w:p>
-    <w:p>
-      <w:pPr>
-        <w:spacing w:after="160" w:line="256" w:lineRule="auto"/>
-        <w:rPr>
-          <w:color w:val="222222"/>
-          <w:highlight w:val="white"/>
-        </w:rPr>
-      </w:pPr>
-      <w:r>
-        <w:rPr>
-          <w:color w:val="222222"/>
-          <w:highlight w:val="white"/>
-        </w:rPr>
-        <w:t>Make five copies of the signed order. File the original and one copy with the clerk. The clerk will return the other copies to you.</w:t>
-      </w:r>
-    </w:p>
-    <w:p>
-      <w:pPr>
-        <w:spacing w:after="160" w:line="256" w:lineRule="auto"/>
-        <w:rPr>
-          <w:color w:val="222222"/>
-          <w:highlight w:val="white"/>
-        </w:rPr>
-      </w:pPr>
-      <w:r>
-        <w:rPr>
-          <w:color w:val="222222"/>
-          <w:highlight w:val="white"/>
-        </w:rPr>
-        <w:t xml:space="preserve">If there is a Deviation Addendum in your case, make three copies of it. File the original and one copy with the clerk. The second copy is to </w:t>
-      </w:r>
-      <w:proofErr w:type="gramStart"/>
-      <w:r>
-        <w:rPr>
-          <w:color w:val="222222"/>
-          <w:highlight w:val="white"/>
-        </w:rPr>
-        <w:t>serve on</w:t>
-      </w:r>
-      <w:proofErr w:type="gramEnd"/>
-      <w:r>
-        <w:rPr>
-          <w:color w:val="222222"/>
-          <w:highlight w:val="white"/>
-        </w:rPr>
-        <w:t xml:space="preserve"> the other party, and the third copy is for your own records.</w:t>
-      </w:r>
-    </w:p>
-    <w:p>
-      <w:pPr>
-        <w:spacing w:after="160" w:line="256" w:lineRule="auto"/>
-        <w:rPr>
-          <w:color w:val="222222"/>
-          <w:highlight w:val="white"/>
-        </w:rPr>
-      </w:pPr>
-      <w:r>
-        <w:rPr>
-          <w:color w:val="222222"/>
-          <w:highlight w:val="white"/>
-        </w:rPr>
-        <w:t xml:space="preserve">If you are filing either by e-mail or using </w:t>
-      </w:r>
-      <w:proofErr w:type="spellStart"/>
-      <w:r>
-        <w:rPr>
-          <w:color w:val="222222"/>
-          <w:highlight w:val="white"/>
-        </w:rPr>
-        <w:t>MiFILE</w:t>
-      </w:r>
-      <w:proofErr w:type="spellEnd"/>
-      <w:r>
-        <w:rPr>
-          <w:color w:val="222222"/>
-          <w:highlight w:val="white"/>
-        </w:rPr>
-        <w:t>, you will not need to make copies.</w:t>
-      </w:r>
-    </w:p>
-    <w:p>
-      <w:pPr>
-        <w:pStyle w:val="Heading3"/>
-      </w:pPr>
-      <w:bookmarkStart w:id="12" w:name="_heading=h.869b0kma06kl" w:colFirst="0" w:colLast="0"/>
-      <w:bookmarkEnd w:id="12"/>
-      <w:r>
-        <w:t>Step 12: Serve the signed Uniform Child Support Order on the other party</w:t>
-      </w:r>
-    </w:p>
-    <w:p>
-      <w:pPr>
-        <w:spacing w:after="160" w:line="256" w:lineRule="auto"/>
-        <w:rPr>
-          <w:color w:val="222222"/>
-          <w:highlight w:val="white"/>
-        </w:rPr>
-      </w:pPr>
-      <w:r>
-        <w:rPr>
-          <w:color w:val="222222"/>
-          <w:highlight w:val="white"/>
-        </w:rPr>
-        <w:t xml:space="preserve">Unless the other party was served with the order at the hearing, you must serve (send) the order to the other party within 7 days after the judge signs it. If there is a Deviation Addendum in your case, also serve a copy of it. Look back to Step 7 for information on how to serve papers. If you file these documents in </w:t>
-      </w:r>
-      <w:proofErr w:type="spellStart"/>
-      <w:r>
-        <w:rPr>
-          <w:color w:val="222222"/>
-          <w:highlight w:val="white"/>
-        </w:rPr>
-        <w:t>MiFILE</w:t>
-      </w:r>
-      <w:proofErr w:type="spellEnd"/>
-      <w:r>
-        <w:rPr>
-          <w:color w:val="222222"/>
-          <w:highlight w:val="white"/>
-        </w:rPr>
-        <w:t xml:space="preserve">, you can serve the other party through </w:t>
-      </w:r>
-      <w:proofErr w:type="spellStart"/>
-      <w:r>
-        <w:rPr>
-          <w:color w:val="222222"/>
-          <w:highlight w:val="white"/>
-        </w:rPr>
-        <w:t>MiFILE</w:t>
-      </w:r>
-      <w:proofErr w:type="spellEnd"/>
-      <w:r>
-        <w:rPr>
-          <w:color w:val="222222"/>
-          <w:highlight w:val="white"/>
-        </w:rPr>
-        <w:t xml:space="preserve"> at that time.</w:t>
-      </w:r>
-    </w:p>
-    <w:p>
-      <w:pPr>
-        <w:pStyle w:val="Heading3"/>
-      </w:pPr>
-      <w:bookmarkStart w:id="13" w:name="_heading=h.mas7rmyc5o6z" w:colFirst="0" w:colLast="0"/>
-      <w:bookmarkEnd w:id="13"/>
-      <w:r>
-        <w:t>Step 13: Complete and file a Certificate of Mailing</w:t>
-      </w:r>
-    </w:p>
-    <w:p>
-      <w:pPr>
-        <w:spacing w:after="160" w:line="256" w:lineRule="auto"/>
-        <w:rPr>
-          <w:color w:val="222222"/>
-          <w:highlight w:val="white"/>
-        </w:rPr>
-      </w:pPr>
-      <w:r>
-        <w:rPr>
-          <w:color w:val="222222"/>
-          <w:highlight w:val="white"/>
-        </w:rPr>
-        <w:t xml:space="preserve">If </w:t>
-      </w:r>
-      <w:r>
-        <w:rPr>
-          <w:color w:val="222222"/>
-          <w:highlight w:val="white"/>
-        </w:rPr>
-        <w:t>you are going to file the Certificate of Mailing in person at the courthouse or by mail, complete the Certificate of Mailing on the three remaining copies of the Uniform Child Support Order. File two copies and keep one copy for your records. If you are going to file electronically, you only need to complete the Certificate of Mailing on one copy.</w:t>
-      </w:r>
-    </w:p>
-    <w:p>
-      <w:pPr>
-        <w:spacing w:after="160" w:line="256" w:lineRule="auto"/>
-        <w:rPr>
-          <w:color w:val="222222"/>
-          <w:highlight w:val="white"/>
-        </w:rPr>
-      </w:pPr>
-      <w:r>
-        <w:rPr>
-          <w:color w:val="222222"/>
-          <w:highlight w:val="white"/>
-        </w:rPr>
-        <w:t xml:space="preserve">If you served the Uniform Child Support Order electronically, cross out “by first-class mail addressed to their last-known addresses as defined in MCR 3.203” and write in how you served your documents. If it is by e-mail, be sure to include the e-mail address you used. For example, you could write “I served this document by e-mail to emailaddress@email.com.” </w:t>
-      </w:r>
-    </w:p>
-    <w:p>
-      <w:pPr>
-        <w:spacing w:after="160" w:line="256" w:lineRule="auto"/>
-        <w:rPr>
-          <w:color w:val="222222"/>
-          <w:highlight w:val="white"/>
-        </w:rPr>
-      </w:pPr>
-      <w:r>
-        <w:rPr>
-          <w:b/>
-          <w:color w:val="222222"/>
-          <w:highlight w:val="white"/>
-        </w:rPr>
-        <w:t xml:space="preserve">If you served the other party using </w:t>
-      </w:r>
-      <w:proofErr w:type="spellStart"/>
-      <w:r>
-        <w:rPr>
-          <w:b/>
-          <w:color w:val="222222"/>
-          <w:highlight w:val="white"/>
-        </w:rPr>
-        <w:t>MiFILE</w:t>
-      </w:r>
-      <w:proofErr w:type="spellEnd"/>
-      <w:r>
-        <w:rPr>
-          <w:b/>
-          <w:color w:val="222222"/>
-          <w:highlight w:val="white"/>
-        </w:rPr>
-        <w:t xml:space="preserve">, you will not need to file a Certificate of Mailing. </w:t>
-      </w:r>
-      <w:proofErr w:type="spellStart"/>
-      <w:r>
-        <w:rPr>
-          <w:b/>
-          <w:color w:val="222222"/>
-          <w:highlight w:val="white"/>
-        </w:rPr>
-        <w:t>MiFILE</w:t>
-      </w:r>
-      <w:proofErr w:type="spellEnd"/>
-      <w:r>
-        <w:rPr>
-          <w:b/>
-          <w:color w:val="222222"/>
-          <w:highlight w:val="white"/>
-        </w:rPr>
-        <w:t xml:space="preserve"> will create and file a Proof of Service for you.</w:t>
-      </w:r>
     </w:p>
     <w:sectPr>
       <w:type w:val="continuous"/>
@@ -2274,6 +1927,466 @@
 <file path=word/numbering.xml><?xml version="1.0" encoding="utf-8"?>
 <w:numbering xmlns:wpc="http://schemas.microsoft.com/office/word/2010/wordprocessingCanvas" xmlns:cx="http://schemas.microsoft.com/office/drawing/2014/chartex" xmlns:cx1="http://schemas.microsoft.com/office/drawing/2015/9/8/chartex" xmlns:cx2="http://schemas.microsoft.com/office/drawing/2015/10/21/chartex" xmlns:cx3="http://schemas.microsoft.com/office/drawing/2016/5/9/chartex" xmlns:cx4="http://schemas.microsoft.com/office/drawing/2016/5/10/chartex" xmlns:cx5="http://schemas.microsoft.com/office/drawing/2016/5/11/chartex" xmlns:cx6="http://schemas.microsoft.com/office/drawing/2016/5/12/chartex" xmlns:cx7="http://schemas.microsoft.com/office/drawing/2016/5/13/chartex" xmlns:cx8="http://schemas.microsoft.com/office/drawing/2016/5/14/chartex" xmlns:mc="http://schemas.openxmlformats.org/markup-compatibility/2006" xmlns:aink="http://schemas.microsoft.com/office/drawing/2016/ink" xmlns:am3d="http://schemas.microsoft.com/office/drawing/2017/model3d" xmlns:o="urn:schemas-microsoft-com:office:office" xmlns:oel="http://schemas.microsoft.com/office/2019/extlst" xmlns:r="http://schemas.openxmlformats.org/officeDocument/2006/relationships" xmlns:m="http://schemas.openxmlformats.org/officeDocument/2006/math" xmlns:v="urn:schemas-microsoft-com:vml" xmlns:wp14="http://schemas.microsoft.com/office/word/2010/wordprocessingDrawing" xmlns:wp="http://schemas.openxmlformats.org/drawingml/2006/wordprocessingDrawing" xmlns:w10="urn:schemas-microsoft-com:office:word" xmlns:w="http://schemas.openxmlformats.org/wordprocessingml/2006/main" xmlns:w14="http://schemas.microsoft.com/office/word/2010/wordml" xmlns:w15="http://schemas.microsoft.com/office/word/2012/wordml" xmlns:w16cex="http://schemas.microsoft.com/office/word/2018/wordml/cex" xmlns:w16cid="http://schemas.microsoft.com/office/word/2016/wordml/cid" xmlns:w16="http://schemas.microsoft.com/office/word/2018/wordml" xmlns:w16du="http://schemas.microsoft.com/office/word/2023/wordml/word16du" xmlns:w16sdtdh="http://schemas.microsoft.com/office/word/2020/wordml/sdtdatahash" xmlns:w16se="http://schemas.microsoft.com/office/word/2015/wordml/symex" xmlns:wpg="http://schemas.microsoft.com/office/word/2010/wordprocessingGroup" xmlns:wpi="http://schemas.microsoft.com/office/word/2010/wordprocessingInk" xmlns:wne="http://schemas.microsoft.com/office/word/2006/wordml" xmlns:wps="http://schemas.microsoft.com/office/word/2010/wordprocessingShape" mc:Ignorable="w14 w15 w16se w16cid w16 w16cex w16sdtdh w16du wp14">
   <w:abstractNum w:abstractNumId="0" w15:restartNumberingAfterBreak="0">
+    <w:nsid w:val="01A548E7"/>
+    <w:multiLevelType w:val="multilevel"/>
+    <w:tmpl w:val="35A464A0"/>
+    <w:lvl w:ilvl="0">
+      <w:start w:val="1"/>
+      <w:numFmt w:val="bullet"/>
+      <w:lvlText w:val="●"/>
+      <w:lvlJc w:val="left"/>
+      <w:pPr>
+        <w:ind w:left="720" w:hanging="360"/>
+      </w:pPr>
+      <w:rPr>
+        <w:u w:val="none"/>
+      </w:rPr>
+    </w:lvl>
+    <w:lvl w:ilvl="1">
+      <w:start w:val="1"/>
+      <w:numFmt w:val="bullet"/>
+      <w:lvlText w:val="○"/>
+      <w:lvlJc w:val="left"/>
+      <w:pPr>
+        <w:ind w:left="1440" w:hanging="360"/>
+      </w:pPr>
+      <w:rPr>
+        <w:u w:val="none"/>
+      </w:rPr>
+    </w:lvl>
+    <w:lvl w:ilvl="2">
+      <w:start w:val="1"/>
+      <w:numFmt w:val="bullet"/>
+      <w:lvlText w:val="■"/>
+      <w:lvlJc w:val="left"/>
+      <w:pPr>
+        <w:ind w:left="2160" w:hanging="360"/>
+      </w:pPr>
+      <w:rPr>
+        <w:u w:val="none"/>
+      </w:rPr>
+    </w:lvl>
+    <w:lvl w:ilvl="3">
+      <w:start w:val="1"/>
+      <w:numFmt w:val="bullet"/>
+      <w:lvlText w:val="●"/>
+      <w:lvlJc w:val="left"/>
+      <w:pPr>
+        <w:ind w:left="2880" w:hanging="360"/>
+      </w:pPr>
+      <w:rPr>
+        <w:u w:val="none"/>
+      </w:rPr>
+    </w:lvl>
+    <w:lvl w:ilvl="4">
+      <w:start w:val="1"/>
+      <w:numFmt w:val="bullet"/>
+      <w:lvlText w:val="○"/>
+      <w:lvlJc w:val="left"/>
+      <w:pPr>
+        <w:ind w:left="3600" w:hanging="360"/>
+      </w:pPr>
+      <w:rPr>
+        <w:u w:val="none"/>
+      </w:rPr>
+    </w:lvl>
+    <w:lvl w:ilvl="5">
+      <w:start w:val="1"/>
+      <w:numFmt w:val="bullet"/>
+      <w:lvlText w:val="■"/>
+      <w:lvlJc w:val="left"/>
+      <w:pPr>
+        <w:ind w:left="4320" w:hanging="360"/>
+      </w:pPr>
+      <w:rPr>
+        <w:u w:val="none"/>
+      </w:rPr>
+    </w:lvl>
+    <w:lvl w:ilvl="6">
+      <w:start w:val="1"/>
+      <w:numFmt w:val="bullet"/>
+      <w:lvlText w:val="●"/>
+      <w:lvlJc w:val="left"/>
+      <w:pPr>
+        <w:ind w:left="5040" w:hanging="360"/>
+      </w:pPr>
+      <w:rPr>
+        <w:u w:val="none"/>
+      </w:rPr>
+    </w:lvl>
+    <w:lvl w:ilvl="7">
+      <w:start w:val="1"/>
+      <w:numFmt w:val="bullet"/>
+      <w:lvlText w:val="○"/>
+      <w:lvlJc w:val="left"/>
+      <w:pPr>
+        <w:ind w:left="5760" w:hanging="360"/>
+      </w:pPr>
+      <w:rPr>
+        <w:u w:val="none"/>
+      </w:rPr>
+    </w:lvl>
+    <w:lvl w:ilvl="8">
+      <w:start w:val="1"/>
+      <w:numFmt w:val="bullet"/>
+      <w:lvlText w:val="■"/>
+      <w:lvlJc w:val="left"/>
+      <w:pPr>
+        <w:ind w:left="6480" w:hanging="360"/>
+      </w:pPr>
+      <w:rPr>
+        <w:u w:val="none"/>
+      </w:rPr>
+    </w:lvl>
+  </w:abstractNum>
+  <w:abstractNum w:abstractNumId="1" w15:restartNumberingAfterBreak="0">
+    <w:nsid w:val="08265AB9"/>
+    <w:multiLevelType w:val="multilevel"/>
+    <w:tmpl w:val="858CDF48"/>
+    <w:lvl w:ilvl="0">
+      <w:start w:val="1"/>
+      <w:numFmt w:val="bullet"/>
+      <w:lvlText w:val="●"/>
+      <w:lvlJc w:val="left"/>
+      <w:pPr>
+        <w:ind w:left="720" w:hanging="360"/>
+      </w:pPr>
+      <w:rPr>
+        <w:rFonts w:ascii="Arial" w:eastAsia="Arial" w:hAnsi="Arial" w:cs="Arial"/>
+        <w:color w:val="222222"/>
+        <w:sz w:val="18"/>
+        <w:szCs w:val="18"/>
+        <w:u w:val="none"/>
+      </w:rPr>
+    </w:lvl>
+    <w:lvl w:ilvl="1">
+      <w:start w:val="1"/>
+      <w:numFmt w:val="bullet"/>
+      <w:lvlText w:val="○"/>
+      <w:lvlJc w:val="left"/>
+      <w:pPr>
+        <w:ind w:left="1440" w:hanging="360"/>
+      </w:pPr>
+      <w:rPr>
+        <w:u w:val="none"/>
+      </w:rPr>
+    </w:lvl>
+    <w:lvl w:ilvl="2">
+      <w:start w:val="1"/>
+      <w:numFmt w:val="bullet"/>
+      <w:lvlText w:val="■"/>
+      <w:lvlJc w:val="left"/>
+      <w:pPr>
+        <w:ind w:left="2160" w:hanging="360"/>
+      </w:pPr>
+      <w:rPr>
+        <w:u w:val="none"/>
+      </w:rPr>
+    </w:lvl>
+    <w:lvl w:ilvl="3">
+      <w:start w:val="1"/>
+      <w:numFmt w:val="bullet"/>
+      <w:lvlText w:val="●"/>
+      <w:lvlJc w:val="left"/>
+      <w:pPr>
+        <w:ind w:left="2880" w:hanging="360"/>
+      </w:pPr>
+      <w:rPr>
+        <w:u w:val="none"/>
+      </w:rPr>
+    </w:lvl>
+    <w:lvl w:ilvl="4">
+      <w:start w:val="1"/>
+      <w:numFmt w:val="bullet"/>
+      <w:lvlText w:val="○"/>
+      <w:lvlJc w:val="left"/>
+      <w:pPr>
+        <w:ind w:left="3600" w:hanging="360"/>
+      </w:pPr>
+      <w:rPr>
+        <w:u w:val="none"/>
+      </w:rPr>
+    </w:lvl>
+    <w:lvl w:ilvl="5">
+      <w:start w:val="1"/>
+      <w:numFmt w:val="bullet"/>
+      <w:lvlText w:val="■"/>
+      <w:lvlJc w:val="left"/>
+      <w:pPr>
+        <w:ind w:left="4320" w:hanging="360"/>
+      </w:pPr>
+      <w:rPr>
+        <w:u w:val="none"/>
+      </w:rPr>
+    </w:lvl>
+    <w:lvl w:ilvl="6">
+      <w:start w:val="1"/>
+      <w:numFmt w:val="bullet"/>
+      <w:lvlText w:val="●"/>
+      <w:lvlJc w:val="left"/>
+      <w:pPr>
+        <w:ind w:left="5040" w:hanging="360"/>
+      </w:pPr>
+      <w:rPr>
+        <w:u w:val="none"/>
+      </w:rPr>
+    </w:lvl>
+    <w:lvl w:ilvl="7">
+      <w:start w:val="1"/>
+      <w:numFmt w:val="bullet"/>
+      <w:lvlText w:val="○"/>
+      <w:lvlJc w:val="left"/>
+      <w:pPr>
+        <w:ind w:left="5760" w:hanging="360"/>
+      </w:pPr>
+      <w:rPr>
+        <w:u w:val="none"/>
+      </w:rPr>
+    </w:lvl>
+    <w:lvl w:ilvl="8">
+      <w:start w:val="1"/>
+      <w:numFmt w:val="bullet"/>
+      <w:lvlText w:val="■"/>
+      <w:lvlJc w:val="left"/>
+      <w:pPr>
+        <w:ind w:left="6480" w:hanging="360"/>
+      </w:pPr>
+      <w:rPr>
+        <w:u w:val="none"/>
+      </w:rPr>
+    </w:lvl>
+  </w:abstractNum>
+  <w:abstractNum w:abstractNumId="2" w15:restartNumberingAfterBreak="0">
+    <w:nsid w:val="0AAB77B1"/>
+    <w:multiLevelType w:val="multilevel"/>
+    <w:tmpl w:val="2A66D618"/>
+    <w:lvl w:ilvl="0">
+      <w:start w:val="1"/>
+      <w:numFmt w:val="bullet"/>
+      <w:lvlText w:val="●"/>
+      <w:lvlJc w:val="left"/>
+      <w:pPr>
+        <w:ind w:left="720" w:hanging="360"/>
+      </w:pPr>
+      <w:rPr>
+        <w:rFonts w:ascii="Arial" w:eastAsia="Arial" w:hAnsi="Arial" w:cs="Arial"/>
+        <w:color w:val="222222"/>
+        <w:sz w:val="18"/>
+        <w:szCs w:val="18"/>
+        <w:u w:val="none"/>
+      </w:rPr>
+    </w:lvl>
+    <w:lvl w:ilvl="1">
+      <w:start w:val="1"/>
+      <w:numFmt w:val="bullet"/>
+      <w:lvlText w:val="○"/>
+      <w:lvlJc w:val="left"/>
+      <w:pPr>
+        <w:ind w:left="1440" w:hanging="360"/>
+      </w:pPr>
+      <w:rPr>
+        <w:u w:val="none"/>
+      </w:rPr>
+    </w:lvl>
+    <w:lvl w:ilvl="2">
+      <w:start w:val="1"/>
+      <w:numFmt w:val="bullet"/>
+      <w:lvlText w:val="■"/>
+      <w:lvlJc w:val="left"/>
+      <w:pPr>
+        <w:ind w:left="2160" w:hanging="360"/>
+      </w:pPr>
+      <w:rPr>
+        <w:u w:val="none"/>
+      </w:rPr>
+    </w:lvl>
+    <w:lvl w:ilvl="3">
+      <w:start w:val="1"/>
+      <w:numFmt w:val="bullet"/>
+      <w:lvlText w:val="●"/>
+      <w:lvlJc w:val="left"/>
+      <w:pPr>
+        <w:ind w:left="2880" w:hanging="360"/>
+      </w:pPr>
+      <w:rPr>
+        <w:u w:val="none"/>
+      </w:rPr>
+    </w:lvl>
+    <w:lvl w:ilvl="4">
+      <w:start w:val="1"/>
+      <w:numFmt w:val="bullet"/>
+      <w:lvlText w:val="○"/>
+      <w:lvlJc w:val="left"/>
+      <w:pPr>
+        <w:ind w:left="3600" w:hanging="360"/>
+      </w:pPr>
+      <w:rPr>
+        <w:u w:val="none"/>
+      </w:rPr>
+    </w:lvl>
+    <w:lvl w:ilvl="5">
+      <w:start w:val="1"/>
+      <w:numFmt w:val="bullet"/>
+      <w:lvlText w:val="■"/>
+      <w:lvlJc w:val="left"/>
+      <w:pPr>
+        <w:ind w:left="4320" w:hanging="360"/>
+      </w:pPr>
+      <w:rPr>
+        <w:u w:val="none"/>
+      </w:rPr>
+    </w:lvl>
+    <w:lvl w:ilvl="6">
+      <w:start w:val="1"/>
+      <w:numFmt w:val="bullet"/>
+      <w:lvlText w:val="●"/>
+      <w:lvlJc w:val="left"/>
+      <w:pPr>
+        <w:ind w:left="5040" w:hanging="360"/>
+      </w:pPr>
+      <w:rPr>
+        <w:u w:val="none"/>
+      </w:rPr>
+    </w:lvl>
+    <w:lvl w:ilvl="7">
+      <w:start w:val="1"/>
+      <w:numFmt w:val="bullet"/>
+      <w:lvlText w:val="○"/>
+      <w:lvlJc w:val="left"/>
+      <w:pPr>
+        <w:ind w:left="5760" w:hanging="360"/>
+      </w:pPr>
+      <w:rPr>
+        <w:u w:val="none"/>
+      </w:rPr>
+    </w:lvl>
+    <w:lvl w:ilvl="8">
+      <w:start w:val="1"/>
+      <w:numFmt w:val="bullet"/>
+      <w:lvlText w:val="■"/>
+      <w:lvlJc w:val="left"/>
+      <w:pPr>
+        <w:ind w:left="6480" w:hanging="360"/>
+      </w:pPr>
+      <w:rPr>
+        <w:u w:val="none"/>
+      </w:rPr>
+    </w:lvl>
+  </w:abstractNum>
+  <w:abstractNum w:abstractNumId="3" w15:restartNumberingAfterBreak="0">
+    <w:nsid w:val="0EF46B93"/>
+    <w:multiLevelType w:val="hybridMultilevel"/>
+    <w:tmpl w:val="5F5CBDDE"/>
+    <w:lvl w:ilvl="0" w:tplc="04090001">
+      <w:start w:val="1"/>
+      <w:numFmt w:val="bullet"/>
+      <w:lvlText w:val=""/>
+      <w:lvlJc w:val="left"/>
+      <w:pPr>
+        <w:ind w:left="720" w:hanging="360"/>
+      </w:pPr>
+      <w:rPr>
+        <w:rFonts w:ascii="Symbol" w:hAnsi="Symbol" w:hint="default"/>
+      </w:rPr>
+    </w:lvl>
+    <w:lvl w:ilvl="1" w:tplc="04090003" w:tentative="1">
+      <w:start w:val="1"/>
+      <w:numFmt w:val="bullet"/>
+      <w:lvlText w:val="o"/>
+      <w:lvlJc w:val="left"/>
+      <w:pPr>
+        <w:ind w:left="1440" w:hanging="360"/>
+      </w:pPr>
+      <w:rPr>
+        <w:rFonts w:ascii="Courier New" w:hAnsi="Courier New" w:cs="Courier New" w:hint="default"/>
+      </w:rPr>
+    </w:lvl>
+    <w:lvl w:ilvl="2" w:tplc="04090005" w:tentative="1">
+      <w:start w:val="1"/>
+      <w:numFmt w:val="bullet"/>
+      <w:lvlText w:val=""/>
+      <w:lvlJc w:val="left"/>
+      <w:pPr>
+        <w:ind w:left="2160" w:hanging="360"/>
+      </w:pPr>
+      <w:rPr>
+        <w:rFonts w:ascii="Wingdings" w:hAnsi="Wingdings" w:hint="default"/>
+      </w:rPr>
+    </w:lvl>
+    <w:lvl w:ilvl="3" w:tplc="04090001" w:tentative="1">
+      <w:start w:val="1"/>
+      <w:numFmt w:val="bullet"/>
+      <w:lvlText w:val=""/>
+      <w:lvlJc w:val="left"/>
+      <w:pPr>
+        <w:ind w:left="2880" w:hanging="360"/>
+      </w:pPr>
+      <w:rPr>
+        <w:rFonts w:ascii="Symbol" w:hAnsi="Symbol" w:hint="default"/>
+      </w:rPr>
+    </w:lvl>
+    <w:lvl w:ilvl="4" w:tplc="04090003" w:tentative="1">
+      <w:start w:val="1"/>
+      <w:numFmt w:val="bullet"/>
+      <w:lvlText w:val="o"/>
+      <w:lvlJc w:val="left"/>
+      <w:pPr>
+        <w:ind w:left="3600" w:hanging="360"/>
+      </w:pPr>
+      <w:rPr>
+        <w:rFonts w:ascii="Courier New" w:hAnsi="Courier New" w:cs="Courier New" w:hint="default"/>
+      </w:rPr>
+    </w:lvl>
+    <w:lvl w:ilvl="5" w:tplc="04090005" w:tentative="1">
+      <w:start w:val="1"/>
+      <w:numFmt w:val="bullet"/>
+      <w:lvlText w:val=""/>
+      <w:lvlJc w:val="left"/>
+      <w:pPr>
+        <w:ind w:left="4320" w:hanging="360"/>
+      </w:pPr>
+      <w:rPr>
+        <w:rFonts w:ascii="Wingdings" w:hAnsi="Wingdings" w:hint="default"/>
+      </w:rPr>
+    </w:lvl>
+    <w:lvl w:ilvl="6" w:tplc="04090001" w:tentative="1">
+      <w:start w:val="1"/>
+      <w:numFmt w:val="bullet"/>
+      <w:lvlText w:val=""/>
+      <w:lvlJc w:val="left"/>
+      <w:pPr>
+        <w:ind w:left="5040" w:hanging="360"/>
+      </w:pPr>
+      <w:rPr>
+        <w:rFonts w:ascii="Symbol" w:hAnsi="Symbol" w:hint="default"/>
+      </w:rPr>
+    </w:lvl>
+    <w:lvl w:ilvl="7" w:tplc="04090003" w:tentative="1">
+      <w:start w:val="1"/>
+      <w:numFmt w:val="bullet"/>
+      <w:lvlText w:val="o"/>
+      <w:lvlJc w:val="left"/>
+      <w:pPr>
+        <w:ind w:left="5760" w:hanging="360"/>
+      </w:pPr>
+      <w:rPr>
+        <w:rFonts w:ascii="Courier New" w:hAnsi="Courier New" w:cs="Courier New" w:hint="default"/>
+      </w:rPr>
+    </w:lvl>
+    <w:lvl w:ilvl="8" w:tplc="04090005" w:tentative="1">
+      <w:start w:val="1"/>
+      <w:numFmt w:val="bullet"/>
+      <w:lvlText w:val=""/>
+      <w:lvlJc w:val="left"/>
+      <w:pPr>
+        <w:ind w:left="6480" w:hanging="360"/>
+      </w:pPr>
+      <w:rPr>
+        <w:rFonts w:ascii="Wingdings" w:hAnsi="Wingdings" w:hint="default"/>
+      </w:rPr>
+    </w:lvl>
+  </w:abstractNum>
+  <w:abstractNum w:abstractNumId="4" w15:restartNumberingAfterBreak="0">
     <w:nsid w:val="14925D9B"/>
     <w:multiLevelType w:val="multilevel"/>
     <w:tmpl w:val="C14E6412"/>
@@ -2390,7 +2503,124 @@
       </w:rPr>
     </w:lvl>
   </w:abstractNum>
-  <w:abstractNum w:abstractNumId="1" w15:restartNumberingAfterBreak="0">
+  <w:abstractNum w:abstractNumId="5" w15:restartNumberingAfterBreak="0">
+    <w:nsid w:val="14DB39BC"/>
+    <w:multiLevelType w:val="multilevel"/>
+    <w:tmpl w:val="49781642"/>
+    <w:lvl w:ilvl="0">
+      <w:start w:val="1"/>
+      <w:numFmt w:val="bullet"/>
+      <w:lvlText w:val="●"/>
+      <w:lvlJc w:val="left"/>
+      <w:pPr>
+        <w:ind w:left="720" w:hanging="360"/>
+      </w:pPr>
+      <w:rPr>
+        <w:rFonts w:ascii="Arial" w:eastAsia="Arial" w:hAnsi="Arial" w:cs="Arial"/>
+        <w:color w:val="222222"/>
+        <w:sz w:val="18"/>
+        <w:szCs w:val="18"/>
+        <w:u w:val="none"/>
+      </w:rPr>
+    </w:lvl>
+    <w:lvl w:ilvl="1">
+      <w:start w:val="1"/>
+      <w:numFmt w:val="bullet"/>
+      <w:lvlText w:val="○"/>
+      <w:lvlJc w:val="left"/>
+      <w:pPr>
+        <w:ind w:left="1440" w:hanging="360"/>
+      </w:pPr>
+      <w:rPr>
+        <w:u w:val="none"/>
+      </w:rPr>
+    </w:lvl>
+    <w:lvl w:ilvl="2">
+      <w:start w:val="1"/>
+      <w:numFmt w:val="bullet"/>
+      <w:lvlText w:val="■"/>
+      <w:lvlJc w:val="left"/>
+      <w:pPr>
+        <w:ind w:left="2160" w:hanging="360"/>
+      </w:pPr>
+      <w:rPr>
+        <w:u w:val="none"/>
+      </w:rPr>
+    </w:lvl>
+    <w:lvl w:ilvl="3">
+      <w:start w:val="1"/>
+      <w:numFmt w:val="bullet"/>
+      <w:lvlText w:val="●"/>
+      <w:lvlJc w:val="left"/>
+      <w:pPr>
+        <w:ind w:left="2880" w:hanging="360"/>
+      </w:pPr>
+      <w:rPr>
+        <w:u w:val="none"/>
+      </w:rPr>
+    </w:lvl>
+    <w:lvl w:ilvl="4">
+      <w:start w:val="1"/>
+      <w:numFmt w:val="bullet"/>
+      <w:lvlText w:val="○"/>
+      <w:lvlJc w:val="left"/>
+      <w:pPr>
+        <w:ind w:left="3600" w:hanging="360"/>
+      </w:pPr>
+      <w:rPr>
+        <w:u w:val="none"/>
+      </w:rPr>
+    </w:lvl>
+    <w:lvl w:ilvl="5">
+      <w:start w:val="1"/>
+      <w:numFmt w:val="bullet"/>
+      <w:lvlText w:val="■"/>
+      <w:lvlJc w:val="left"/>
+      <w:pPr>
+        <w:ind w:left="4320" w:hanging="360"/>
+      </w:pPr>
+      <w:rPr>
+        <w:u w:val="none"/>
+      </w:rPr>
+    </w:lvl>
+    <w:lvl w:ilvl="6">
+      <w:start w:val="1"/>
+      <w:numFmt w:val="bullet"/>
+      <w:lvlText w:val="●"/>
+      <w:lvlJc w:val="left"/>
+      <w:pPr>
+        <w:ind w:left="5040" w:hanging="360"/>
+      </w:pPr>
+      <w:rPr>
+        <w:u w:val="none"/>
+      </w:rPr>
+    </w:lvl>
+    <w:lvl w:ilvl="7">
+      <w:start w:val="1"/>
+      <w:numFmt w:val="bullet"/>
+      <w:lvlText w:val="○"/>
+      <w:lvlJc w:val="left"/>
+      <w:pPr>
+        <w:ind w:left="5760" w:hanging="360"/>
+      </w:pPr>
+      <w:rPr>
+        <w:u w:val="none"/>
+      </w:rPr>
+    </w:lvl>
+    <w:lvl w:ilvl="8">
+      <w:start w:val="1"/>
+      <w:numFmt w:val="bullet"/>
+      <w:lvlText w:val="■"/>
+      <w:lvlJc w:val="left"/>
+      <w:pPr>
+        <w:ind w:left="6480" w:hanging="360"/>
+      </w:pPr>
+      <w:rPr>
+        <w:u w:val="none"/>
+      </w:rPr>
+    </w:lvl>
+  </w:abstractNum>
+  <w:abstractNum w:abstractNumId="6" w15:restartNumberingAfterBreak="0">
     <w:nsid w:val="159E7B63"/>
     <w:multiLevelType w:val="multilevel"/>
     <w:tmpl w:val="9BF69DDE"/>
@@ -2507,7 +2737,120 @@
       </w:rPr>
     </w:lvl>
   </w:abstractNum>
-  <w:abstractNum w:abstractNumId="2" w15:restartNumberingAfterBreak="0">
+  <w:abstractNum w:abstractNumId="7" w15:restartNumberingAfterBreak="0">
+    <w:nsid w:val="17636C19"/>
+    <w:multiLevelType w:val="multilevel"/>
+    <w:tmpl w:val="99200EBE"/>
+    <w:lvl w:ilvl="0">
+      <w:start w:val="1"/>
+      <w:numFmt w:val="bullet"/>
+      <w:lvlText w:val="●"/>
+      <w:lvlJc w:val="left"/>
+      <w:pPr>
+        <w:ind w:left="720" w:hanging="360"/>
+      </w:pPr>
+      <w:rPr>
+        <w:u w:val="none"/>
+      </w:rPr>
+    </w:lvl>
+    <w:lvl w:ilvl="1">
+      <w:start w:val="1"/>
+      <w:numFmt w:val="bullet"/>
+      <w:lvlText w:val="○"/>
+      <w:lvlJc w:val="left"/>
+      <w:pPr>
+        <w:ind w:left="1440" w:hanging="360"/>
+      </w:pPr>
+      <w:rPr>
+        <w:u w:val="none"/>
+      </w:rPr>
+    </w:lvl>
+    <w:lvl w:ilvl="2">
+      <w:start w:val="1"/>
+      <w:numFmt w:val="bullet"/>
+      <w:lvlText w:val="■"/>
+      <w:lvlJc w:val="left"/>
+      <w:pPr>
+        <w:ind w:left="2160" w:hanging="360"/>
+      </w:pPr>
+      <w:rPr>
+        <w:u w:val="none"/>
+      </w:rPr>
+    </w:lvl>
+    <w:lvl w:ilvl="3">
+      <w:start w:val="1"/>
+      <w:numFmt w:val="bullet"/>
+      <w:lvlText w:val="●"/>
+      <w:lvlJc w:val="left"/>
+      <w:pPr>
+        <w:ind w:left="2880" w:hanging="360"/>
+      </w:pPr>
+      <w:rPr>
+        <w:u w:val="none"/>
+      </w:rPr>
+    </w:lvl>
+    <w:lvl w:ilvl="4">
+      <w:start w:val="1"/>
+      <w:numFmt w:val="bullet"/>
+      <w:lvlText w:val="○"/>
+      <w:lvlJc w:val="left"/>
+      <w:pPr>
+        <w:ind w:left="3600" w:hanging="360"/>
+      </w:pPr>
+      <w:rPr>
+        <w:u w:val="none"/>
+      </w:rPr>
+    </w:lvl>
+    <w:lvl w:ilvl="5">
+      <w:start w:val="1"/>
+      <w:numFmt w:val="bullet"/>
+      <w:lvlText w:val="■"/>
+      <w:lvlJc w:val="left"/>
+      <w:pPr>
+        <w:ind w:left="4320" w:hanging="360"/>
+      </w:pPr>
+      <w:rPr>
+        <w:u w:val="none"/>
+      </w:rPr>
+    </w:lvl>
+    <w:lvl w:ilvl="6">
+      <w:start w:val="1"/>
+      <w:numFmt w:val="bullet"/>
+      <w:lvlText w:val="●"/>
+      <w:lvlJc w:val="left"/>
+      <w:pPr>
+        <w:ind w:left="5040" w:hanging="360"/>
+      </w:pPr>
+      <w:rPr>
+        <w:u w:val="none"/>
+      </w:rPr>
+    </w:lvl>
+    <w:lvl w:ilvl="7">
+      <w:start w:val="1"/>
+      <w:numFmt w:val="bullet"/>
+      <w:lvlText w:val="○"/>
+      <w:lvlJc w:val="left"/>
+      <w:pPr>
+        <w:ind w:left="5760" w:hanging="360"/>
+      </w:pPr>
+      <w:rPr>
+        <w:u w:val="none"/>
+      </w:rPr>
+    </w:lvl>
+    <w:lvl w:ilvl="8">
+      <w:start w:val="1"/>
+      <w:numFmt w:val="bullet"/>
+      <w:lvlText w:val="■"/>
+      <w:lvlJc w:val="left"/>
+      <w:pPr>
+        <w:ind w:left="6480" w:hanging="360"/>
+      </w:pPr>
+      <w:rPr>
+        <w:u w:val="none"/>
+      </w:rPr>
+    </w:lvl>
+  </w:abstractNum>
+  <w:abstractNum w:abstractNumId="8" w15:restartNumberingAfterBreak="0">
     <w:nsid w:val="1BB2266C"/>
     <w:multiLevelType w:val="multilevel"/>
     <w:tmpl w:val="92266A02"/>
@@ -2624,7 +2967,7 @@
       </w:rPr>
     </w:lvl>
   </w:abstractNum>
-  <w:abstractNum w:abstractNumId="3" w15:restartNumberingAfterBreak="0">
+  <w:abstractNum w:abstractNumId="9" w15:restartNumberingAfterBreak="0">
     <w:nsid w:val="3A161286"/>
     <w:multiLevelType w:val="multilevel"/>
     <w:tmpl w:val="BC84B784"/>
@@ -2742,7 +3085,7 @@
       </w:rPr>
     </w:lvl>
   </w:abstractNum>
-  <w:abstractNum w:abstractNumId="4" w15:restartNumberingAfterBreak="0">
+  <w:abstractNum w:abstractNumId="10" w15:restartNumberingAfterBreak="0">
     <w:nsid w:val="5AB053BC"/>
     <w:multiLevelType w:val="multilevel"/>
     <w:tmpl w:val="543A89F6"/>
@@ -2859,7 +3202,7 @@
       </w:rPr>
     </w:lvl>
   </w:abstractNum>
-  <w:abstractNum w:abstractNumId="5" w15:restartNumberingAfterBreak="0">
+  <w:abstractNum w:abstractNumId="11" w15:restartNumberingAfterBreak="0">
     <w:nsid w:val="5E2A2A23"/>
     <w:multiLevelType w:val="multilevel"/>
     <w:tmpl w:val="72824846"/>
@@ -2977,7 +3320,120 @@
       </w:rPr>
     </w:lvl>
   </w:abstractNum>
-  <w:abstractNum w:abstractNumId="6" w15:restartNumberingAfterBreak="0">
+  <w:abstractNum w:abstractNumId="12" w15:restartNumberingAfterBreak="0">
+    <w:nsid w:val="642A6979"/>
+    <w:multiLevelType w:val="multilevel"/>
+    <w:tmpl w:val="13203892"/>
+    <w:lvl w:ilvl="0">
+      <w:start w:val="1"/>
+      <w:numFmt w:val="bullet"/>
+      <w:lvlText w:val="●"/>
+      <w:lvlJc w:val="left"/>
+      <w:pPr>
+        <w:ind w:left="720" w:hanging="360"/>
+      </w:pPr>
+      <w:rPr>
+        <w:u w:val="none"/>
+      </w:rPr>
+    </w:lvl>
+    <w:lvl w:ilvl="1">
+      <w:start w:val="1"/>
+      <w:numFmt w:val="bullet"/>
+      <w:lvlText w:val="○"/>
+      <w:lvlJc w:val="left"/>
+      <w:pPr>
+        <w:ind w:left="1440" w:hanging="360"/>
+      </w:pPr>
+      <w:rPr>
+        <w:u w:val="none"/>
+      </w:rPr>
+    </w:lvl>
+    <w:lvl w:ilvl="2">
+      <w:start w:val="1"/>
+      <w:numFmt w:val="bullet"/>
+      <w:lvlText w:val="■"/>
+      <w:lvlJc w:val="left"/>
+      <w:pPr>
+        <w:ind w:left="2160" w:hanging="360"/>
+      </w:pPr>
+      <w:rPr>
+        <w:u w:val="none"/>
+      </w:rPr>
+    </w:lvl>
+    <w:lvl w:ilvl="3">
+      <w:start w:val="1"/>
+      <w:numFmt w:val="bullet"/>
+      <w:lvlText w:val="●"/>
+      <w:lvlJc w:val="left"/>
+      <w:pPr>
+        <w:ind w:left="2880" w:hanging="360"/>
+      </w:pPr>
+      <w:rPr>
+        <w:u w:val="none"/>
+      </w:rPr>
+    </w:lvl>
+    <w:lvl w:ilvl="4">
+      <w:start w:val="1"/>
+      <w:numFmt w:val="bullet"/>
+      <w:lvlText w:val="○"/>
+      <w:lvlJc w:val="left"/>
+      <w:pPr>
+        <w:ind w:left="3600" w:hanging="360"/>
+      </w:pPr>
+      <w:rPr>
+        <w:u w:val="none"/>
+      </w:rPr>
+    </w:lvl>
+    <w:lvl w:ilvl="5">
+      <w:start w:val="1"/>
+      <w:numFmt w:val="bullet"/>
+      <w:lvlText w:val="■"/>
+      <w:lvlJc w:val="left"/>
+      <w:pPr>
+        <w:ind w:left="4320" w:hanging="360"/>
+      </w:pPr>
+      <w:rPr>
+        <w:u w:val="none"/>
+      </w:rPr>
+    </w:lvl>
+    <w:lvl w:ilvl="6">
+      <w:start w:val="1"/>
+      <w:numFmt w:val="bullet"/>
+      <w:lvlText w:val="●"/>
+      <w:lvlJc w:val="left"/>
+      <w:pPr>
+        <w:ind w:left="5040" w:hanging="360"/>
+      </w:pPr>
+      <w:rPr>
+        <w:u w:val="none"/>
+      </w:rPr>
+    </w:lvl>
+    <w:lvl w:ilvl="7">
+      <w:start w:val="1"/>
+      <w:numFmt w:val="bullet"/>
+      <w:lvlText w:val="○"/>
+      <w:lvlJc w:val="left"/>
+      <w:pPr>
+        <w:ind w:left="5760" w:hanging="360"/>
+      </w:pPr>
+      <w:rPr>
+        <w:u w:val="none"/>
+      </w:rPr>
+    </w:lvl>
+    <w:lvl w:ilvl="8">
+      <w:start w:val="1"/>
+      <w:numFmt w:val="bullet"/>
+      <w:lvlText w:val="■"/>
+      <w:lvlJc w:val="left"/>
+      <w:pPr>
+        <w:ind w:left="6480" w:hanging="360"/>
+      </w:pPr>
+      <w:rPr>
+        <w:u w:val="none"/>
+      </w:rPr>
+    </w:lvl>
+  </w:abstractNum>
+  <w:abstractNum w:abstractNumId="13" w15:restartNumberingAfterBreak="0">
     <w:nsid w:val="72FB54AF"/>
     <w:multiLevelType w:val="multilevel"/>
     <w:tmpl w:val="14880D64"/>
@@ -3095,25 +3551,46 @@
     </w:lvl>
   </w:abstractNum>
   <w:num w:numId="1" w16cid:durableId="297807642">
-    <w:abstractNumId w:val="3"/>
+    <w:abstractNumId w:val="9"/>
   </w:num>
   <w:num w:numId="2" w16cid:durableId="1439763518">
+    <w:abstractNumId w:val="11"/>
+  </w:num>
+  <w:num w:numId="3" w16cid:durableId="531697616">
+    <w:abstractNumId w:val="4"/>
+  </w:num>
+  <w:num w:numId="4" w16cid:durableId="1000427996">
+    <w:abstractNumId w:val="13"/>
+  </w:num>
+  <w:num w:numId="5" w16cid:durableId="182787247">
+    <w:abstractNumId w:val="6"/>
+  </w:num>
+  <w:num w:numId="6" w16cid:durableId="968517354">
+    <w:abstractNumId w:val="8"/>
+  </w:num>
+  <w:num w:numId="7" w16cid:durableId="785126654">
+    <w:abstractNumId w:val="10"/>
+  </w:num>
+  <w:num w:numId="8" w16cid:durableId="478032960">
+    <w:abstractNumId w:val="12"/>
+  </w:num>
+  <w:num w:numId="9" w16cid:durableId="941956971">
+    <w:abstractNumId w:val="0"/>
+  </w:num>
+  <w:num w:numId="10" w16cid:durableId="677125024">
+    <w:abstractNumId w:val="2"/>
+  </w:num>
+  <w:num w:numId="11" w16cid:durableId="91516773">
+    <w:abstractNumId w:val="1"/>
+  </w:num>
+  <w:num w:numId="12" w16cid:durableId="2044331386">
+    <w:abstractNumId w:val="7"/>
+  </w:num>
+  <w:num w:numId="13" w16cid:durableId="140510690">
     <w:abstractNumId w:val="5"/>
   </w:num>
-  <w:num w:numId="3" w16cid:durableId="531697616">
-    <w:abstractNumId w:val="0"/>
-  </w:num>
-  <w:num w:numId="4" w16cid:durableId="1000427996">
-    <w:abstractNumId w:val="6"/>
-  </w:num>
-  <w:num w:numId="5" w16cid:durableId="182787247">
-    <w:abstractNumId w:val="1"/>
-  </w:num>
-  <w:num w:numId="6" w16cid:durableId="968517354">
-    <w:abstractNumId w:val="2"/>
-  </w:num>
-  <w:num w:numId="7" w16cid:durableId="785126654">
-    <w:abstractNumId w:val="4"/>
+  <w:num w:numId="14" w16cid:durableId="1090392928">
+    <w:abstractNumId w:val="3"/>
   </w:num>
 </w:numbering>
 </file>
@@ -3543,10 +4020,15 @@
     <w:uiPriority w:val="9"/>
     <w:unhideWhenUsed/>
     <w:qFormat/>
-    <w:rsid w:val="003D52DF"/>
+    <w:rsid w:val="00C23CE1"/>
     <w:pPr>
+      <w:spacing w:after="120"/>
       <w:outlineLvl w:val="1"/>
     </w:pPr>
+    <w:rPr>
+      <w:b/>
+      <w:sz w:val="28"/>
+    </w:rPr>
   </w:style>
   <w:style w:type="paragraph" w:styleId="Heading3">
     <w:name w:val="heading 3"/>
@@ -3628,6 +4110,7 @@
   <w:style w:type="character" w:default="1" w:styleId="DefaultParagraphFont">
     <w:name w:val="Default Paragraph Font"/>
     <w:uiPriority w:val="1"/>
+    <w:semiHidden/>
     <w:unhideWhenUsed/>
   </w:style>
   <w:style w:type="table" w:default="1" w:styleId="TableNormal">
@@ -3808,12 +4291,8 @@
     <w:link w:val="StealthH2Char"/>
     <w:qFormat/>
     <w:rsid w:val="003D52DF"/>
-    <w:pPr>
-      <w:spacing w:after="120"/>
-    </w:pPr>
     <w:rPr>
-      <w:b/>
-      <w:sz w:val="28"/>
+      <w:b w:val="0"/>
     </w:rPr>
   </w:style>
   <w:style w:type="character" w:customStyle="1" w:styleId="Heading2Char">
@@ -3821,7 +4300,11 @@
     <w:basedOn w:val="DefaultParagraphFont"/>
     <w:link w:val="Heading2"/>
     <w:uiPriority w:val="9"/>
-    <w:rsid w:val="003D52DF"/>
+    <w:rsid w:val="00C23CE1"/>
+    <w:rPr>
+      <w:b/>
+      <w:sz w:val="28"/>
+    </w:rPr>
   </w:style>
   <w:style w:type="character" w:customStyle="1" w:styleId="StealthH2Char">
     <w:name w:val="Stealth H2 Char"/>
@@ -3829,7 +4312,7 @@
     <w:link w:val="StealthH2"/>
     <w:rsid w:val="003D52DF"/>
     <w:rPr>
-      <w:b/>
+      <w:b w:val="0"/>
       <w:sz w:val="28"/>
     </w:rPr>
   </w:style>

</xml_diff>

<commit_message>
update for download screen and oversheet survey
</commit_message>
<xml_diff>
--- a/docassemble/MLHMotionRegardingChildSupport/data/templates/Instructions_-_Motion.docx
+++ b/docassemble/MLHMotionRegardingChildSupport/data/templates/Instructions_-_Motion.docx
@@ -4,16 +4,121 @@
   <w:body>
     <w:p>
       <w:r>
-        <w:t>{{p include_docx_template('docassemble.mlhframework:data/templates/</w:t>
-      </w:r>
-      <w:r>
-        <w:t>cover_sheet_2.0.docx</w:t>
-      </w:r>
-      <w:r>
-        <w:t>') }}</w:t>
-      </w:r>
-    </w:p>
-    <w:p>
+        <w:t>{{p include_docx_template('</w:t>
+      </w:r>
+      <w:proofErr w:type="gramStart"/>
+      <w:r>
+        <w:t>docassemble.mlhframework</w:t>
+      </w:r>
+      <w:proofErr w:type="gramEnd"/>
+      <w:r>
+        <w:t>:data/templates/cover_sheet_2.0.docx') }}</w:t>
+      </w:r>
+    </w:p>
+    <w:p/>
+    <w:p>
+      <w:pPr>
+        <w:jc w:val="center"/>
+      </w:pPr>
+      <w:r>
+        <w:drawing>
+          <wp:inline distT="0" distB="0" distL="0" distR="0" wp14:anchorId="2FDE98BE" wp14:editId="744028C1">
+            <wp:extent cx="1033272" cy="1033272"/>
+            <wp:effectExtent l="0" t="0" r="0" b="0"/>
+            <wp:docPr id="641192483" name="Picture 2" descr="A qr code with black squares&#10;&#10;Description automatically generated"/>
+            <wp:cNvGraphicFramePr>
+              <a:graphicFrameLocks xmlns:a="http://schemas.openxmlformats.org/drawingml/2006/main" noChangeAspect="1"/>
+            </wp:cNvGraphicFramePr>
+            <a:graphic xmlns:a="http://schemas.openxmlformats.org/drawingml/2006/main">
+              <a:graphicData uri="http://schemas.openxmlformats.org/drawingml/2006/picture">
+                <pic:pic xmlns:pic="http://schemas.openxmlformats.org/drawingml/2006/picture">
+                  <pic:nvPicPr>
+                    <pic:cNvPr id="641192483" name="Picture 2" descr="A qr code with black squares&#10;&#10;Description automatically generated"/>
+                    <pic:cNvPicPr>
+                      <a:picLocks noChangeAspect="1" noChangeArrowheads="1"/>
+                    </pic:cNvPicPr>
+                  </pic:nvPicPr>
+                  <pic:blipFill>
+                    <a:blip r:embed="rId7" cstate="print">
+                      <a:extLst>
+                        <a:ext uri="{28A0092B-C50C-407E-A947-70E740481C1C}">
+                          <a14:useLocalDpi xmlns:a14="http://schemas.microsoft.com/office/drawing/2010/main" val="0"/>
+                        </a:ext>
+                      </a:extLst>
+                    </a:blip>
+                    <a:srcRect/>
+                    <a:stretch>
+                      <a:fillRect/>
+                    </a:stretch>
+                  </pic:blipFill>
+                  <pic:spPr bwMode="auto">
+                    <a:xfrm flipV="1">
+                      <a:off x="0" y="0"/>
+                      <a:ext cx="1033272" cy="1033272"/>
+                    </a:xfrm>
+                    <a:prstGeom prst="rect">
+                      <a:avLst/>
+                    </a:prstGeom>
+                    <a:noFill/>
+                    <a:ln>
+                      <a:noFill/>
+                    </a:ln>
+                  </pic:spPr>
+                </pic:pic>
+              </a:graphicData>
+            </a:graphic>
+          </wp:inline>
+        </w:drawing>
+      </w:r>
+    </w:p>
+    <w:p>
+      <w:pPr>
+        <w:jc w:val="center"/>
+      </w:pPr>
+    </w:p>
+    <w:p>
+      <w:pPr>
+        <w:jc w:val="center"/>
+      </w:pPr>
+    </w:p>
+    <w:p>
+      <w:pPr>
+        <w:rPr>
+          <w:rStyle w:val="Hyperlink"/>
+        </w:rPr>
+      </w:pPr>
+      <w:proofErr w:type="gramStart"/>
+      <w:r>
+        <w:rPr>
+          <w:rFonts w:cs="Times New Roman"/>
+          <w:szCs w:val="28"/>
+        </w:rPr>
+        <w:t>{{</w:t>
+      </w:r>
+      <w:r>
+        <w:rPr>
+          <w:rFonts w:cs="Times New Roman"/>
+          <w:noProof/>
+          <w:szCs w:val="28"/>
+        </w:rPr>
+        <w:t xml:space="preserve"> cover</w:t>
+      </w:r>
+      <w:proofErr w:type="gramEnd"/>
+      <w:r>
+        <w:rPr>
+          <w:rFonts w:cs="Times New Roman"/>
+          <w:noProof/>
+          <w:szCs w:val="28"/>
+        </w:rPr>
+        <w:t xml:space="preserve">_sheet_thanks </w:t>
+      </w:r>
+      <w:r>
+        <w:rPr>
+          <w:rFonts w:cs="Times New Roman"/>
+          <w:szCs w:val="28"/>
+        </w:rPr>
+        <w:t>}}</w:t>
+      </w:r>
       <w:r>
         <w:br w:type="page"/>
       </w:r>
@@ -75,7 +180,7 @@
         </w:rPr>
         <w:t xml:space="preserve">Complete the </w:t>
       </w:r>
-      <w:hyperlink r:id="rId7">
+      <w:hyperlink r:id="rId8">
         <w:r>
           <w:rPr>
             <w:color w:val="1155CC"/>
@@ -106,7 +211,23 @@
           <w:color w:val="222222"/>
           <w:highlight w:val="white"/>
         </w:rPr>
-        <w:t xml:space="preserve">Some of the other steps may have slightly different information depending on how you will file with the court. Each court decides how it will accept documents for filing. Contact your court to find out which methods are available. Depending on your court, you may be able to file by: </w:t>
+        <w:t xml:space="preserve">Some of the other steps may have slightly different information depending on how you </w:t>
+      </w:r>
+      <w:proofErr w:type="gramStart"/>
+      <w:r>
+        <w:rPr>
+          <w:color w:val="222222"/>
+          <w:highlight w:val="white"/>
+        </w:rPr>
+        <w:t>will file</w:t>
+      </w:r>
+      <w:proofErr w:type="gramEnd"/>
+      <w:r>
+        <w:rPr>
+          <w:color w:val="222222"/>
+          <w:highlight w:val="white"/>
+        </w:rPr>
+        <w:t xml:space="preserve"> with the court. Each court decides how it will accept documents for filing. Contact your court to find out which methods are available. Depending on your court, you may be able to file by: </w:t>
       </w:r>
     </w:p>
     <w:p>
@@ -209,7 +330,7 @@
         </w:rPr>
         <w:t xml:space="preserve">You can find contact information for your court on the </w:t>
       </w:r>
-      <w:hyperlink r:id="rId8">
+      <w:hyperlink r:id="rId9">
         <w:r>
           <w:rPr>
             <w:color w:val="1155CC"/>
@@ -235,7 +356,7 @@
           <w:highlight w:val="white"/>
         </w:rPr>
       </w:pPr>
-      <w:hyperlink r:id="rId9">
+      <w:hyperlink r:id="rId10">
         <w:proofErr w:type="spellStart"/>
         <w:r>
           <w:rPr>
@@ -252,9 +373,25 @@
           <w:color w:val="222222"/>
           <w:highlight w:val="white"/>
         </w:rPr>
-        <w:t xml:space="preserve"> is only available for some courts. Even in courts where it is available, you can only use it for some case types. The State Court Administrative Office keeps a </w:t>
-      </w:r>
-      <w:hyperlink r:id="rId10">
+        <w:t xml:space="preserve"> is only available for </w:t>
+      </w:r>
+      <w:proofErr w:type="gramStart"/>
+      <w:r>
+        <w:rPr>
+          <w:color w:val="222222"/>
+          <w:highlight w:val="white"/>
+        </w:rPr>
+        <w:t>some courts</w:t>
+      </w:r>
+      <w:proofErr w:type="gramEnd"/>
+      <w:r>
+        <w:rPr>
+          <w:color w:val="222222"/>
+          <w:highlight w:val="white"/>
+        </w:rPr>
+        <w:t xml:space="preserve">. Even in courts where it is available, you can only use it for some case types. The State Court Administrative Office keeps a </w:t>
+      </w:r>
+      <w:hyperlink r:id="rId11">
         <w:r>
           <w:rPr>
             <w:color w:val="1155CC"/>
@@ -271,7 +408,7 @@
         </w:rPr>
         <w:t xml:space="preserve">. To learn more, read </w:t>
       </w:r>
-      <w:hyperlink r:id="rId11">
+      <w:hyperlink r:id="rId12">
         <w:r>
           <w:rPr>
             <w:color w:val="1155CC"/>
@@ -320,7 +457,39 @@
           <w:color w:val="222222"/>
           <w:highlight w:val="white"/>
         </w:rPr>
-        <w:t xml:space="preserve">, you can either call the court before filing to get a hearing date, or wait until you are at the court. If you call ahead of time to get a hearing date, fill out the Notice of Hearing section on your Motion Regarding Support with the information you get about the hearing date, location of hearing, and name of the judge or referee who will hear the motion. If you wait until you are at the court to get a hearing date, remember to fill out the Notice of Hearing on all copies of your motion. </w:t>
+        <w:t xml:space="preserve">, you can either call the court before filing to get a hearing </w:t>
+      </w:r>
+      <w:proofErr w:type="gramStart"/>
+      <w:r>
+        <w:rPr>
+          <w:color w:val="222222"/>
+          <w:highlight w:val="white"/>
+        </w:rPr>
+        <w:t>date, or</w:t>
+      </w:r>
+      <w:proofErr w:type="gramEnd"/>
+      <w:r>
+        <w:rPr>
+          <w:color w:val="222222"/>
+          <w:highlight w:val="white"/>
+        </w:rPr>
+        <w:t xml:space="preserve"> wait until you are at the court. If you call ahead of time to get a hearing date, fill out the Notice of Hearing section on your Motion Regarding Support with the information you get about the hearing date, location of </w:t>
+      </w:r>
+      <w:proofErr w:type="gramStart"/>
+      <w:r>
+        <w:rPr>
+          <w:color w:val="222222"/>
+          <w:highlight w:val="white"/>
+        </w:rPr>
+        <w:t>hearing</w:t>
+      </w:r>
+      <w:proofErr w:type="gramEnd"/>
+      <w:r>
+        <w:rPr>
+          <w:color w:val="222222"/>
+          <w:highlight w:val="white"/>
+        </w:rPr>
+        <w:t xml:space="preserve">, and name of the judge or referee who will hear the motion. If you wait until you are at the court to get a hearing date, remember to fill out the Notice of Hearing on all copies of your motion. </w:t>
       </w:r>
     </w:p>
     <w:p>
@@ -360,7 +529,23 @@
           <w:color w:val="222222"/>
           <w:highlight w:val="white"/>
         </w:rPr>
-        <w:t>, e-mail, or mail), call the court clerk's office and ask how they would like the Notice of Hearing section of your motion to be completed. They may give you a hearing date or choice of dates, or they may ask you to leave it blank for the court to assign a date later. If they give you a hearing date, fill out the Notice of Hearing section on your Motion Regarding Support with the information you get about the hearing date, location of hearing, and name of the judge or referee who will hear the motion.</w:t>
+        <w:t xml:space="preserve">, e-mail, or mail), call the court clerk's office and ask how they would like the Notice of Hearing section of your motion to be completed. They may give you a hearing date or choice of dates, or they may ask you to leave it blank for the court to assign a date later. If they give you a hearing date, fill out the Notice of Hearing section on your Motion Regarding Support with the information you get about the hearing date, location of </w:t>
+      </w:r>
+      <w:proofErr w:type="gramStart"/>
+      <w:r>
+        <w:rPr>
+          <w:color w:val="222222"/>
+          <w:highlight w:val="white"/>
+        </w:rPr>
+        <w:t>hearing</w:t>
+      </w:r>
+      <w:proofErr w:type="gramEnd"/>
+      <w:r>
+        <w:rPr>
+          <w:color w:val="222222"/>
+          <w:highlight w:val="white"/>
+        </w:rPr>
+        <w:t>, and name of the judge or referee who will hear the motion.</w:t>
       </w:r>
     </w:p>
     <w:p>
@@ -402,9 +587,10 @@
           <w:color w:val="222222"/>
           <w:highlight w:val="white"/>
         </w:rPr>
+        <w:lastRenderedPageBreak/>
         <w:t xml:space="preserve">If your fees have already been waived in your family case and there is no final judgment or order in your case yet, you don't have to file another Fee Waiver Request. If there is already a final order (not a temporary order) in your case, you will need a new Fee Waiver Request. You can use the </w:t>
       </w:r>
-      <w:hyperlink r:id="rId12">
+      <w:hyperlink r:id="rId13">
         <w:r>
           <w:rPr>
             <w:color w:val="1155CC"/>
@@ -435,7 +621,6 @@
           <w:color w:val="222222"/>
           <w:highlight w:val="white"/>
         </w:rPr>
-        <w:lastRenderedPageBreak/>
         <w:t>The clerk of the court must automatically approve your fee waiver if any of these are true:</w:t>
       </w:r>
     </w:p>
@@ -455,8 +640,17 @@
           <w:color w:val="222222"/>
           <w:highlight w:val="white"/>
         </w:rPr>
-        <w:t>You receive public assistance based on having low income (examples: FAP, SNAP, Healthy Michigan, CHIP, ESO, FIP, TANF, WIC, SSI);</w:t>
-      </w:r>
+        <w:t>You receive public assistance based on having low income (examples: FAP, SNAP, Healthy Michigan, CHIP, ESO, FIP, TANF, WIC, SSI</w:t>
+      </w:r>
+      <w:proofErr w:type="gramStart"/>
+      <w:r>
+        <w:rPr>
+          <w:color w:val="222222"/>
+          <w:highlight w:val="white"/>
+        </w:rPr>
+        <w:t>);</w:t>
+      </w:r>
+      <w:proofErr w:type="gramEnd"/>
     </w:p>
     <w:p>
       <w:pPr>
@@ -493,7 +687,23 @@
           <w:color w:val="222222"/>
           <w:highlight w:val="white"/>
         </w:rPr>
-        <w:t>You are represented by a law school clinic based on having low income.</w:t>
+        <w:t xml:space="preserve">You are represented by a law school clinic based on having </w:t>
+      </w:r>
+      <w:proofErr w:type="gramStart"/>
+      <w:r>
+        <w:rPr>
+          <w:color w:val="222222"/>
+          <w:highlight w:val="white"/>
+        </w:rPr>
+        <w:t>low</w:t>
+      </w:r>
+      <w:proofErr w:type="gramEnd"/>
+      <w:r>
+        <w:rPr>
+          <w:color w:val="222222"/>
+          <w:highlight w:val="white"/>
+        </w:rPr>
+        <w:t xml:space="preserve"> income.</w:t>
       </w:r>
     </w:p>
     <w:p>
@@ -527,7 +737,7 @@
         </w:rPr>
         <w:t xml:space="preserve">To learn more, read </w:t>
       </w:r>
-      <w:hyperlink r:id="rId13">
+      <w:hyperlink r:id="rId14">
         <w:r>
           <w:rPr>
             <w:color w:val="1155CC"/>
@@ -568,7 +778,23 @@
           <w:color w:val="222222"/>
           <w:highlight w:val="white"/>
         </w:rPr>
-        <w:t>You must sign and date the Motion Regarding Support form. If you chose to sign electronically, this is already done. The electronic signature will look like this: /s/ Your Name.</w:t>
+        <w:t xml:space="preserve">You must sign and date the Motion Regarding Support form. If you </w:t>
+      </w:r>
+      <w:proofErr w:type="gramStart"/>
+      <w:r>
+        <w:rPr>
+          <w:color w:val="222222"/>
+          <w:highlight w:val="white"/>
+        </w:rPr>
+        <w:t>chose</w:t>
+      </w:r>
+      <w:proofErr w:type="gramEnd"/>
+      <w:r>
+        <w:rPr>
+          <w:color w:val="222222"/>
+          <w:highlight w:val="white"/>
+        </w:rPr>
+        <w:t xml:space="preserve"> to sign electronically, this is already done. The electronic signature will look like this: /s/ Your Name.</w:t>
       </w:r>
     </w:p>
     <w:p>
@@ -786,9 +1012,10 @@
           <w:color w:val="222222"/>
           <w:highlight w:val="white"/>
         </w:rPr>
+        <w:lastRenderedPageBreak/>
         <w:t xml:space="preserve">File your Motion Regarding Support with the court. If you are filing in person or need contact information for the court, click on </w:t>
       </w:r>
-      <w:hyperlink r:id="rId14">
+      <w:hyperlink r:id="rId15">
         <w:r>
           <w:rPr>
             <w:color w:val="1155CC"/>
@@ -835,7 +1062,23 @@
           <w:color w:val="222222"/>
           <w:highlight w:val="white"/>
         </w:rPr>
-        <w:t xml:space="preserve">If you are filing in person at the court clerk's office and you did not already get a hearing date for your motion, remember to ask the clerk for a hearing date. Then fill out the Notice of Hearing section of your motion on the original and all copies. Give the clerk all the copies of your papers. The clerk will return the copies the court doesn’t need. </w:t>
+        <w:t xml:space="preserve">If you are filing in person at the court clerk's office and you </w:t>
+      </w:r>
+      <w:proofErr w:type="gramStart"/>
+      <w:r>
+        <w:rPr>
+          <w:color w:val="222222"/>
+          <w:highlight w:val="white"/>
+        </w:rPr>
+        <w:t>did</w:t>
+      </w:r>
+      <w:proofErr w:type="gramEnd"/>
+      <w:r>
+        <w:rPr>
+          <w:color w:val="222222"/>
+          <w:highlight w:val="white"/>
+        </w:rPr>
+        <w:t xml:space="preserve"> not already get a hearing date for your motion, remember to ask the clerk for a hearing date. Then fill out the Notice of Hearing section of your motion on the original and all copies. Give the clerk all the copies of your papers. The clerk will return the copies the court doesn’t need. </w:t>
       </w:r>
     </w:p>
     <w:p>
@@ -845,8 +1088,15 @@
       <w:bookmarkStart w:id="7" w:name="_heading=h.v3m1nixdo0pz" w:colFirst="0" w:colLast="0"/>
       <w:bookmarkEnd w:id="7"/>
       <w:r>
-        <w:lastRenderedPageBreak/>
-        <w:t>Step 7: Serve the papers on the other party</w:t>
+        <w:t xml:space="preserve">Step 7: Serve the papers </w:t>
+      </w:r>
+      <w:proofErr w:type="gramStart"/>
+      <w:r>
+        <w:t>on</w:t>
+      </w:r>
+      <w:proofErr w:type="gramEnd"/>
+      <w:r>
+        <w:t xml:space="preserve"> the other party</w:t>
       </w:r>
     </w:p>
     <w:p>
@@ -950,7 +1200,23 @@
           <w:color w:val="222222"/>
           <w:highlight w:val="white"/>
         </w:rPr>
-        <w:t xml:space="preserve"> to file documents electronically, your documents will be served electronically as long as the other party is also using </w:t>
+        <w:t xml:space="preserve"> to file documents electronically, your documents will be served electronically </w:t>
+      </w:r>
+      <w:proofErr w:type="gramStart"/>
+      <w:r>
+        <w:rPr>
+          <w:color w:val="222222"/>
+          <w:highlight w:val="white"/>
+        </w:rPr>
+        <w:t>as long as</w:t>
+      </w:r>
+      <w:proofErr w:type="gramEnd"/>
+      <w:r>
+        <w:rPr>
+          <w:color w:val="222222"/>
+          <w:highlight w:val="white"/>
+        </w:rPr>
+        <w:t xml:space="preserve"> the other party is also using </w:t>
       </w:r>
       <w:proofErr w:type="spellStart"/>
       <w:r>
@@ -993,7 +1259,7 @@
           <w:highlight w:val="white"/>
         </w:rPr>
       </w:pPr>
-      <w:hyperlink r:id="rId15">
+      <w:hyperlink r:id="rId16">
         <w:proofErr w:type="spellStart"/>
         <w:r>
           <w:rPr>
@@ -1010,9 +1276,25 @@
           <w:color w:val="222222"/>
           <w:highlight w:val="white"/>
         </w:rPr>
-        <w:t xml:space="preserve"> is only available for some courts. Even in courts where it is available, you can only use it for some case types. The State Court Administrative Office keeps a </w:t>
-      </w:r>
-      <w:hyperlink r:id="rId16">
+        <w:t xml:space="preserve"> is only available for </w:t>
+      </w:r>
+      <w:proofErr w:type="gramStart"/>
+      <w:r>
+        <w:rPr>
+          <w:color w:val="222222"/>
+          <w:highlight w:val="white"/>
+        </w:rPr>
+        <w:t>some courts</w:t>
+      </w:r>
+      <w:proofErr w:type="gramEnd"/>
+      <w:r>
+        <w:rPr>
+          <w:color w:val="222222"/>
+          <w:highlight w:val="white"/>
+        </w:rPr>
+        <w:t xml:space="preserve">. Even in courts where it is available, you can only use it for some case types. The State Court Administrative Office keeps a </w:t>
+      </w:r>
+      <w:hyperlink r:id="rId17">
         <w:r>
           <w:rPr>
             <w:color w:val="1155CC"/>
@@ -1027,8 +1309,17 @@
           <w:color w:val="222222"/>
           <w:highlight w:val="white"/>
         </w:rPr>
-        <w:t>. To learn more, read What Is E-Filing?.</w:t>
-      </w:r>
+        <w:t>. To learn more, read What Is E-</w:t>
+      </w:r>
+      <w:proofErr w:type="gramStart"/>
+      <w:r>
+        <w:rPr>
+          <w:color w:val="222222"/>
+          <w:highlight w:val="white"/>
+        </w:rPr>
+        <w:t>Filing?.</w:t>
+      </w:r>
+      <w:proofErr w:type="gramEnd"/>
     </w:p>
     <w:p>
       <w:pPr>
@@ -1122,8 +1413,17 @@
           <w:color w:val="222222"/>
           <w:highlight w:val="white"/>
         </w:rPr>
-        <w:t>All documents must be in PDF format;</w:t>
-      </w:r>
+        <w:t xml:space="preserve">All documents must be in PDF </w:t>
+      </w:r>
+      <w:proofErr w:type="gramStart"/>
+      <w:r>
+        <w:rPr>
+          <w:color w:val="222222"/>
+          <w:highlight w:val="white"/>
+        </w:rPr>
+        <w:t>format;</w:t>
+      </w:r>
+      <w:proofErr w:type="gramEnd"/>
     </w:p>
     <w:p>
       <w:pPr>
@@ -1139,8 +1439,17 @@
           <w:color w:val="222222"/>
           <w:highlight w:val="white"/>
         </w:rPr>
-        <w:t>The e-mail subject line must include the name of the court, case name, case number, and the title of each document being sent;</w:t>
-      </w:r>
+        <w:t xml:space="preserve">The e-mail subject line must include the name of the court, case name, case number, and the title of each document being </w:t>
+      </w:r>
+      <w:proofErr w:type="gramStart"/>
+      <w:r>
+        <w:rPr>
+          <w:color w:val="222222"/>
+          <w:highlight w:val="white"/>
+        </w:rPr>
+        <w:t>sent;</w:t>
+      </w:r>
+      <w:proofErr w:type="gramEnd"/>
     </w:p>
     <w:p>
       <w:pPr>
@@ -1156,8 +1465,18 @@
           <w:color w:val="222222"/>
           <w:highlight w:val="white"/>
         </w:rPr>
-        <w:t>If you e-mail a document at or before 11:59 p.m., it is considered served on that day. If you send the e-mail on a Saturday, Sunday, or legal holiday, it is considered served on the next business day;</w:t>
-      </w:r>
+        <w:lastRenderedPageBreak/>
+        <w:t xml:space="preserve">If you e-mail a document at or before 11:59 p.m., it is considered served on that day. If you send the e-mail on a Saturday, Sunday, or legal holiday, it is considered served on the next business </w:t>
+      </w:r>
+      <w:proofErr w:type="gramStart"/>
+      <w:r>
+        <w:rPr>
+          <w:color w:val="222222"/>
+          <w:highlight w:val="white"/>
+        </w:rPr>
+        <w:t>day;</w:t>
+      </w:r>
+      <w:proofErr w:type="gramEnd"/>
     </w:p>
     <w:p>
       <w:pPr>
@@ -1173,7 +1492,23 @@
           <w:color w:val="222222"/>
           <w:highlight w:val="white"/>
         </w:rPr>
-        <w:t>Do not delete any e-mails you send to the other party, especially e-mails that served court documents. You must keep a record of sent items until a judgment or final order is entered and all appeals have been completed.</w:t>
+        <w:t xml:space="preserve">Do not delete any e-mails you send to the other party, especially e-mails that served court documents. You must keep a record of </w:t>
+      </w:r>
+      <w:proofErr w:type="gramStart"/>
+      <w:r>
+        <w:rPr>
+          <w:color w:val="222222"/>
+          <w:highlight w:val="white"/>
+        </w:rPr>
+        <w:t>sent items</w:t>
+      </w:r>
+      <w:proofErr w:type="gramEnd"/>
+      <w:r>
+        <w:rPr>
+          <w:color w:val="222222"/>
+          <w:highlight w:val="white"/>
+        </w:rPr>
+        <w:t xml:space="preserve"> until a judgment or final order is entered and all appeals have been completed.</w:t>
       </w:r>
     </w:p>
     <w:p>
@@ -1233,7 +1568,23 @@
           <w:color w:val="222222"/>
           <w:highlight w:val="white"/>
         </w:rPr>
-        <w:t xml:space="preserve"> will create and file a Proof of Service for you instead.</w:t>
+        <w:t xml:space="preserve"> will create and file </w:t>
+      </w:r>
+      <w:proofErr w:type="gramStart"/>
+      <w:r>
+        <w:rPr>
+          <w:color w:val="222222"/>
+          <w:highlight w:val="white"/>
+        </w:rPr>
+        <w:t>a Proof</w:t>
+      </w:r>
+      <w:proofErr w:type="gramEnd"/>
+      <w:r>
+        <w:rPr>
+          <w:color w:val="222222"/>
+          <w:highlight w:val="white"/>
+        </w:rPr>
+        <w:t xml:space="preserve"> of Service for you instead.</w:t>
       </w:r>
     </w:p>
     <w:p>
@@ -1283,7 +1634,39 @@
           <w:color w:val="222222"/>
           <w:highlight w:val="white"/>
         </w:rPr>
-        <w:t>Complete the Certificate of Mailing on one copy of the Motion Regarding Support if you will be filing it electronically. If you will be filing in person or by mail, complete the Certificate of Mailing on all three remaining copies of your motion. File two copies, and keep one copy for your records.</w:t>
+        <w:t xml:space="preserve">Complete the Certificate of Mailing on one copy of the Motion Regarding Support if you will be filing it electronically. If you </w:t>
+      </w:r>
+      <w:proofErr w:type="gramStart"/>
+      <w:r>
+        <w:rPr>
+          <w:color w:val="222222"/>
+          <w:highlight w:val="white"/>
+        </w:rPr>
+        <w:t>will be</w:t>
+      </w:r>
+      <w:proofErr w:type="gramEnd"/>
+      <w:r>
+        <w:rPr>
+          <w:color w:val="222222"/>
+          <w:highlight w:val="white"/>
+        </w:rPr>
+        <w:t xml:space="preserve"> filing in person or by mail, complete the Certificate of Mailing on all three remaining copies of your motion. File two </w:t>
+      </w:r>
+      <w:proofErr w:type="gramStart"/>
+      <w:r>
+        <w:rPr>
+          <w:color w:val="222222"/>
+          <w:highlight w:val="white"/>
+        </w:rPr>
+        <w:t>copies, and</w:t>
+      </w:r>
+      <w:proofErr w:type="gramEnd"/>
+      <w:r>
+        <w:rPr>
+          <w:color w:val="222222"/>
+          <w:highlight w:val="white"/>
+        </w:rPr>
+        <w:t xml:space="preserve"> keep one copy for your records.</w:t>
       </w:r>
     </w:p>
     <w:p>
@@ -1300,8 +1683,23 @@
           <w:color w:val="222222"/>
           <w:highlight w:val="white"/>
         </w:rPr>
-        <w:lastRenderedPageBreak/>
-        <w:t>If you served the other party electronically, cross out the part of the Certificate of Mailing that says “by first-class mail addressed to the last-known addresses as defined in MCR 3.203” and write in how you served your documents. If it is by e-mail, include the e-mail address that you used. For example, you could write “I served this document by e-mail to emailaddress@email.com.”</w:t>
+        <w:t xml:space="preserve">If you served the other party electronically, cross out the part of the Certificate of Mailing that </w:t>
+      </w:r>
+      <w:proofErr w:type="gramStart"/>
+      <w:r>
+        <w:rPr>
+          <w:color w:val="222222"/>
+          <w:highlight w:val="white"/>
+        </w:rPr>
+        <w:t>says</w:t>
+      </w:r>
+      <w:proofErr w:type="gramEnd"/>
+      <w:r>
+        <w:rPr>
+          <w:color w:val="222222"/>
+          <w:highlight w:val="white"/>
+        </w:rPr>
+        <w:t xml:space="preserve"> “by first-class mail addressed to the last-known addresses as defined in MCR 3.203” and write in how you served your documents. If it is by e-mail, include the e-mail address that you used. For example, you could write “I served this document by e-mail to emailaddress@email.com.”</w:t>
       </w:r>
     </w:p>
     <w:p>
@@ -1338,7 +1736,7 @@
         </w:rPr>
         <w:t xml:space="preserve">If you were unable to use the </w:t>
       </w:r>
-      <w:hyperlink r:id="rId17">
+      <w:hyperlink r:id="rId18">
         <w:proofErr w:type="spellStart"/>
         <w:r>
           <w:rPr>
@@ -1399,7 +1797,15 @@
         <w:t xml:space="preserve"> Calculator</w:t>
       </w:r>
       <w:r>
-        <w:t xml:space="preserve">, then you got a Uniform Child Support Order (FOC 10). You will need to fill out this form and bring it to your hearing. On the results page you got from the </w:t>
+        <w:t xml:space="preserve">, then you </w:t>
+      </w:r>
+      <w:proofErr w:type="gramStart"/>
+      <w:r>
+        <w:t>got</w:t>
+      </w:r>
+      <w:proofErr w:type="gramEnd"/>
+      <w:r>
+        <w:t xml:space="preserve"> a Uniform Child Support Order (FOC 10). You will need to fill out this form and bring it to your hearing. On the results page you got from the </w:t>
       </w:r>
       <w:proofErr w:type="spellStart"/>
       <w:r>
@@ -1407,7 +1813,15 @@
       </w:r>
       <w:proofErr w:type="spellEnd"/>
       <w:r>
-        <w:t xml:space="preserve"> Calculator, you will see the child support numbers. Write down these numbers in the corresponding spaces on the Uniform Child Support Order. Also print the Results page from the Calculator. Make two extra copies of the completed FOC 10 and the Results page. You will take all the copies with you to the hearing. You will need to give one copy of each form to the other party and one copy of each form to the judge.</w:t>
+        <w:t xml:space="preserve"> Calculator, you will see the child support numbers. Write down these numbers in the corresponding spaces on the Uniform Child Support Order. Also print the Results page from the Calculator. Make two extra copies of the </w:t>
+      </w:r>
+      <w:proofErr w:type="gramStart"/>
+      <w:r>
+        <w:t>completed</w:t>
+      </w:r>
+      <w:proofErr w:type="gramEnd"/>
+      <w:r>
+        <w:t xml:space="preserve"> FOC 10 and the Results page. You will take all the copies with you to the hearing. You will need to give one copy of each form to the other party and one copy of each form to the judge.</w:t>
       </w:r>
     </w:p>
     <w:p>
@@ -1428,6 +1842,7 @@
           <w:b/>
           <w:bCs/>
         </w:rPr>
+        <w:lastRenderedPageBreak/>
         <w:t xml:space="preserve">If the child support amount you are asking for is different from the amount you calculated using the </w:t>
       </w:r>
       <w:proofErr w:type="spellStart"/>
@@ -1447,9 +1862,25 @@
         <w:t xml:space="preserve"> Calculator</w:t>
       </w:r>
       <w:r>
-        <w:t xml:space="preserve">, you got a Uniform Child Support Order (FOC 10) AND a Child Support Order Deviation Addendum (FOC 10d). You need to fill out both of these forms and bring them to your hearing. Fill out the FOC 10 with the numbers you are asking the judge to order. For detailed information on filling out the Deviation Addendum, read the article </w:t>
-      </w:r>
-      <w:hyperlink r:id="rId18">
+        <w:t xml:space="preserve">, you got a Uniform Child Support Order (FOC 10) AND a Child Support Order Deviation Addendum (FOC 10d). You need to fill out </w:t>
+      </w:r>
+      <w:proofErr w:type="gramStart"/>
+      <w:r>
+        <w:t>both of these</w:t>
+      </w:r>
+      <w:proofErr w:type="gramEnd"/>
+      <w:r>
+        <w:t xml:space="preserve"> forms and bring them to your hearing. Fill out </w:t>
+      </w:r>
+      <w:proofErr w:type="gramStart"/>
+      <w:r>
+        <w:t>the FOC</w:t>
+      </w:r>
+      <w:proofErr w:type="gramEnd"/>
+      <w:r>
+        <w:t xml:space="preserve"> 10 with the numbers you are asking the judge to order. For detailed information on filling out the Deviation Addendum, read the article </w:t>
+      </w:r>
+      <w:hyperlink r:id="rId19">
         <w:r>
           <w:rPr>
             <w:color w:val="1155CC"/>
@@ -1461,7 +1892,7 @@
       <w:r>
         <w:t xml:space="preserve"> or </w:t>
       </w:r>
-      <w:hyperlink r:id="rId19">
+      <w:hyperlink r:id="rId20">
         <w:r>
           <w:rPr>
             <w:color w:val="1155CC"/>
@@ -1486,7 +1917,15 @@
       <w:bookmarkStart w:id="11" w:name="_heading=h.akqhcu2p901f" w:colFirst="0" w:colLast="0"/>
       <w:bookmarkEnd w:id="11"/>
       <w:r>
-        <w:t xml:space="preserve">The other party has the right to file a response to your Motion Regarding Support. If they send you a response, make sure you read it before you attend the hearing so you know what arguments the other party is likely to make in court. </w:t>
+        <w:t xml:space="preserve">The other party has the right to file a response to your Motion Regarding Support. If they send you a response, make sure you read it before you attend the </w:t>
+      </w:r>
+      <w:proofErr w:type="gramStart"/>
+      <w:r>
+        <w:t>hearing</w:t>
+      </w:r>
+      <w:proofErr w:type="gramEnd"/>
+      <w:r>
+        <w:t xml:space="preserve"> so you know what arguments the other party is likely to make in court. </w:t>
       </w:r>
     </w:p>
     <w:p/>
@@ -1507,7 +1946,7 @@
       <w:r>
         <w:t xml:space="preserve">Below are brief instructions about attending your court hearing. For more detailed instructions about going to court, read </w:t>
       </w:r>
-      <w:hyperlink r:id="rId20">
+      <w:hyperlink r:id="rId21">
         <w:r>
           <w:rPr>
             <w:color w:val="1155CC"/>
@@ -1533,7 +1972,6 @@
         <w:spacing w:before="240" w:after="240"/>
       </w:pPr>
       <w:r>
-        <w:lastRenderedPageBreak/>
         <w:t xml:space="preserve">Bring to your court hearing an original plus two copies of your forms. Look back to Step 9 to identify these forms. Your forms will depend on how you answered in the Do-It-Yourself Motion to Change or Get Child Support tool. </w:t>
       </w:r>
     </w:p>
@@ -1600,7 +2038,15 @@
         </w:numPr>
       </w:pPr>
       <w:r>
-        <w:t>That you need a child support order or a change in a child support order</w:t>
+        <w:t xml:space="preserve">That you need a child support order or a change in </w:t>
+      </w:r>
+      <w:proofErr w:type="gramStart"/>
+      <w:r>
+        <w:t>a child</w:t>
+      </w:r>
+      <w:proofErr w:type="gramEnd"/>
+      <w:r>
+        <w:t xml:space="preserve"> support order</w:t>
       </w:r>
     </w:p>
     <w:p>
@@ -1612,7 +2058,15 @@
         <w:spacing w:after="240"/>
       </w:pPr>
       <w:r>
-        <w:t>The facts or reasons for your request (bring papers showing your income, such as pay stubs, W-2 forms, income tax forms, child care expenses, health care expenses, etc.)</w:t>
+        <w:t xml:space="preserve">The facts or reasons for your request (bring papers showing your income, such as pay stubs, W-2 forms, income tax forms, </w:t>
+      </w:r>
+      <w:proofErr w:type="gramStart"/>
+      <w:r>
+        <w:t>child care</w:t>
+      </w:r>
+      <w:proofErr w:type="gramEnd"/>
+      <w:r>
+        <w:t xml:space="preserve"> expenses, health care expenses, etc.)</w:t>
       </w:r>
     </w:p>
     <w:p>
@@ -1628,6 +2082,7 @@
         <w:spacing w:before="240" w:after="240"/>
       </w:pPr>
       <w:r>
+        <w:lastRenderedPageBreak/>
         <w:t>If the other party is in court, they will also have a chance to speak. When the other party talks, take notes. Do not interrupt. After the other party speaks, you will have another chance to talk. Taking notes will help you with this.</w:t>
       </w:r>
     </w:p>
@@ -1644,16 +2099,26 @@
         <w:ind w:left="720" w:hanging="360"/>
       </w:pPr>
       <w:r>
-        <w:t>The judge may award child support or change the support amount to the amount you requested;</w:t>
-      </w:r>
+        <w:t xml:space="preserve">The judge may award child support or change the support amount to the amount you </w:t>
+      </w:r>
+      <w:proofErr w:type="gramStart"/>
+      <w:r>
+        <w:t>requested;</w:t>
+      </w:r>
+      <w:proofErr w:type="gramEnd"/>
     </w:p>
     <w:p>
       <w:pPr>
         <w:ind w:left="720" w:hanging="360"/>
       </w:pPr>
       <w:r>
-        <w:t>The judge may award child support or change the support amount, but order a different amount than you requested;</w:t>
-      </w:r>
+        <w:t xml:space="preserve">The judge may award child support or change the support amount, but order a different amount than you </w:t>
+      </w:r>
+      <w:proofErr w:type="gramStart"/>
+      <w:r>
+        <w:t>requested;</w:t>
+      </w:r>
+      <w:proofErr w:type="gramEnd"/>
     </w:p>
     <w:p>
       <w:pPr>
@@ -1677,7 +2142,15 @@
         <w:spacing w:before="240" w:after="240"/>
       </w:pPr>
       <w:r>
-        <w:t>Or the judge might not make a decision at the hearing. Instead, the judge might refer the motion to the Friend of the Court (FOC) or schedule an evidentiary hearing. In some counties, you may meet with a FOC referee instead of a judge. If the FOC makes a recommendation in your case, or if a referee makes a recommended order, the judge will consider it. Either type of recommendation can become a final order in your case, but you will have a chance to object to it before that can happen.</w:t>
+        <w:t xml:space="preserve">Or the judge might not </w:t>
+      </w:r>
+      <w:proofErr w:type="gramStart"/>
+      <w:r>
+        <w:t>make a decision</w:t>
+      </w:r>
+      <w:proofErr w:type="gramEnd"/>
+      <w:r>
+        <w:t xml:space="preserve"> at the hearing. Instead, the judge might refer the motion to the Friend of the Court (FOC) or schedule an evidentiary hearing. In some counties, you may meet with a FOC referee instead of a judge. If the FOC makes a recommendation in your case, or if a referee makes a recommended order, the judge will consider it. Either type of recommendation can become a final order in your case, but you will have a chance to object to it before that can happen.</w:t>
       </w:r>
     </w:p>
     <w:p>
@@ -1761,7 +2234,6 @@
       <w:bookmarkStart w:id="14" w:name="_heading=h.869b0kma06kl" w:colFirst="0" w:colLast="0"/>
       <w:bookmarkEnd w:id="14"/>
       <w:r>
-        <w:lastRenderedPageBreak/>
         <w:t>Step 12: Serve the signed Uniform Child Support Order on the other party</w:t>
       </w:r>
     </w:p>
@@ -1778,7 +2250,23 @@
           <w:color w:val="222222"/>
           <w:highlight w:val="white"/>
         </w:rPr>
-        <w:t xml:space="preserve">Unless the other party was served with the order at the hearing, you must serve (send) the order to the other party within 7 days after the judge signs it. If there is a Deviation Addendum in your case, also serve a copy of it. Look back to Step 7 for information on how to serve papers. If you file these documents in </w:t>
+        <w:t xml:space="preserve">Unless the other party </w:t>
+      </w:r>
+      <w:proofErr w:type="gramStart"/>
+      <w:r>
+        <w:rPr>
+          <w:color w:val="222222"/>
+          <w:highlight w:val="white"/>
+        </w:rPr>
+        <w:t>was</w:t>
+      </w:r>
+      <w:proofErr w:type="gramEnd"/>
+      <w:r>
+        <w:rPr>
+          <w:color w:val="222222"/>
+          <w:highlight w:val="white"/>
+        </w:rPr>
+        <w:t xml:space="preserve"> served with the order at the hearing, you must serve (send) the order to the other party within 7 days after the judge signs it. If there is a Deviation Addendum in your case, also serve a copy of it. Look back to Step 7 for information on how to serve papers. If you file these documents in </w:t>
       </w:r>
       <w:proofErr w:type="spellStart"/>
       <w:r>
@@ -1836,7 +2324,23 @@
           <w:color w:val="222222"/>
           <w:highlight w:val="white"/>
         </w:rPr>
-        <w:t>If you are going to file the Certificate of Mailing in person at the courthouse or by mail, complete the Certificate of Mailing on the three remaining copies of the Uniform Child Support Order. File two copies and keep one copy for your records. If you are going to file electronically, you only need to complete the Certificate of Mailing on one copy.</w:t>
+        <w:t xml:space="preserve">If you are going to file the Certificate of Mailing in person at the courthouse or by mail, complete the Certificate of Mailing on the three remaining copies of the Uniform Child Support Order. File two copies and keep one copy </w:t>
+      </w:r>
+      <w:proofErr w:type="gramStart"/>
+      <w:r>
+        <w:rPr>
+          <w:color w:val="222222"/>
+          <w:highlight w:val="white"/>
+        </w:rPr>
+        <w:t>for</w:t>
+      </w:r>
+      <w:proofErr w:type="gramEnd"/>
+      <w:r>
+        <w:rPr>
+          <w:color w:val="222222"/>
+          <w:highlight w:val="white"/>
+        </w:rPr>
+        <w:t xml:space="preserve"> your records. If you are going to file electronically, you only need to complete the Certificate of Mailing on one copy.</w:t>
       </w:r>
     </w:p>
     <w:p>
@@ -1852,6 +2356,7 @@
           <w:color w:val="222222"/>
           <w:highlight w:val="white"/>
         </w:rPr>
+        <w:lastRenderedPageBreak/>
         <w:t xml:space="preserve">If you served the Uniform Child Support Order electronically, cross out “by first-class mail addressed to their last-known addresses as defined in MCR 3.203” and write in how you served your documents. If it is by e-mail, include the e-mail address you used. For example, you could write “I served this document by e-mail to emailaddress@email.com.” </w:t>
       </w:r>
     </w:p>
@@ -1905,7 +2410,25 @@
           <w:color w:val="222222"/>
           <w:highlight w:val="white"/>
         </w:rPr>
-        <w:t xml:space="preserve"> will create and file a Proof of Service for you.</w:t>
+        <w:t xml:space="preserve"> will create and file </w:t>
+      </w:r>
+      <w:proofErr w:type="gramStart"/>
+      <w:r>
+        <w:rPr>
+          <w:b/>
+          <w:color w:val="222222"/>
+          <w:highlight w:val="white"/>
+        </w:rPr>
+        <w:t>a Proof</w:t>
+      </w:r>
+      <w:proofErr w:type="gramEnd"/>
+      <w:r>
+        <w:rPr>
+          <w:b/>
+          <w:color w:val="222222"/>
+          <w:highlight w:val="white"/>
+        </w:rPr>
+        <w:t xml:space="preserve"> of Service for you.</w:t>
       </w:r>
     </w:p>
     <w:p>
@@ -3601,8 +4124,8 @@
     <w:rPrDefault>
       <w:rPr>
         <w:rFonts w:ascii="Calibri" w:eastAsia="Calibri" w:hAnsi="Calibri" w:cs="Calibri"/>
-        <w:sz w:val="22"/>
-        <w:szCs w:val="22"/>
+        <w:sz w:val="24"/>
+        <w:szCs w:val="24"/>
         <w:lang w:val="en-US" w:eastAsia="en-US" w:bidi="ar-SA"/>
       </w:rPr>
     </w:rPrDefault>
@@ -3989,7 +4512,7 @@
   <w:style w:type="paragraph" w:default="1" w:styleId="Normal">
     <w:name w:val="Normal"/>
     <w:qFormat/>
-    <w:rsid w:val="0099790F"/>
+    <w:rsid w:val="0038204E"/>
   </w:style>
   <w:style w:type="paragraph" w:styleId="Heading1">
     <w:name w:val="heading 1"/>
@@ -4065,8 +4588,6 @@
     </w:pPr>
     <w:rPr>
       <w:b/>
-      <w:sz w:val="24"/>
-      <w:szCs w:val="24"/>
     </w:rPr>
   </w:style>
   <w:style w:type="paragraph" w:styleId="Heading5">
@@ -4110,7 +4631,6 @@
   <w:style w:type="character" w:default="1" w:styleId="DefaultParagraphFont">
     <w:name w:val="Default Paragraph Font"/>
     <w:uiPriority w:val="1"/>
-    <w:semiHidden/>
     <w:unhideWhenUsed/>
   </w:style>
   <w:style w:type="table" w:default="1" w:styleId="TableNormal">
@@ -4627,28 +5147,28 @@
 </file>
 
 <file path=customXml/item1.xml><?xml version="1.0" encoding="utf-8"?>
-<b:Sources xmlns:b="http://schemas.openxmlformats.org/officeDocument/2006/bibliography" xmlns="http://schemas.openxmlformats.org/officeDocument/2006/bibliography" SelectedStyle="\APASixthEditionOfficeOnline.xsl" StyleName="APA" Version="6"/>
-</file>
-
-<file path=customXml/item2.xml><?xml version="1.0" encoding="utf-8"?>
 <go:gDocsCustomXmlDataStorage xmlns:go="http://customooxmlschemas.google.com/" xmlns:r="http://schemas.openxmlformats.org/officeDocument/2006/relationships" uri="GoogleDocsCustomDataVersion2">
   <go:docsCustomData xmlns:go="http://customooxmlschemas.google.com/" roundtripDataSignature="AMtx7mjac1FaFv6WV3g0GhcUIQ9kG0o+yg==">CgMxLjAyDmgubjh0aHd2ZHFzMTk0MghoLmdqZGd4czIOaC56N2hubnB1aWk1NDkyDWguc3hkdG9pMzhvYmkyDmguNWY0ZXAwcWVlOXRlMg5oLmVqdDhyOXF0bXp6djIOaC4yOWpnN3o3Y2I3bGIyDmguanM4cTNwM3I0eDZjMg5oLnYzbTFuaXhkbzBwejIOaC5wZzd4dGp6Y2t3dWkyDmgueTE0MHhvdmdnYml0Mg5oLjRocjAxMWhrOXVyNjIOaC5xMTI4N2VvNmMyd24yDmguODY5YjBrbWEwNmtsMg5oLm1hczdybXljNW82ejgAciExV3BDbUx3RGV0a2poVzFWLUZiZXdyanhaTmV2Wm8tWm0=</go:docsCustomData>
 </go:gDocsCustomXmlDataStorage>
 </file>
 
-<file path=customXml/itemProps1.xml><?xml version="1.0" encoding="utf-8"?>
-<ds:datastoreItem xmlns:ds="http://schemas.openxmlformats.org/officeDocument/2006/customXml" ds:itemID="{9126256C-08B8-4D89-9FAD-32F89A54DEB8}">
-  <ds:schemaRefs>
-    <ds:schemaRef ds:uri="http://schemas.openxmlformats.org/officeDocument/2006/bibliography"/>
-  </ds:schemaRefs>
-</ds:datastoreItem>
+<file path=customXml/item2.xml><?xml version="1.0" encoding="utf-8"?>
+<b:Sources xmlns:b="http://schemas.openxmlformats.org/officeDocument/2006/bibliography" xmlns="http://schemas.openxmlformats.org/officeDocument/2006/bibliography" SelectedStyle="\APASixthEditionOfficeOnline.xsl" StyleName="APA" Version="6"/>
 </file>
 
-<file path=customXml/itemProps2.xml><?xml version="1.0" encoding="utf-8"?>
+<file path=customXml/itemProps1.xml><?xml version="1.0" encoding="utf-8"?>
 <ds:datastoreItem xmlns:ds="http://schemas.openxmlformats.org/officeDocument/2006/customXml" ds:itemID="{11111111-1234-1234-1234-123412341234}">
   <ds:schemaRefs>
     <ds:schemaRef ds:uri="http://customooxmlschemas.google.com/"/>
     <ds:schemaRef ds:uri="http://schemas.openxmlformats.org/officeDocument/2006/relationships"/>
   </ds:schemaRefs>
 </ds:datastoreItem>
+</file>
+
+<file path=customXml/itemProps2.xml><?xml version="1.0" encoding="utf-8"?>
+<ds:datastoreItem xmlns:ds="http://schemas.openxmlformats.org/officeDocument/2006/customXml" ds:itemID="{9126256C-08B8-4D89-9FAD-32F89A54DEB8}">
+  <ds:schemaRefs>
+    <ds:schemaRef ds:uri="http://schemas.openxmlformats.org/officeDocument/2006/bibliography"/>
+  </ds:schemaRefs>
+</ds:datastoreItem>
 </file>
</xml_diff>

<commit_message>
add alt text to QR code
</commit_message>
<xml_diff>
--- a/docassemble/MLHMotionRegardingChildSupport/data/templates/Instructions_-_Motion.docx
+++ b/docassemble/MLHMotionRegardingChildSupport/data/templates/Instructions_-_Motion.docx
@@ -21,11 +21,14 @@
         <w:jc w:val="center"/>
       </w:pPr>
       <w:r>
+        <w:rPr>
+          <w:noProof/>
+        </w:rPr>
         <w:drawing>
-          <wp:inline distT="0" distB="0" distL="0" distR="0" wp14:anchorId="2FDE98BE" wp14:editId="744028C1">
+          <wp:inline distT="0" distB="0" distL="0" distR="0" wp14:anchorId="2FDE98BE" wp14:editId="46B7D5A6">
             <wp:extent cx="1033272" cy="1033272"/>
             <wp:effectExtent l="0" t="0" r="0" b="0"/>
-            <wp:docPr id="641192483" name="Picture 2" descr="A qr code with black squares&#10;&#10;Description automatically generated"/>
+            <wp:docPr id="641192483" name="Picture 2" descr="Survey QR Code"/>
             <wp:cNvGraphicFramePr>
               <a:graphicFrameLocks xmlns:a="http://schemas.openxmlformats.org/drawingml/2006/main" noChangeAspect="1"/>
             </wp:cNvGraphicFramePr>
@@ -33,7 +36,7 @@
               <a:graphicData uri="http://schemas.openxmlformats.org/drawingml/2006/picture">
                 <pic:pic xmlns:pic="http://schemas.openxmlformats.org/drawingml/2006/picture">
                   <pic:nvPicPr>
-                    <pic:cNvPr id="641192483" name="Picture 2" descr="A qr code with black squares&#10;&#10;Description automatically generated"/>
+                    <pic:cNvPr id="641192483" name="Picture 2" descr="Survey QR Code"/>
                     <pic:cNvPicPr>
                       <a:picLocks noChangeAspect="1" noChangeArrowheads="1"/>
                     </pic:cNvPicPr>
@@ -4631,6 +4634,7 @@
   <w:style w:type="character" w:default="1" w:styleId="DefaultParagraphFont">
     <w:name w:val="Default Paragraph Font"/>
     <w:uiPriority w:val="1"/>
+    <w:semiHidden/>
     <w:unhideWhenUsed/>
   </w:style>
   <w:style w:type="table" w:default="1" w:styleId="TableNormal">
@@ -5147,28 +5151,28 @@
 </file>
 
 <file path=customXml/item1.xml><?xml version="1.0" encoding="utf-8"?>
+<b:Sources xmlns:b="http://schemas.openxmlformats.org/officeDocument/2006/bibliography" xmlns="http://schemas.openxmlformats.org/officeDocument/2006/bibliography" SelectedStyle="\APASixthEditionOfficeOnline.xsl" StyleName="APA" Version="6"/>
+</file>
+
+<file path=customXml/item2.xml><?xml version="1.0" encoding="utf-8"?>
 <go:gDocsCustomXmlDataStorage xmlns:go="http://customooxmlschemas.google.com/" xmlns:r="http://schemas.openxmlformats.org/officeDocument/2006/relationships" uri="GoogleDocsCustomDataVersion2">
   <go:docsCustomData xmlns:go="http://customooxmlschemas.google.com/" roundtripDataSignature="AMtx7mjac1FaFv6WV3g0GhcUIQ9kG0o+yg==">CgMxLjAyDmgubjh0aHd2ZHFzMTk0MghoLmdqZGd4czIOaC56N2hubnB1aWk1NDkyDWguc3hkdG9pMzhvYmkyDmguNWY0ZXAwcWVlOXRlMg5oLmVqdDhyOXF0bXp6djIOaC4yOWpnN3o3Y2I3bGIyDmguanM4cTNwM3I0eDZjMg5oLnYzbTFuaXhkbzBwejIOaC5wZzd4dGp6Y2t3dWkyDmgueTE0MHhvdmdnYml0Mg5oLjRocjAxMWhrOXVyNjIOaC5xMTI4N2VvNmMyd24yDmguODY5YjBrbWEwNmtsMg5oLm1hczdybXljNW82ejgAciExV3BDbUx3RGV0a2poVzFWLUZiZXdyanhaTmV2Wm8tWm0=</go:docsCustomData>
 </go:gDocsCustomXmlDataStorage>
 </file>
 
-<file path=customXml/item2.xml><?xml version="1.0" encoding="utf-8"?>
-<b:Sources xmlns:b="http://schemas.openxmlformats.org/officeDocument/2006/bibliography" xmlns="http://schemas.openxmlformats.org/officeDocument/2006/bibliography" SelectedStyle="\APASixthEditionOfficeOnline.xsl" StyleName="APA" Version="6"/>
+<file path=customXml/itemProps1.xml><?xml version="1.0" encoding="utf-8"?>
+<ds:datastoreItem xmlns:ds="http://schemas.openxmlformats.org/officeDocument/2006/customXml" ds:itemID="{9126256C-08B8-4D89-9FAD-32F89A54DEB8}">
+  <ds:schemaRefs>
+    <ds:schemaRef ds:uri="http://schemas.openxmlformats.org/officeDocument/2006/bibliography"/>
+  </ds:schemaRefs>
+</ds:datastoreItem>
 </file>
 
-<file path=customXml/itemProps1.xml><?xml version="1.0" encoding="utf-8"?>
+<file path=customXml/itemProps2.xml><?xml version="1.0" encoding="utf-8"?>
 <ds:datastoreItem xmlns:ds="http://schemas.openxmlformats.org/officeDocument/2006/customXml" ds:itemID="{11111111-1234-1234-1234-123412341234}">
   <ds:schemaRefs>
     <ds:schemaRef ds:uri="http://customooxmlschemas.google.com/"/>
     <ds:schemaRef ds:uri="http://schemas.openxmlformats.org/officeDocument/2006/relationships"/>
   </ds:schemaRefs>
 </ds:datastoreItem>
-</file>
-
-<file path=customXml/itemProps2.xml><?xml version="1.0" encoding="utf-8"?>
-<ds:datastoreItem xmlns:ds="http://schemas.openxmlformats.org/officeDocument/2006/customXml" ds:itemID="{9126256C-08B8-4D89-9FAD-32F89A54DEB8}">
-  <ds:schemaRefs>
-    <ds:schemaRef ds:uri="http://schemas.openxmlformats.org/officeDocument/2006/bibliography"/>
-  </ds:schemaRefs>
-</ds:datastoreItem>
 </file>
</xml_diff>

<commit_message>
Fixes #118 and makes H1 header on instructions more descriptive
</commit_message>
<xml_diff>
--- a/docassemble/MLHMotionRegardingChildSupport/data/templates/Instructions_-_Motion.docx
+++ b/docassemble/MLHMotionRegardingChildSupport/data/templates/Instructions_-_Motion.docx
@@ -1,6 +1,6 @@
 
 <file path=word/document.xml><?xml version="1.0" encoding="utf-8"?>
-<w:document xmlns:wpc="http://schemas.microsoft.com/office/word/2010/wordprocessingCanvas" xmlns:cx="http://schemas.microsoft.com/office/drawing/2014/chartex" xmlns:cx1="http://schemas.microsoft.com/office/drawing/2015/9/8/chartex" xmlns:cx2="http://schemas.microsoft.com/office/drawing/2015/10/21/chartex" xmlns:cx3="http://schemas.microsoft.com/office/drawing/2016/5/9/chartex" xmlns:cx4="http://schemas.microsoft.com/office/drawing/2016/5/10/chartex" xmlns:cx5="http://schemas.microsoft.com/office/drawing/2016/5/11/chartex" xmlns:cx6="http://schemas.microsoft.com/office/drawing/2016/5/12/chartex" xmlns:cx7="http://schemas.microsoft.com/office/drawing/2016/5/13/chartex" xmlns:cx8="http://schemas.microsoft.com/office/drawing/2016/5/14/chartex" xmlns:mc="http://schemas.openxmlformats.org/markup-compatibility/2006" xmlns:aink="http://schemas.microsoft.com/office/drawing/2016/ink" xmlns:am3d="http://schemas.microsoft.com/office/drawing/2017/model3d" xmlns:o="urn:schemas-microsoft-com:office:office" xmlns:oel="http://schemas.microsoft.com/office/2019/extlst" xmlns:r="http://schemas.openxmlformats.org/officeDocument/2006/relationships" xmlns:m="http://schemas.openxmlformats.org/officeDocument/2006/math" xmlns:v="urn:schemas-microsoft-com:vml" xmlns:wp14="http://schemas.microsoft.com/office/word/2010/wordprocessingDrawing" xmlns:wp="http://schemas.openxmlformats.org/drawingml/2006/wordprocessingDrawing" xmlns:w10="urn:schemas-microsoft-com:office:word" xmlns:w="http://schemas.openxmlformats.org/wordprocessingml/2006/main" xmlns:w14="http://schemas.microsoft.com/office/word/2010/wordml" xmlns:w15="http://schemas.microsoft.com/office/word/2012/wordml" xmlns:w16cex="http://schemas.microsoft.com/office/word/2018/wordml/cex" xmlns:w16cid="http://schemas.microsoft.com/office/word/2016/wordml/cid" xmlns:w16="http://schemas.microsoft.com/office/word/2018/wordml" xmlns:w16du="http://schemas.microsoft.com/office/word/2023/wordml/word16du" xmlns:w16sdtdh="http://schemas.microsoft.com/office/word/2020/wordml/sdtdatahash" xmlns:w16se="http://schemas.microsoft.com/office/word/2015/wordml/symex" xmlns:wpg="http://schemas.microsoft.com/office/word/2010/wordprocessingGroup" xmlns:wpi="http://schemas.microsoft.com/office/word/2010/wordprocessingInk" xmlns:wne="http://schemas.microsoft.com/office/word/2006/wordml" xmlns:wps="http://schemas.microsoft.com/office/word/2010/wordprocessingShape" mc:Ignorable="w14 w15 w16se w16cid w16 w16cex w16sdtdh w16du wp14">
+<w:document xmlns:wpc="http://schemas.microsoft.com/office/word/2010/wordprocessingCanvas" xmlns:cx="http://schemas.microsoft.com/office/drawing/2014/chartex" xmlns:cx1="http://schemas.microsoft.com/office/drawing/2015/9/8/chartex" xmlns:cx2="http://schemas.microsoft.com/office/drawing/2015/10/21/chartex" xmlns:cx3="http://schemas.microsoft.com/office/drawing/2016/5/9/chartex" xmlns:cx4="http://schemas.microsoft.com/office/drawing/2016/5/10/chartex" xmlns:cx5="http://schemas.microsoft.com/office/drawing/2016/5/11/chartex" xmlns:cx6="http://schemas.microsoft.com/office/drawing/2016/5/12/chartex" xmlns:cx7="http://schemas.microsoft.com/office/drawing/2016/5/13/chartex" xmlns:cx8="http://schemas.microsoft.com/office/drawing/2016/5/14/chartex" xmlns:mc="http://schemas.openxmlformats.org/markup-compatibility/2006" xmlns:aink="http://schemas.microsoft.com/office/drawing/2016/ink" xmlns:am3d="http://schemas.microsoft.com/office/drawing/2017/model3d" xmlns:o="urn:schemas-microsoft-com:office:office" xmlns:oel="http://schemas.microsoft.com/office/2019/extlst" xmlns:r="http://schemas.openxmlformats.org/officeDocument/2006/relationships" xmlns:m="http://schemas.openxmlformats.org/officeDocument/2006/math" xmlns:v="urn:schemas-microsoft-com:vml" xmlns:wp14="http://schemas.microsoft.com/office/word/2010/wordprocessingDrawing" xmlns:wp="http://schemas.openxmlformats.org/drawingml/2006/wordprocessingDrawing" xmlns:w10="urn:schemas-microsoft-com:office:word" xmlns:w="http://schemas.openxmlformats.org/wordprocessingml/2006/main" xmlns:w14="http://schemas.microsoft.com/office/word/2010/wordml" xmlns:w15="http://schemas.microsoft.com/office/word/2012/wordml" xmlns:w16cex="http://schemas.microsoft.com/office/word/2018/wordml/cex" xmlns:w16cid="http://schemas.microsoft.com/office/word/2016/wordml/cid" xmlns:w16="http://schemas.microsoft.com/office/word/2018/wordml" xmlns:w16du="http://schemas.microsoft.com/office/word/2023/wordml/word16du" xmlns:w16sdtdh="http://schemas.microsoft.com/office/word/2020/wordml/sdtdatahash" xmlns:w16sdtfl="http://schemas.microsoft.com/office/word/2024/wordml/sdtformatlock" xmlns:w16se="http://schemas.microsoft.com/office/word/2015/wordml/symex" xmlns:wpg="http://schemas.microsoft.com/office/word/2010/wordprocessingGroup" xmlns:wpi="http://schemas.microsoft.com/office/word/2010/wordprocessingInk" xmlns:wne="http://schemas.microsoft.com/office/word/2006/wordml" xmlns:wps="http://schemas.microsoft.com/office/word/2010/wordprocessingShape" mc:Ignorable="w14 w15 w16se w16cid w16 w16cex w16sdtdh w16sdtfl w16du wp14">
   <w:body>
     <w:p>
       <w:r>
@@ -12,7 +12,15 @@
       </w:r>
       <w:proofErr w:type="gramEnd"/>
       <w:r>
-        <w:t>:data/templates/cover_sheet_2.0.docx') }}</w:t>
+        <w:t>:data/templates/cover_sheet_2.0.docx'</w:t>
+      </w:r>
+      <w:proofErr w:type="gramStart"/>
+      <w:r>
+        <w:t>) }</w:t>
+      </w:r>
+      <w:proofErr w:type="gramEnd"/>
+      <w:r>
+        <w:t>}</w:t>
       </w:r>
     </w:p>
     <w:p/>
@@ -25,7 +33,7 @@
           <w:noProof/>
         </w:rPr>
         <w:drawing>
-          <wp:inline distT="0" distB="0" distL="0" distR="0" wp14:anchorId="2FDE98BE" wp14:editId="46B7D5A6">
+          <wp:inline distT="0" distB="0" distL="0" distR="0" wp14:anchorId="2FDE98BE" wp14:editId="42E4D000">
             <wp:extent cx="1033272" cy="1033272"/>
             <wp:effectExtent l="0" t="0" r="0" b="0"/>
             <wp:docPr id="641192483" name="Picture 2" descr="Survey QR Code"/>
@@ -2451,7 +2459,7 @@
 </file>
 
 <file path=word/numbering.xml><?xml version="1.0" encoding="utf-8"?>
-<w:numbering xmlns:wpc="http://schemas.microsoft.com/office/word/2010/wordprocessingCanvas" xmlns:cx="http://schemas.microsoft.com/office/drawing/2014/chartex" xmlns:cx1="http://schemas.microsoft.com/office/drawing/2015/9/8/chartex" xmlns:cx2="http://schemas.microsoft.com/office/drawing/2015/10/21/chartex" xmlns:cx3="http://schemas.microsoft.com/office/drawing/2016/5/9/chartex" xmlns:cx4="http://schemas.microsoft.com/office/drawing/2016/5/10/chartex" xmlns:cx5="http://schemas.microsoft.com/office/drawing/2016/5/11/chartex" xmlns:cx6="http://schemas.microsoft.com/office/drawing/2016/5/12/chartex" xmlns:cx7="http://schemas.microsoft.com/office/drawing/2016/5/13/chartex" xmlns:cx8="http://schemas.microsoft.com/office/drawing/2016/5/14/chartex" xmlns:mc="http://schemas.openxmlformats.org/markup-compatibility/2006" xmlns:aink="http://schemas.microsoft.com/office/drawing/2016/ink" xmlns:am3d="http://schemas.microsoft.com/office/drawing/2017/model3d" xmlns:o="urn:schemas-microsoft-com:office:office" xmlns:oel="http://schemas.microsoft.com/office/2019/extlst" xmlns:r="http://schemas.openxmlformats.org/officeDocument/2006/relationships" xmlns:m="http://schemas.openxmlformats.org/officeDocument/2006/math" xmlns:v="urn:schemas-microsoft-com:vml" xmlns:wp14="http://schemas.microsoft.com/office/word/2010/wordprocessingDrawing" xmlns:wp="http://schemas.openxmlformats.org/drawingml/2006/wordprocessingDrawing" xmlns:w10="urn:schemas-microsoft-com:office:word" xmlns:w="http://schemas.openxmlformats.org/wordprocessingml/2006/main" xmlns:w14="http://schemas.microsoft.com/office/word/2010/wordml" xmlns:w15="http://schemas.microsoft.com/office/word/2012/wordml" xmlns:w16cex="http://schemas.microsoft.com/office/word/2018/wordml/cex" xmlns:w16cid="http://schemas.microsoft.com/office/word/2016/wordml/cid" xmlns:w16="http://schemas.microsoft.com/office/word/2018/wordml" xmlns:w16du="http://schemas.microsoft.com/office/word/2023/wordml/word16du" xmlns:w16sdtdh="http://schemas.microsoft.com/office/word/2020/wordml/sdtdatahash" xmlns:w16se="http://schemas.microsoft.com/office/word/2015/wordml/symex" xmlns:wpg="http://schemas.microsoft.com/office/word/2010/wordprocessingGroup" xmlns:wpi="http://schemas.microsoft.com/office/word/2010/wordprocessingInk" xmlns:wne="http://schemas.microsoft.com/office/word/2006/wordml" xmlns:wps="http://schemas.microsoft.com/office/word/2010/wordprocessingShape" mc:Ignorable="w14 w15 w16se w16cid w16 w16cex w16sdtdh w16du wp14">
+<w:numbering xmlns:wpc="http://schemas.microsoft.com/office/word/2010/wordprocessingCanvas" xmlns:cx="http://schemas.microsoft.com/office/drawing/2014/chartex" xmlns:cx1="http://schemas.microsoft.com/office/drawing/2015/9/8/chartex" xmlns:cx2="http://schemas.microsoft.com/office/drawing/2015/10/21/chartex" xmlns:cx3="http://schemas.microsoft.com/office/drawing/2016/5/9/chartex" xmlns:cx4="http://schemas.microsoft.com/office/drawing/2016/5/10/chartex" xmlns:cx5="http://schemas.microsoft.com/office/drawing/2016/5/11/chartex" xmlns:cx6="http://schemas.microsoft.com/office/drawing/2016/5/12/chartex" xmlns:cx7="http://schemas.microsoft.com/office/drawing/2016/5/13/chartex" xmlns:cx8="http://schemas.microsoft.com/office/drawing/2016/5/14/chartex" xmlns:mc="http://schemas.openxmlformats.org/markup-compatibility/2006" xmlns:aink="http://schemas.microsoft.com/office/drawing/2016/ink" xmlns:am3d="http://schemas.microsoft.com/office/drawing/2017/model3d" xmlns:o="urn:schemas-microsoft-com:office:office" xmlns:oel="http://schemas.microsoft.com/office/2019/extlst" xmlns:r="http://schemas.openxmlformats.org/officeDocument/2006/relationships" xmlns:m="http://schemas.openxmlformats.org/officeDocument/2006/math" xmlns:v="urn:schemas-microsoft-com:vml" xmlns:wp14="http://schemas.microsoft.com/office/word/2010/wordprocessingDrawing" xmlns:wp="http://schemas.openxmlformats.org/drawingml/2006/wordprocessingDrawing" xmlns:w10="urn:schemas-microsoft-com:office:word" xmlns:w="http://schemas.openxmlformats.org/wordprocessingml/2006/main" xmlns:w14="http://schemas.microsoft.com/office/word/2010/wordml" xmlns:w15="http://schemas.microsoft.com/office/word/2012/wordml" xmlns:w16cex="http://schemas.microsoft.com/office/word/2018/wordml/cex" xmlns:w16cid="http://schemas.microsoft.com/office/word/2016/wordml/cid" xmlns:w16="http://schemas.microsoft.com/office/word/2018/wordml" xmlns:w16du="http://schemas.microsoft.com/office/word/2023/wordml/word16du" xmlns:w16sdtdh="http://schemas.microsoft.com/office/word/2020/wordml/sdtdatahash" xmlns:w16sdtfl="http://schemas.microsoft.com/office/word/2024/wordml/sdtformatlock" xmlns:w16se="http://schemas.microsoft.com/office/word/2015/wordml/symex" xmlns:wpg="http://schemas.microsoft.com/office/word/2010/wordprocessingGroup" xmlns:wpi="http://schemas.microsoft.com/office/word/2010/wordprocessingInk" xmlns:wne="http://schemas.microsoft.com/office/word/2006/wordml" xmlns:wps="http://schemas.microsoft.com/office/word/2010/wordprocessingShape" mc:Ignorable="w14 w15 w16se w16cid w16 w16cex w16sdtdh w16sdtfl w16du wp14">
   <w:abstractNum w:abstractNumId="0" w15:restartNumberingAfterBreak="0">
     <w:nsid w:val="01A548E7"/>
     <w:multiLevelType w:val="multilevel"/>
@@ -4122,7 +4130,7 @@
 </file>
 
 <file path=word/styles.xml><?xml version="1.0" encoding="utf-8"?>
-<w:styles xmlns:mc="http://schemas.openxmlformats.org/markup-compatibility/2006" xmlns:r="http://schemas.openxmlformats.org/officeDocument/2006/relationships" xmlns:w="http://schemas.openxmlformats.org/wordprocessingml/2006/main" xmlns:w14="http://schemas.microsoft.com/office/word/2010/wordml" xmlns:w15="http://schemas.microsoft.com/office/word/2012/wordml" xmlns:w16cex="http://schemas.microsoft.com/office/word/2018/wordml/cex" xmlns:w16cid="http://schemas.microsoft.com/office/word/2016/wordml/cid" xmlns:w16="http://schemas.microsoft.com/office/word/2018/wordml" xmlns:w16du="http://schemas.microsoft.com/office/word/2023/wordml/word16du" xmlns:w16sdtdh="http://schemas.microsoft.com/office/word/2020/wordml/sdtdatahash" xmlns:w16se="http://schemas.microsoft.com/office/word/2015/wordml/symex" mc:Ignorable="w14 w15 w16se w16cid w16 w16cex w16sdtdh w16du">
+<w:styles xmlns:mc="http://schemas.openxmlformats.org/markup-compatibility/2006" xmlns:r="http://schemas.openxmlformats.org/officeDocument/2006/relationships" xmlns:w="http://schemas.openxmlformats.org/wordprocessingml/2006/main" xmlns:w14="http://schemas.microsoft.com/office/word/2010/wordml" xmlns:w15="http://schemas.microsoft.com/office/word/2012/wordml" xmlns:w16cex="http://schemas.microsoft.com/office/word/2018/wordml/cex" xmlns:w16cid="http://schemas.microsoft.com/office/word/2016/wordml/cid" xmlns:w16="http://schemas.microsoft.com/office/word/2018/wordml" xmlns:w16du="http://schemas.microsoft.com/office/word/2023/wordml/word16du" xmlns:w16sdtdh="http://schemas.microsoft.com/office/word/2020/wordml/sdtdatahash" xmlns:w16sdtfl="http://schemas.microsoft.com/office/word/2024/wordml/sdtformatlock" xmlns:w16se="http://schemas.microsoft.com/office/word/2015/wordml/symex" mc:Ignorable="w14 w15 w16se w16cid w16 w16cex w16sdtdh w16sdtfl w16du">
   <w:docDefaults>
     <w:rPrDefault>
       <w:rPr>
@@ -4519,22 +4527,22 @@
   </w:style>
   <w:style w:type="paragraph" w:styleId="Heading1">
     <w:name w:val="heading 1"/>
-    <w:basedOn w:val="Normal"/>
+    <w:basedOn w:val="Heading2"/>
     <w:next w:val="Normal"/>
     <w:link w:val="Heading1Char"/>
     <w:uiPriority w:val="9"/>
     <w:qFormat/>
-    <w:rsid w:val="0099790F"/>
+    <w:rsid w:val="009305DE"/>
     <w:pPr>
       <w:keepNext/>
       <w:keepLines/>
-      <w:spacing w:before="240"/>
+      <w:spacing w:before="120" w:line="259" w:lineRule="auto"/>
       <w:outlineLvl w:val="0"/>
     </w:pPr>
     <w:rPr>
-      <w:rFonts w:asciiTheme="majorHAnsi" w:eastAsiaTheme="majorEastAsia" w:hAnsiTheme="majorHAnsi" w:cstheme="majorBidi"/>
-      <w:color w:val="2F5496" w:themeColor="accent1" w:themeShade="BF"/>
-      <w:sz w:val="32"/>
+      <w:rFonts w:ascii="Aptos" w:eastAsiaTheme="majorEastAsia" w:hAnsi="Aptos" w:cstheme="majorBidi"/>
+      <w:b w:val="0"/>
+      <w:sz w:val="30"/>
       <w:szCs w:val="32"/>
     </w:rPr>
   </w:style>
@@ -4747,11 +4755,10 @@
     <w:basedOn w:val="DefaultParagraphFont"/>
     <w:link w:val="Heading1"/>
     <w:uiPriority w:val="9"/>
-    <w:rsid w:val="0099790F"/>
+    <w:rsid w:val="009305DE"/>
     <w:rPr>
-      <w:rFonts w:asciiTheme="majorHAnsi" w:eastAsiaTheme="majorEastAsia" w:hAnsiTheme="majorHAnsi" w:cstheme="majorBidi"/>
-      <w:color w:val="2F5496" w:themeColor="accent1" w:themeShade="BF"/>
-      <w:sz w:val="32"/>
+      <w:rFonts w:ascii="Aptos" w:eastAsiaTheme="majorEastAsia" w:hAnsi="Aptos" w:cstheme="majorBidi"/>
+      <w:sz w:val="30"/>
       <w:szCs w:val="32"/>
     </w:rPr>
   </w:style>
@@ -5151,28 +5158,28 @@
 </file>
 
 <file path=customXml/item1.xml><?xml version="1.0" encoding="utf-8"?>
-<b:Sources xmlns:b="http://schemas.openxmlformats.org/officeDocument/2006/bibliography" xmlns="http://schemas.openxmlformats.org/officeDocument/2006/bibliography" SelectedStyle="\APASixthEditionOfficeOnline.xsl" StyleName="APA" Version="6"/>
-</file>
-
-<file path=customXml/item2.xml><?xml version="1.0" encoding="utf-8"?>
 <go:gDocsCustomXmlDataStorage xmlns:go="http://customooxmlschemas.google.com/" xmlns:r="http://schemas.openxmlformats.org/officeDocument/2006/relationships" uri="GoogleDocsCustomDataVersion2">
   <go:docsCustomData xmlns:go="http://customooxmlschemas.google.com/" roundtripDataSignature="AMtx7mjac1FaFv6WV3g0GhcUIQ9kG0o+yg==">CgMxLjAyDmgubjh0aHd2ZHFzMTk0MghoLmdqZGd4czIOaC56N2hubnB1aWk1NDkyDWguc3hkdG9pMzhvYmkyDmguNWY0ZXAwcWVlOXRlMg5oLmVqdDhyOXF0bXp6djIOaC4yOWpnN3o3Y2I3bGIyDmguanM4cTNwM3I0eDZjMg5oLnYzbTFuaXhkbzBwejIOaC5wZzd4dGp6Y2t3dWkyDmgueTE0MHhvdmdnYml0Mg5oLjRocjAxMWhrOXVyNjIOaC5xMTI4N2VvNmMyd24yDmguODY5YjBrbWEwNmtsMg5oLm1hczdybXljNW82ejgAciExV3BDbUx3RGV0a2poVzFWLUZiZXdyanhaTmV2Wm8tWm0=</go:docsCustomData>
 </go:gDocsCustomXmlDataStorage>
 </file>
 
-<file path=customXml/itemProps1.xml><?xml version="1.0" encoding="utf-8"?>
-<ds:datastoreItem xmlns:ds="http://schemas.openxmlformats.org/officeDocument/2006/customXml" ds:itemID="{9126256C-08B8-4D89-9FAD-32F89A54DEB8}">
-  <ds:schemaRefs>
-    <ds:schemaRef ds:uri="http://schemas.openxmlformats.org/officeDocument/2006/bibliography"/>
-  </ds:schemaRefs>
-</ds:datastoreItem>
+<file path=customXml/item2.xml><?xml version="1.0" encoding="utf-8"?>
+<b:Sources xmlns:b="http://schemas.openxmlformats.org/officeDocument/2006/bibliography" xmlns="http://schemas.openxmlformats.org/officeDocument/2006/bibliography" SelectedStyle="\APASixthEditionOfficeOnline.xsl" StyleName="APA" Version="6"/>
 </file>
 
-<file path=customXml/itemProps2.xml><?xml version="1.0" encoding="utf-8"?>
+<file path=customXml/itemProps1.xml><?xml version="1.0" encoding="utf-8"?>
 <ds:datastoreItem xmlns:ds="http://schemas.openxmlformats.org/officeDocument/2006/customXml" ds:itemID="{11111111-1234-1234-1234-123412341234}">
   <ds:schemaRefs>
     <ds:schemaRef ds:uri="http://customooxmlschemas.google.com/"/>
     <ds:schemaRef ds:uri="http://schemas.openxmlformats.org/officeDocument/2006/relationships"/>
   </ds:schemaRefs>
 </ds:datastoreItem>
+</file>
+
+<file path=customXml/itemProps2.xml><?xml version="1.0" encoding="utf-8"?>
+<ds:datastoreItem xmlns:ds="http://schemas.openxmlformats.org/officeDocument/2006/customXml" ds:itemID="{9126256C-08B8-4D89-9FAD-32F89A54DEB8}">
+  <ds:schemaRefs>
+    <ds:schemaRef ds:uri="http://schemas.openxmlformats.org/officeDocument/2006/bibliography"/>
+  </ds:schemaRefs>
+</ds:datastoreItem>
 </file>
</xml_diff>